<commit_message>
Se actualiza la hora de la versión
</commit_message>
<xml_diff>
--- a/Trabajo1/Trabajo_Arquitectura de la Información.docx
+++ b/Trabajo1/Trabajo_Arquitectura de la Información.docx
@@ -151,8 +151,10 @@
         <w:rPr>
           <w:lang w:val="es-CO"/>
         </w:rPr>
-        <w:t>09 07:12</w:t>
-      </w:r>
+        <w:t>11 21:00</w:t>
+      </w:r>
+      <w:bookmarkStart w:id="0" w:name="_GoBack"/>
+      <w:bookmarkEnd w:id="0"/>
     </w:p>
     <w:p>
       <w:pPr>
@@ -1520,8 +1522,6 @@
         </w:rPr>
         <w:t xml:space="preserve">, XAMPP. </w:t>
       </w:r>
-      <w:bookmarkStart w:id="0" w:name="_GoBack"/>
-      <w:bookmarkEnd w:id="0"/>
     </w:p>
     <w:p>
       <w:pPr>

</xml_diff>

<commit_message>
Se agregan los scripts para creación de los documentos en MongoDB
Se agregan los scripts para creación de los documentos en MongoDB
</commit_message>
<xml_diff>
--- a/Trabajo1/Trabajo_Arquitectura de la Información.docx
+++ b/Trabajo1/Trabajo_Arquitectura de la Información.docx
@@ -1,6 +1,6 @@
 
 <file path=word/document.xml><?xml version="1.0" encoding="utf-8"?>
-<w:document xmlns:wpc="http://schemas.microsoft.com/office/word/2010/wordprocessingCanvas" xmlns:cx="http://schemas.microsoft.com/office/drawing/2014/chartex" xmlns:mc="http://schemas.openxmlformats.org/markup-compatibility/2006" xmlns:o="urn:schemas-microsoft-com:office:office" xmlns:r="http://schemas.openxmlformats.org/officeDocument/2006/relationships" xmlns:m="http://schemas.openxmlformats.org/officeDocument/2006/math" xmlns:v="urn:schemas-microsoft-com:vml" xmlns:wp14="http://schemas.microsoft.com/office/word/2010/wordprocessingDrawing" xmlns:wp="http://schemas.openxmlformats.org/drawingml/2006/wordprocessingDrawing" xmlns:w10="urn:schemas-microsoft-com:office:word" xmlns:w="http://schemas.openxmlformats.org/wordprocessingml/2006/main" xmlns:w14="http://schemas.microsoft.com/office/word/2010/wordml" xmlns:w15="http://schemas.microsoft.com/office/word/2012/wordml" xmlns:w16se="http://schemas.microsoft.com/office/word/2015/wordml/symex" xmlns:wpg="http://schemas.microsoft.com/office/word/2010/wordprocessingGroup" xmlns:wpi="http://schemas.microsoft.com/office/word/2010/wordprocessingInk" xmlns:wne="http://schemas.microsoft.com/office/word/2006/wordml" xmlns:wps="http://schemas.microsoft.com/office/word/2010/wordprocessingShape" mc:Ignorable="w14 w15 w16se wp14">
+<w:document xmlns:wpc="http://schemas.microsoft.com/office/word/2010/wordprocessingCanvas" xmlns:cx="http://schemas.microsoft.com/office/drawing/2014/chartex" xmlns:cx1="http://schemas.microsoft.com/office/drawing/2015/9/8/chartex" xmlns:cx2="http://schemas.microsoft.com/office/drawing/2015/10/21/chartex" xmlns:cx3="http://schemas.microsoft.com/office/drawing/2016/5/9/chartex" xmlns:cx4="http://schemas.microsoft.com/office/drawing/2016/5/10/chartex" xmlns:cx5="http://schemas.microsoft.com/office/drawing/2016/5/11/chartex" xmlns:cx6="http://schemas.microsoft.com/office/drawing/2016/5/12/chartex" xmlns:cx7="http://schemas.microsoft.com/office/drawing/2016/5/13/chartex" xmlns:cx8="http://schemas.microsoft.com/office/drawing/2016/5/14/chartex" xmlns:mc="http://schemas.openxmlformats.org/markup-compatibility/2006" xmlns:aink="http://schemas.microsoft.com/office/drawing/2016/ink" xmlns:am3d="http://schemas.microsoft.com/office/drawing/2017/model3d" xmlns:o="urn:schemas-microsoft-com:office:office" xmlns:r="http://schemas.openxmlformats.org/officeDocument/2006/relationships" xmlns:m="http://schemas.openxmlformats.org/officeDocument/2006/math" xmlns:v="urn:schemas-microsoft-com:vml" xmlns:wp14="http://schemas.microsoft.com/office/word/2010/wordprocessingDrawing" xmlns:wp="http://schemas.openxmlformats.org/drawingml/2006/wordprocessingDrawing" xmlns:w10="urn:schemas-microsoft-com:office:word" xmlns:w="http://schemas.openxmlformats.org/wordprocessingml/2006/main" xmlns:w14="http://schemas.microsoft.com/office/word/2010/wordml" xmlns:w15="http://schemas.microsoft.com/office/word/2012/wordml" xmlns:w16cex="http://schemas.microsoft.com/office/word/2018/wordml/cex" xmlns:w16cid="http://schemas.microsoft.com/office/word/2016/wordml/cid" xmlns:w16="http://schemas.microsoft.com/office/word/2018/wordml" xmlns:w16se="http://schemas.microsoft.com/office/word/2015/wordml/symex" xmlns:wpg="http://schemas.microsoft.com/office/word/2010/wordprocessingGroup" xmlns:wpi="http://schemas.microsoft.com/office/word/2010/wordprocessingInk" xmlns:wne="http://schemas.microsoft.com/office/word/2006/wordml" xmlns:wps="http://schemas.microsoft.com/office/word/2010/wordprocessingShape" mc:Ignorable="w14 w15 w16se w16cid w16 w16cex wp14">
   <w:body>
     <w:p>
       <w:pPr>
@@ -153,8 +153,6 @@
         </w:rPr>
         <w:t>11 21:00</w:t>
       </w:r>
-      <w:bookmarkStart w:id="0" w:name="_GoBack"/>
-      <w:bookmarkEnd w:id="0"/>
     </w:p>
     <w:p>
       <w:pPr>
@@ -191,9 +189,9 @@
           <w:color w:val="000000"/>
           <w:sz w:val="28"/>
           <w:szCs w:val="28"/>
-        </w:rPr>
-      </w:pPr>
-      <w:proofErr w:type="spellStart"/>
+          <w:lang w:val="es-CO"/>
+        </w:rPr>
+      </w:pPr>
       <w:r>
         <w:rPr>
           <w:b/>
@@ -201,10 +199,10 @@
           <w:color w:val="000000"/>
           <w:sz w:val="28"/>
           <w:szCs w:val="28"/>
+          <w:lang w:val="es-CO"/>
         </w:rPr>
         <w:t>Responsables</w:t>
       </w:r>
-      <w:proofErr w:type="spellEnd"/>
     </w:p>
     <w:tbl>
       <w:tblPr>
@@ -291,19 +289,11 @@
               </w:rPr>
               <w:t xml:space="preserve">1. </w:t>
             </w:r>
-            <w:proofErr w:type="spellStart"/>
-            <w:r>
-              <w:rPr>
-                <w:lang w:val="es-CO"/>
-              </w:rPr>
-              <w:t>Julian</w:t>
-            </w:r>
-            <w:proofErr w:type="spellEnd"/>
-            <w:r>
-              <w:rPr>
-                <w:lang w:val="es-CO"/>
-              </w:rPr>
-              <w:t xml:space="preserve"> Rodriguez de la Hoz - 1.128.282.329</w:t>
+            <w:r>
+              <w:rPr>
+                <w:lang w:val="es-CO"/>
+              </w:rPr>
+              <w:t>Julian Rodriguez de la Hoz - 1.128.282.329</w:t>
             </w:r>
           </w:p>
         </w:tc>
@@ -329,17 +319,20 @@
               <w:ind w:left="0" w:hanging="2"/>
               <w:rPr>
                 <w:color w:val="000000"/>
+                <w:lang w:val="es-CO"/>
               </w:rPr>
             </w:pPr>
             <w:r>
               <w:rPr>
                 <w:color w:val="000000"/>
+                <w:lang w:val="es-CO"/>
               </w:rPr>
               <w:t>2.</w:t>
             </w:r>
             <w:r>
               <w:rPr>
                 <w:color w:val="000000"/>
+                <w:lang w:val="es-CO"/>
               </w:rPr>
               <w:t xml:space="preserve"> Johnatan Andrés Salazar Giraldo – 1.040.041.335</w:t>
             </w:r>
@@ -367,11 +360,13 @@
               <w:ind w:left="0" w:hanging="2"/>
               <w:rPr>
                 <w:color w:val="000000"/>
+                <w:lang w:val="es-CO"/>
               </w:rPr>
             </w:pPr>
             <w:r>
               <w:rPr>
                 <w:color w:val="000000"/>
+                <w:lang w:val="es-CO"/>
               </w:rPr>
               <w:t>3.</w:t>
             </w:r>
@@ -399,11 +394,13 @@
               <w:ind w:left="0" w:hanging="2"/>
               <w:rPr>
                 <w:color w:val="000000"/>
+                <w:lang w:val="es-CO"/>
               </w:rPr>
             </w:pPr>
             <w:r>
               <w:rPr>
                 <w:color w:val="000000"/>
+                <w:lang w:val="es-CO"/>
               </w:rPr>
               <w:t>4.</w:t>
             </w:r>
@@ -431,47 +428,22 @@
               <w:ind w:left="0" w:hanging="2"/>
               <w:rPr>
                 <w:color w:val="000000"/>
+                <w:lang w:val="es-CO"/>
               </w:rPr>
             </w:pPr>
             <w:r>
               <w:rPr>
                 <w:color w:val="000000"/>
+                <w:lang w:val="es-CO"/>
               </w:rPr>
               <w:t>5.</w:t>
             </w:r>
             <w:r>
               <w:rPr>
                 <w:color w:val="000000"/>
-              </w:rPr>
-              <w:t xml:space="preserve"> Jhon </w:t>
-            </w:r>
-            <w:proofErr w:type="spellStart"/>
-            <w:r>
-              <w:rPr>
-                <w:color w:val="000000"/>
-              </w:rPr>
-              <w:t>Fredy</w:t>
-            </w:r>
-            <w:proofErr w:type="spellEnd"/>
-            <w:r>
-              <w:rPr>
-                <w:color w:val="000000"/>
-              </w:rPr>
-              <w:t xml:space="preserve"> </w:t>
-            </w:r>
-            <w:proofErr w:type="spellStart"/>
-            <w:r>
-              <w:rPr>
-                <w:color w:val="000000"/>
-              </w:rPr>
-              <w:t>Isaza</w:t>
-            </w:r>
-            <w:proofErr w:type="spellEnd"/>
-            <w:r>
-              <w:rPr>
-                <w:color w:val="000000"/>
-              </w:rPr>
-              <w:t xml:space="preserve"> Trujillo</w:t>
+                <w:lang w:val="es-CO"/>
+              </w:rPr>
+              <w:t xml:space="preserve"> Jhon Fredy Isaza Trujillo</w:t>
             </w:r>
           </w:p>
         </w:tc>
@@ -667,18 +639,7 @@
           <w:szCs w:val="36"/>
           <w:lang w:val="es-CO"/>
         </w:rPr>
-        <w:t>C</w:t>
-      </w:r>
-      <w:r>
-        <w:rPr>
-          <w:b/>
-          <w:smallCaps/>
-          <w:color w:val="000000"/>
-          <w:sz w:val="36"/>
-          <w:szCs w:val="36"/>
-          <w:lang w:val="es-CO"/>
-        </w:rPr>
-        <w:t>omprensión del negocio</w:t>
+        <w:t>Comprensión del negocio</w:t>
       </w:r>
     </w:p>
     <w:p>
@@ -852,9 +813,9 @@
           <w:color w:val="000000"/>
           <w:sz w:val="28"/>
           <w:szCs w:val="28"/>
-        </w:rPr>
-      </w:pPr>
-      <w:proofErr w:type="spellStart"/>
+          <w:lang w:val="es-CO"/>
+        </w:rPr>
+      </w:pPr>
       <w:r>
         <w:rPr>
           <w:b/>
@@ -862,41 +823,9 @@
           <w:color w:val="000000"/>
           <w:sz w:val="28"/>
           <w:szCs w:val="28"/>
-        </w:rPr>
-        <w:t>Identificación</w:t>
-      </w:r>
-      <w:proofErr w:type="spellEnd"/>
-      <w:r>
-        <w:rPr>
-          <w:b/>
-          <w:smallCaps/>
-          <w:color w:val="000000"/>
-          <w:sz w:val="28"/>
-          <w:szCs w:val="28"/>
-        </w:rPr>
-        <w:t xml:space="preserve"> del </w:t>
-      </w:r>
-      <w:proofErr w:type="spellStart"/>
-      <w:r>
-        <w:rPr>
-          <w:b/>
-          <w:smallCaps/>
-          <w:color w:val="000000"/>
-          <w:sz w:val="28"/>
-          <w:szCs w:val="28"/>
-        </w:rPr>
-        <w:t>problema</w:t>
-      </w:r>
-      <w:proofErr w:type="spellEnd"/>
-      <w:r>
-        <w:rPr>
-          <w:b/>
-          <w:smallCaps/>
-          <w:color w:val="000000"/>
-          <w:sz w:val="28"/>
-          <w:szCs w:val="28"/>
-        </w:rPr>
-        <w:t xml:space="preserve">: </w:t>
+          <w:lang w:val="es-CO"/>
+        </w:rPr>
+        <w:t xml:space="preserve">Identificación del problema: </w:t>
       </w:r>
     </w:p>
     <w:p>
@@ -988,9 +917,9 @@
           <w:color w:val="000000"/>
           <w:sz w:val="28"/>
           <w:szCs w:val="28"/>
-        </w:rPr>
-      </w:pPr>
-      <w:proofErr w:type="spellStart"/>
+          <w:lang w:val="es-CO"/>
+        </w:rPr>
+      </w:pPr>
       <w:r>
         <w:rPr>
           <w:b/>
@@ -998,41 +927,9 @@
           <w:color w:val="000000"/>
           <w:sz w:val="28"/>
           <w:szCs w:val="28"/>
-        </w:rPr>
-        <w:t>Determinación</w:t>
-      </w:r>
-      <w:proofErr w:type="spellEnd"/>
-      <w:r>
-        <w:rPr>
-          <w:b/>
-          <w:smallCaps/>
-          <w:color w:val="000000"/>
-          <w:sz w:val="28"/>
-          <w:szCs w:val="28"/>
-        </w:rPr>
-        <w:t xml:space="preserve"> de </w:t>
-      </w:r>
-      <w:proofErr w:type="spellStart"/>
-      <w:r>
-        <w:rPr>
-          <w:b/>
-          <w:smallCaps/>
-          <w:color w:val="000000"/>
-          <w:sz w:val="28"/>
-          <w:szCs w:val="28"/>
-        </w:rPr>
-        <w:t>objetivos</w:t>
-      </w:r>
-      <w:proofErr w:type="spellEnd"/>
-      <w:r>
-        <w:rPr>
-          <w:b/>
-          <w:smallCaps/>
-          <w:color w:val="000000"/>
-          <w:sz w:val="28"/>
-          <w:szCs w:val="28"/>
-        </w:rPr>
-        <w:t>:</w:t>
+          <w:lang w:val="es-CO"/>
+        </w:rPr>
+        <w:t>Determinación de objetivos:</w:t>
       </w:r>
     </w:p>
     <w:p>
@@ -1194,23 +1091,7 @@
           <w:color w:val="073763"/>
           <w:lang w:val="es-CO"/>
         </w:rPr>
-        <w:t xml:space="preserve">Actualmente la tienda virtual de comercio Olist cuenta con X departamentos distribuidos en Brasil, los cuales ofrecen productos tales como x, y </w:t>
-      </w:r>
-      <w:proofErr w:type="spellStart"/>
-      <w:r>
-        <w:rPr>
-          <w:color w:val="073763"/>
-          <w:lang w:val="es-CO"/>
-        </w:rPr>
-        <w:t>y</w:t>
-      </w:r>
-      <w:proofErr w:type="spellEnd"/>
-      <w:r>
-        <w:rPr>
-          <w:color w:val="073763"/>
-          <w:lang w:val="es-CO"/>
-        </w:rPr>
-        <w:t xml:space="preserve"> z.</w:t>
+        <w:t>Actualmente la tienda virtual de comercio Olist cuenta con X departamentos distribuidos en Brasil, los cuales ofrecen productos tales como x, y y z.</w:t>
       </w:r>
     </w:p>
     <w:p>
@@ -1240,15 +1121,13 @@
           <w:lang w:val="es-CO"/>
         </w:rPr>
       </w:pPr>
-      <w:proofErr w:type="spellStart"/>
       <w:r>
         <w:rPr>
           <w:color w:val="073763"/>
           <w:lang w:val="es-CO"/>
         </w:rPr>
-        <w:t>Metricas</w:t>
-      </w:r>
-      <w:proofErr w:type="spellEnd"/>
+        <w:t>Métricas</w:t>
+      </w:r>
       <w:r>
         <w:rPr>
           <w:color w:val="073763"/>
@@ -1302,9 +1181,9 @@
           <w:color w:val="000000"/>
           <w:sz w:val="36"/>
           <w:szCs w:val="36"/>
-        </w:rPr>
-      </w:pPr>
-      <w:proofErr w:type="spellStart"/>
+          <w:lang w:val="es-CO"/>
+        </w:rPr>
+      </w:pPr>
       <w:r>
         <w:rPr>
           <w:b/>
@@ -1312,54 +1191,10 @@
           <w:color w:val="000000"/>
           <w:sz w:val="36"/>
           <w:szCs w:val="36"/>
-        </w:rPr>
-        <w:t>Comprensión</w:t>
-      </w:r>
-      <w:proofErr w:type="spellEnd"/>
-      <w:r>
-        <w:rPr>
-          <w:b/>
-          <w:smallCaps/>
-          <w:color w:val="000000"/>
-          <w:sz w:val="36"/>
-          <w:szCs w:val="36"/>
-        </w:rPr>
-        <w:t xml:space="preserve"> de </w:t>
-      </w:r>
-      <w:proofErr w:type="spellStart"/>
-      <w:r>
-        <w:rPr>
-          <w:b/>
-          <w:smallCaps/>
-          <w:color w:val="000000"/>
-          <w:sz w:val="36"/>
-          <w:szCs w:val="36"/>
-        </w:rPr>
-        <w:t>los</w:t>
-      </w:r>
-      <w:proofErr w:type="spellEnd"/>
-      <w:r>
-        <w:rPr>
-          <w:b/>
-          <w:smallCaps/>
-          <w:color w:val="000000"/>
-          <w:sz w:val="36"/>
-          <w:szCs w:val="36"/>
-        </w:rPr>
-        <w:t xml:space="preserve"> </w:t>
-      </w:r>
-      <w:proofErr w:type="spellStart"/>
-      <w:r>
-        <w:rPr>
-          <w:b/>
-          <w:smallCaps/>
-          <w:color w:val="000000"/>
-          <w:sz w:val="36"/>
-          <w:szCs w:val="36"/>
-        </w:rPr>
-        <w:t>datos</w:t>
-      </w:r>
-      <w:proofErr w:type="spellEnd"/>
+          <w:lang w:val="es-CO"/>
+        </w:rPr>
+        <w:t>Comprensión de los datos</w:t>
+      </w:r>
     </w:p>
     <w:p>
       <w:pPr>
@@ -1413,14 +1248,12 @@
         </w:rPr>
         <w:t xml:space="preserve">Describa en máximo 150 palabras los datos a utilizar identificando las fuentes, las técnicas empleadas en su recolección, los problemas encontrados en su obtención y la forma como se resolvieron los mismos. Además, adjunte los datos (archivos de texto, etc.) agréguelos en el </w:t>
       </w:r>
-      <w:proofErr w:type="spellStart"/>
-      <w:r>
-        <w:rPr>
-          <w:lang w:val="es-CO"/>
-        </w:rPr>
-        <w:t>github</w:t>
-      </w:r>
-      <w:proofErr w:type="spellEnd"/>
+      <w:r>
+        <w:rPr>
+          <w:lang w:val="es-CO"/>
+        </w:rPr>
+        <w:t>GitHub</w:t>
+      </w:r>
       <w:r>
         <w:rPr>
           <w:lang w:val="es-CO"/>
@@ -1456,71 +1289,7 @@
           <w:color w:val="073763"/>
           <w:lang w:val="es-CO"/>
         </w:rPr>
-        <w:t xml:space="preserve">Se realiza una exploración de bases de datos abiertas con el objetivo de identificar conjuntos de datos que presenten información relevante sobre transacciones de comercio electrónico. Se evalúan múltiples alternativas, estableciendo la completitud, la integridad referencial, el volumen de datos, el número de entidades de negocio, entre otros. A partir de esta evaluación se selecciona el </w:t>
-      </w:r>
-      <w:proofErr w:type="spellStart"/>
-      <w:r>
-        <w:rPr>
-          <w:color w:val="073763"/>
-          <w:lang w:val="es-CO"/>
-        </w:rPr>
-        <w:t>dataset</w:t>
-      </w:r>
-      <w:proofErr w:type="spellEnd"/>
-      <w:r>
-        <w:rPr>
-          <w:color w:val="073763"/>
-          <w:lang w:val="es-CO"/>
-        </w:rPr>
-        <w:t xml:space="preserve"> correspondiente a la tienda por departamentos Olist. Durante el análisis inicial se utilizaron herramientas como </w:t>
-      </w:r>
-      <w:proofErr w:type="spellStart"/>
-      <w:r>
-        <w:rPr>
-          <w:color w:val="073763"/>
-          <w:lang w:val="es-CO"/>
-        </w:rPr>
-        <w:t>Pentaho</w:t>
-      </w:r>
-      <w:proofErr w:type="spellEnd"/>
-      <w:r>
-        <w:rPr>
-          <w:color w:val="073763"/>
-          <w:lang w:val="es-CO"/>
-        </w:rPr>
-        <w:t xml:space="preserve">, </w:t>
-      </w:r>
-      <w:proofErr w:type="spellStart"/>
-      <w:r>
-        <w:rPr>
-          <w:color w:val="073763"/>
-          <w:lang w:val="es-CO"/>
-        </w:rPr>
-        <w:t>MySQL</w:t>
-      </w:r>
-      <w:proofErr w:type="spellEnd"/>
-      <w:r>
-        <w:rPr>
-          <w:color w:val="073763"/>
-          <w:lang w:val="es-CO"/>
-        </w:rPr>
-        <w:t xml:space="preserve"> </w:t>
-      </w:r>
-      <w:proofErr w:type="spellStart"/>
-      <w:r>
-        <w:rPr>
-          <w:color w:val="073763"/>
-          <w:lang w:val="es-CO"/>
-        </w:rPr>
-        <w:t>Workbench</w:t>
-      </w:r>
-      <w:proofErr w:type="spellEnd"/>
-      <w:r>
-        <w:rPr>
-          <w:color w:val="073763"/>
-          <w:lang w:val="es-CO"/>
-        </w:rPr>
-        <w:t xml:space="preserve">, XAMPP. </w:t>
+        <w:t xml:space="preserve">Se realiza una exploración de bases de datos abiertas con el objetivo de identificar conjuntos de datos que presenten información relevante sobre transacciones de comercio electrónico. Se evalúan múltiples alternativas, estableciendo la completitud, la integridad referencial, el volumen de datos, el número de entidades de negocio, entre otros. A partir de esta evaluación se selecciona el dataset correspondiente a la tienda por departamentos Olist. Durante el análisis inicial se utilizaron herramientas como Pentaho, MySQL Workbench, XAMPP. </w:t>
       </w:r>
     </w:p>
     <w:p>
@@ -1537,39 +1306,21 @@
           <w:color w:val="073763"/>
           <w:lang w:val="es-CO"/>
         </w:rPr>
-        <w:t xml:space="preserve">Problemas relacionados con la integridad referencial (ej. Registros de clientes y vendedores sin un ZIP </w:t>
-      </w:r>
-      <w:proofErr w:type="spellStart"/>
+        <w:t xml:space="preserve">Problemas relacionados con la integridad referencial (ej. Registros de clientes y vendedores sin un ZIP Code de ubicación inválido). Teniendo en cuenta que el porcentaje de registros inconsistentes no superó el 5% de los datos totales, se optó por eliminar estos ítems. Otra decisión respecto a la selección de </w:t>
+      </w:r>
       <w:r>
         <w:rPr>
           <w:color w:val="073763"/>
           <w:lang w:val="es-CO"/>
         </w:rPr>
-        <w:t>Code</w:t>
-      </w:r>
-      <w:proofErr w:type="spellEnd"/>
+        <w:t>datos</w:t>
+      </w:r>
       <w:r>
         <w:rPr>
           <w:color w:val="073763"/>
           <w:lang w:val="es-CO"/>
         </w:rPr>
-        <w:t xml:space="preserve"> de ubicación inválido). Teniendo en cuenta que el porcentaje de registros inconsistentes no superó el 5% de los datos totales, se optó por eliminar estos ítems. Otra decisión respecto a la selección de datos, fue la exclusión de la tabla de </w:t>
-      </w:r>
-      <w:proofErr w:type="spellStart"/>
-      <w:r>
-        <w:rPr>
-          <w:color w:val="073763"/>
-          <w:lang w:val="es-CO"/>
-        </w:rPr>
-        <w:t>reviews</w:t>
-      </w:r>
-      <w:proofErr w:type="spellEnd"/>
-      <w:r>
-        <w:rPr>
-          <w:color w:val="073763"/>
-          <w:lang w:val="es-CO"/>
-        </w:rPr>
-        <w:t xml:space="preserve"> ya que presentaba una alta complejidad en la estructura de datos.</w:t>
+        <w:t xml:space="preserve"> fue la exclusión de la tabla de reviews ya que presentaba una alta complejidad en la estructura de datos.</w:t>
       </w:r>
     </w:p>
     <w:p>
@@ -1581,21 +1332,33 @@
           <w:lang w:val="es-CO"/>
         </w:rPr>
       </w:pPr>
-      <w:proofErr w:type="gramStart"/>
       <w:r>
         <w:rPr>
           <w:color w:val="073763"/>
           <w:lang w:val="es-CO"/>
         </w:rPr>
-        <w:t>La fuente de los datos utilizados se encuentran</w:t>
-      </w:r>
-      <w:proofErr w:type="gramEnd"/>
+        <w:t>La fuente de los datos utilizados se encuentra</w:t>
+      </w:r>
       <w:r>
         <w:rPr>
           <w:color w:val="073763"/>
           <w:lang w:val="es-CO"/>
         </w:rPr>
-        <w:t xml:space="preserve"> en el siguiente link: </w:t>
+        <w:t xml:space="preserve"> en el siguiente </w:t>
+      </w:r>
+      <w:r>
+        <w:rPr>
+          <w:color w:val="073763"/>
+          <w:lang w:val="es-CO"/>
+        </w:rPr>
+        <w:t>enlace</w:t>
+      </w:r>
+      <w:r>
+        <w:rPr>
+          <w:color w:val="073763"/>
+          <w:lang w:val="es-CO"/>
+        </w:rPr>
+        <w:t xml:space="preserve">: </w:t>
       </w:r>
     </w:p>
     <w:p>
@@ -1659,42 +1422,7 @@
           <w:szCs w:val="28"/>
           <w:lang w:val="es-CO"/>
         </w:rPr>
-        <w:t xml:space="preserve">Descripción de datos (diccionario) </w:t>
-      </w:r>
-      <w:r>
-        <w:rPr>
-          <w:b/>
-          <w:smallCaps/>
-          <w:color w:val="000000"/>
-          <w:sz w:val="28"/>
-          <w:szCs w:val="28"/>
-          <w:lang w:val="es-CO"/>
-        </w:rPr>
-        <w:t>(</w:t>
-      </w:r>
-      <w:proofErr w:type="spellStart"/>
-      <w:r>
-        <w:rPr>
-          <w:b/>
-          <w:smallCaps/>
-          <w:color w:val="000000"/>
-          <w:sz w:val="28"/>
-          <w:szCs w:val="28"/>
-          <w:lang w:val="es-CO"/>
-        </w:rPr>
-        <w:t>Julian</w:t>
-      </w:r>
-      <w:proofErr w:type="spellEnd"/>
-      <w:r>
-        <w:rPr>
-          <w:b/>
-          <w:smallCaps/>
-          <w:color w:val="000000"/>
-          <w:sz w:val="28"/>
-          <w:szCs w:val="28"/>
-          <w:lang w:val="es-CO"/>
-        </w:rPr>
-        <w:t>):</w:t>
+        <w:t>Descripción de datos (diccionario) (Julian):</w:t>
       </w:r>
     </w:p>
     <w:p>
@@ -1743,22 +1471,15 @@
               <w:spacing w:after="0" w:line="240" w:lineRule="auto"/>
               <w:ind w:left="0" w:hanging="2"/>
               <w:jc w:val="center"/>
-            </w:pPr>
-            <w:proofErr w:type="spellStart"/>
-            <w:r>
-              <w:t>Nombre</w:t>
-            </w:r>
-            <w:proofErr w:type="spellEnd"/>
-            <w:r>
-              <w:t xml:space="preserve"> del </w:t>
-            </w:r>
-            <w:proofErr w:type="spellStart"/>
-            <w:r>
-              <w:t>atributo</w:t>
-            </w:r>
-            <w:proofErr w:type="spellEnd"/>
-            <w:r>
-              <w:t xml:space="preserve"> / variable</w:t>
+              <w:rPr>
+                <w:lang w:val="es-CO"/>
+              </w:rPr>
+            </w:pPr>
+            <w:r>
+              <w:rPr>
+                <w:lang w:val="es-CO"/>
+              </w:rPr>
+              <w:t>Nombre del atributo / variable</w:t>
             </w:r>
           </w:p>
         </w:tc>
@@ -1771,12 +1492,16 @@
               <w:spacing w:after="0" w:line="240" w:lineRule="auto"/>
               <w:ind w:left="0" w:hanging="2"/>
               <w:jc w:val="center"/>
-            </w:pPr>
-            <w:proofErr w:type="spellStart"/>
-            <w:r>
+              <w:rPr>
+                <w:lang w:val="es-CO"/>
+              </w:rPr>
+            </w:pPr>
+            <w:r>
+              <w:rPr>
+                <w:lang w:val="es-CO"/>
+              </w:rPr>
               <w:t>Tabla</w:t>
             </w:r>
-            <w:proofErr w:type="spellEnd"/>
           </w:p>
         </w:tc>
         <w:tc>
@@ -1809,12 +1534,16 @@
               <w:spacing w:after="0" w:line="240" w:lineRule="auto"/>
               <w:ind w:left="0" w:hanging="2"/>
               <w:jc w:val="center"/>
-            </w:pPr>
-            <w:proofErr w:type="spellStart"/>
-            <w:r>
+              <w:rPr>
+                <w:lang w:val="es-CO"/>
+              </w:rPr>
+            </w:pPr>
+            <w:r>
+              <w:rPr>
+                <w:lang w:val="es-CO"/>
+              </w:rPr>
               <w:t>Descripción</w:t>
             </w:r>
-            <w:proofErr w:type="spellEnd"/>
           </w:p>
         </w:tc>
       </w:tr>
@@ -1828,8 +1557,14 @@
               <w:spacing w:after="0" w:line="240" w:lineRule="auto"/>
               <w:ind w:left="0" w:hanging="2"/>
               <w:jc w:val="both"/>
-            </w:pPr>
-            <w:r>
+              <w:rPr>
+                <w:lang w:val="es-CO"/>
+              </w:rPr>
+            </w:pPr>
+            <w:r>
+              <w:rPr>
+                <w:lang w:val="es-CO"/>
+              </w:rPr>
               <w:t>CDID ORDER</w:t>
             </w:r>
           </w:p>
@@ -1843,8 +1578,14 @@
               <w:spacing w:after="0" w:line="240" w:lineRule="auto"/>
               <w:ind w:left="0" w:hanging="2"/>
               <w:jc w:val="both"/>
-            </w:pPr>
-            <w:r>
+              <w:rPr>
+                <w:lang w:val="es-CO"/>
+              </w:rPr>
+            </w:pPr>
+            <w:r>
+              <w:rPr>
+                <w:lang w:val="es-CO"/>
+              </w:rPr>
               <w:t>ORDER</w:t>
             </w:r>
           </w:p>
@@ -1858,8 +1599,14 @@
               <w:spacing w:after="0" w:line="240" w:lineRule="auto"/>
               <w:ind w:left="0" w:hanging="2"/>
               <w:jc w:val="both"/>
-            </w:pPr>
-            <w:r>
+              <w:rPr>
+                <w:lang w:val="es-CO"/>
+              </w:rPr>
+            </w:pPr>
+            <w:r>
+              <w:rPr>
+                <w:lang w:val="es-CO"/>
+              </w:rPr>
               <w:t>INT</w:t>
             </w:r>
           </w:p>
@@ -1899,8 +1646,14 @@
               <w:spacing w:after="0" w:line="240" w:lineRule="auto"/>
               <w:ind w:left="0" w:hanging="2"/>
               <w:jc w:val="both"/>
-            </w:pPr>
-            <w:r>
+              <w:rPr>
+                <w:lang w:val="es-CO"/>
+              </w:rPr>
+            </w:pPr>
+            <w:r>
+              <w:rPr>
+                <w:lang w:val="es-CO"/>
+              </w:rPr>
               <w:t>CUSTOMERID</w:t>
             </w:r>
           </w:p>
@@ -1914,8 +1667,14 @@
               <w:spacing w:after="0" w:line="240" w:lineRule="auto"/>
               <w:ind w:left="0" w:hanging="2"/>
               <w:jc w:val="both"/>
-            </w:pPr>
-            <w:r>
+              <w:rPr>
+                <w:lang w:val="es-CO"/>
+              </w:rPr>
+            </w:pPr>
+            <w:r>
+              <w:rPr>
+                <w:lang w:val="es-CO"/>
+              </w:rPr>
               <w:t>ORDER</w:t>
             </w:r>
           </w:p>
@@ -1929,8 +1688,14 @@
               <w:spacing w:after="0" w:line="240" w:lineRule="auto"/>
               <w:ind w:left="0" w:hanging="2"/>
               <w:jc w:val="both"/>
-            </w:pPr>
-            <w:r>
+              <w:rPr>
+                <w:lang w:val="es-CO"/>
+              </w:rPr>
+            </w:pPr>
+            <w:r>
+              <w:rPr>
+                <w:lang w:val="es-CO"/>
+              </w:rPr>
               <w:t>NVARCHAR(100)</w:t>
             </w:r>
           </w:p>
@@ -1944,22 +1709,15 @@
               <w:spacing w:after="0" w:line="240" w:lineRule="auto"/>
               <w:ind w:left="0" w:hanging="2"/>
               <w:jc w:val="both"/>
-            </w:pPr>
-            <w:proofErr w:type="spellStart"/>
-            <w:r>
-              <w:t>Identificador</w:t>
-            </w:r>
-            <w:proofErr w:type="spellEnd"/>
-            <w:r>
-              <w:t xml:space="preserve"> del </w:t>
-            </w:r>
-            <w:proofErr w:type="spellStart"/>
-            <w:r>
-              <w:t>Cliente</w:t>
-            </w:r>
-            <w:proofErr w:type="spellEnd"/>
-            <w:r>
-              <w:t xml:space="preserve"> </w:t>
+              <w:rPr>
+                <w:lang w:val="es-CO"/>
+              </w:rPr>
+            </w:pPr>
+            <w:r>
+              <w:rPr>
+                <w:lang w:val="es-CO"/>
+              </w:rPr>
+              <w:t xml:space="preserve">Identificador del Cliente </w:t>
             </w:r>
           </w:p>
         </w:tc>
@@ -1974,8 +1732,14 @@
               <w:spacing w:after="0" w:line="240" w:lineRule="auto"/>
               <w:ind w:left="0" w:hanging="2"/>
               <w:jc w:val="both"/>
-            </w:pPr>
-            <w:r>
+              <w:rPr>
+                <w:lang w:val="es-CO"/>
+              </w:rPr>
+            </w:pPr>
+            <w:r>
+              <w:rPr>
+                <w:lang w:val="es-CO"/>
+              </w:rPr>
               <w:t>ORDERSTATUS</w:t>
             </w:r>
           </w:p>
@@ -1989,8 +1753,14 @@
               <w:spacing w:after="0" w:line="240" w:lineRule="auto"/>
               <w:ind w:left="0" w:hanging="2"/>
               <w:jc w:val="both"/>
-            </w:pPr>
-            <w:r>
+              <w:rPr>
+                <w:lang w:val="es-CO"/>
+              </w:rPr>
+            </w:pPr>
+            <w:r>
+              <w:rPr>
+                <w:lang w:val="es-CO"/>
+              </w:rPr>
               <w:t>ORDER</w:t>
             </w:r>
           </w:p>
@@ -2004,8 +1774,14 @@
               <w:spacing w:after="0" w:line="240" w:lineRule="auto"/>
               <w:ind w:left="0" w:hanging="2"/>
               <w:jc w:val="both"/>
-            </w:pPr>
-            <w:r>
+              <w:rPr>
+                <w:lang w:val="es-CO"/>
+              </w:rPr>
+            </w:pPr>
+            <w:r>
+              <w:rPr>
+                <w:lang w:val="es-CO"/>
+              </w:rPr>
               <w:t>VARCHAR(20)</w:t>
             </w:r>
           </w:p>
@@ -2019,15 +1795,16 @@
               <w:spacing w:after="0" w:line="240" w:lineRule="auto"/>
               <w:ind w:left="0" w:hanging="2"/>
               <w:jc w:val="both"/>
-            </w:pPr>
-            <w:r>
-              <w:t xml:space="preserve">Estado de la </w:t>
-            </w:r>
-            <w:proofErr w:type="spellStart"/>
-            <w:r>
-              <w:t>Orden</w:t>
-            </w:r>
-            <w:proofErr w:type="spellEnd"/>
+              <w:rPr>
+                <w:lang w:val="es-CO"/>
+              </w:rPr>
+            </w:pPr>
+            <w:r>
+              <w:rPr>
+                <w:lang w:val="es-CO"/>
+              </w:rPr>
+              <w:t>Estado de la Orden</w:t>
+            </w:r>
           </w:p>
         </w:tc>
       </w:tr>
@@ -2041,8 +1818,14 @@
               <w:spacing w:after="0" w:line="240" w:lineRule="auto"/>
               <w:ind w:left="0" w:hanging="2"/>
               <w:jc w:val="both"/>
-            </w:pPr>
-            <w:r>
+              <w:rPr>
+                <w:lang w:val="es-CO"/>
+              </w:rPr>
+            </w:pPr>
+            <w:r>
+              <w:rPr>
+                <w:lang w:val="es-CO"/>
+              </w:rPr>
               <w:t>TIMESTAMPPURCHASE</w:t>
             </w:r>
           </w:p>
@@ -2056,8 +1839,14 @@
               <w:spacing w:after="0" w:line="240" w:lineRule="auto"/>
               <w:ind w:left="0" w:hanging="2"/>
               <w:jc w:val="both"/>
-            </w:pPr>
-            <w:r>
+              <w:rPr>
+                <w:lang w:val="es-CO"/>
+              </w:rPr>
+            </w:pPr>
+            <w:r>
+              <w:rPr>
+                <w:lang w:val="es-CO"/>
+              </w:rPr>
               <w:t>ORDER</w:t>
             </w:r>
           </w:p>
@@ -2071,8 +1860,14 @@
               <w:spacing w:after="0" w:line="240" w:lineRule="auto"/>
               <w:ind w:left="0" w:hanging="2"/>
               <w:jc w:val="both"/>
-            </w:pPr>
-            <w:r>
+              <w:rPr>
+                <w:lang w:val="es-CO"/>
+              </w:rPr>
+            </w:pPr>
+            <w:r>
+              <w:rPr>
+                <w:lang w:val="es-CO"/>
+              </w:rPr>
               <w:t>VARCHAR(45)</w:t>
             </w:r>
           </w:p>
@@ -2109,8 +1904,14 @@
               <w:spacing w:after="0" w:line="240" w:lineRule="auto"/>
               <w:ind w:left="0" w:hanging="2"/>
               <w:jc w:val="both"/>
-            </w:pPr>
-            <w:r>
+              <w:rPr>
+                <w:lang w:val="es-CO"/>
+              </w:rPr>
+            </w:pPr>
+            <w:r>
+              <w:rPr>
+                <w:lang w:val="es-CO"/>
+              </w:rPr>
               <w:lastRenderedPageBreak/>
               <w:t>DATE APROVED</w:t>
             </w:r>
@@ -2125,8 +1926,14 @@
               <w:spacing w:after="0" w:line="240" w:lineRule="auto"/>
               <w:ind w:left="0" w:hanging="2"/>
               <w:jc w:val="both"/>
-            </w:pPr>
-            <w:r>
+              <w:rPr>
+                <w:lang w:val="es-CO"/>
+              </w:rPr>
+            </w:pPr>
+            <w:r>
+              <w:rPr>
+                <w:lang w:val="es-CO"/>
+              </w:rPr>
               <w:t>ORDER</w:t>
             </w:r>
           </w:p>
@@ -2140,8 +1947,14 @@
               <w:spacing w:after="0" w:line="240" w:lineRule="auto"/>
               <w:ind w:left="0" w:hanging="2"/>
               <w:jc w:val="both"/>
-            </w:pPr>
-            <w:r>
+              <w:rPr>
+                <w:lang w:val="es-CO"/>
+              </w:rPr>
+            </w:pPr>
+            <w:r>
+              <w:rPr>
+                <w:lang w:val="es-CO"/>
+              </w:rPr>
               <w:t>VARCHAR(45)</w:t>
             </w:r>
           </w:p>
@@ -2181,8 +1994,14 @@
               <w:spacing w:after="0" w:line="240" w:lineRule="auto"/>
               <w:ind w:left="0" w:hanging="2"/>
               <w:jc w:val="both"/>
-            </w:pPr>
-            <w:r>
+              <w:rPr>
+                <w:lang w:val="es-CO"/>
+              </w:rPr>
+            </w:pPr>
+            <w:r>
+              <w:rPr>
+                <w:lang w:val="es-CO"/>
+              </w:rPr>
               <w:t>CDIPAYMENT</w:t>
             </w:r>
           </w:p>
@@ -2196,8 +2015,14 @@
               <w:spacing w:after="0" w:line="240" w:lineRule="auto"/>
               <w:ind w:left="0" w:hanging="2"/>
               <w:jc w:val="both"/>
-            </w:pPr>
-            <w:r>
+              <w:rPr>
+                <w:lang w:val="es-CO"/>
+              </w:rPr>
+            </w:pPr>
+            <w:r>
+              <w:rPr>
+                <w:lang w:val="es-CO"/>
+              </w:rPr>
               <w:t>PAYMENT TYPE</w:t>
             </w:r>
           </w:p>
@@ -2211,8 +2036,14 @@
               <w:spacing w:after="0" w:line="240" w:lineRule="auto"/>
               <w:ind w:left="0" w:hanging="2"/>
               <w:jc w:val="both"/>
-            </w:pPr>
-            <w:r>
+              <w:rPr>
+                <w:lang w:val="es-CO"/>
+              </w:rPr>
+            </w:pPr>
+            <w:r>
+              <w:rPr>
+                <w:lang w:val="es-CO"/>
+              </w:rPr>
               <w:t>INT</w:t>
             </w:r>
           </w:p>
@@ -2251,8 +2082,14 @@
             <w:pPr>
               <w:spacing w:after="0" w:line="240" w:lineRule="auto"/>
               <w:ind w:left="0" w:hanging="2"/>
-            </w:pPr>
-            <w:r>
+              <w:rPr>
+                <w:lang w:val="es-CO"/>
+              </w:rPr>
+            </w:pPr>
+            <w:r>
+              <w:rPr>
+                <w:lang w:val="es-CO"/>
+              </w:rPr>
               <w:t>ORDERID</w:t>
             </w:r>
           </w:p>
@@ -2266,8 +2103,14 @@
               <w:spacing w:after="0" w:line="240" w:lineRule="auto"/>
               <w:ind w:left="0" w:hanging="2"/>
               <w:jc w:val="center"/>
-            </w:pPr>
-            <w:r>
+              <w:rPr>
+                <w:lang w:val="es-CO"/>
+              </w:rPr>
+            </w:pPr>
+            <w:r>
+              <w:rPr>
+                <w:lang w:val="es-CO"/>
+              </w:rPr>
               <w:t>PAYMENT TYPE</w:t>
             </w:r>
           </w:p>
@@ -2281,8 +2124,14 @@
               <w:spacing w:after="0" w:line="240" w:lineRule="auto"/>
               <w:ind w:left="0" w:hanging="2"/>
               <w:jc w:val="center"/>
-            </w:pPr>
-            <w:r>
+              <w:rPr>
+                <w:lang w:val="es-CO"/>
+              </w:rPr>
+            </w:pPr>
+            <w:r>
+              <w:rPr>
+                <w:lang w:val="es-CO"/>
+              </w:rPr>
               <w:t>NVARCHAR(100)</w:t>
             </w:r>
           </w:p>
@@ -2303,7 +2152,19 @@
               <w:rPr>
                 <w:lang w:val="es-CO"/>
               </w:rPr>
-              <w:t>Código Alfa Numérico de la Orden</w:t>
+              <w:t xml:space="preserve">Código </w:t>
+            </w:r>
+            <w:r>
+              <w:rPr>
+                <w:lang w:val="es-CO"/>
+              </w:rPr>
+              <w:t>Alfanumérico</w:t>
+            </w:r>
+            <w:r>
+              <w:rPr>
+                <w:lang w:val="es-CO"/>
+              </w:rPr>
+              <w:t xml:space="preserve"> de la Orden</w:t>
             </w:r>
           </w:p>
         </w:tc>
@@ -2318,8 +2179,14 @@
               <w:spacing w:after="0" w:line="240" w:lineRule="auto"/>
               <w:ind w:left="0" w:hanging="2"/>
               <w:jc w:val="both"/>
-            </w:pPr>
-            <w:r>
+              <w:rPr>
+                <w:lang w:val="es-CO"/>
+              </w:rPr>
+            </w:pPr>
+            <w:r>
+              <w:rPr>
+                <w:lang w:val="es-CO"/>
+              </w:rPr>
               <w:t>PAYMENTSEQUENTIAL</w:t>
             </w:r>
           </w:p>
@@ -2333,8 +2200,14 @@
               <w:spacing w:after="0" w:line="240" w:lineRule="auto"/>
               <w:ind w:left="0" w:hanging="2"/>
               <w:jc w:val="both"/>
-            </w:pPr>
-            <w:r>
+              <w:rPr>
+                <w:lang w:val="es-CO"/>
+              </w:rPr>
+            </w:pPr>
+            <w:r>
+              <w:rPr>
+                <w:lang w:val="es-CO"/>
+              </w:rPr>
               <w:t>PAYMENT TYPE</w:t>
             </w:r>
           </w:p>
@@ -2348,8 +2221,14 @@
               <w:spacing w:after="0" w:line="240" w:lineRule="auto"/>
               <w:ind w:left="0" w:hanging="2"/>
               <w:jc w:val="both"/>
-            </w:pPr>
-            <w:r>
+              <w:rPr>
+                <w:lang w:val="es-CO"/>
+              </w:rPr>
+            </w:pPr>
+            <w:r>
+              <w:rPr>
+                <w:lang w:val="es-CO"/>
+              </w:rPr>
               <w:t>INT</w:t>
             </w:r>
           </w:p>
@@ -2373,14 +2252,12 @@
               </w:rPr>
               <w:t xml:space="preserve">Consecutivo entero del medio de pago utilizado en una </w:t>
             </w:r>
-            <w:proofErr w:type="spellStart"/>
-            <w:r>
-              <w:rPr>
-                <w:lang w:val="es-CO"/>
-              </w:rPr>
-              <w:t>órden</w:t>
-            </w:r>
-            <w:proofErr w:type="spellEnd"/>
+            <w:r>
+              <w:rPr>
+                <w:lang w:val="es-CO"/>
+              </w:rPr>
+              <w:t>orden</w:t>
+            </w:r>
           </w:p>
         </w:tc>
       </w:tr>
@@ -2394,8 +2271,14 @@
               <w:spacing w:after="0" w:line="240" w:lineRule="auto"/>
               <w:ind w:left="0" w:hanging="2"/>
               <w:jc w:val="both"/>
-            </w:pPr>
-            <w:r>
+              <w:rPr>
+                <w:lang w:val="es-CO"/>
+              </w:rPr>
+            </w:pPr>
+            <w:r>
+              <w:rPr>
+                <w:lang w:val="es-CO"/>
+              </w:rPr>
               <w:t xml:space="preserve">PAYMENTTYPE </w:t>
             </w:r>
           </w:p>
@@ -2409,8 +2292,14 @@
               <w:spacing w:after="0" w:line="240" w:lineRule="auto"/>
               <w:ind w:left="0" w:hanging="2"/>
               <w:jc w:val="both"/>
-            </w:pPr>
-            <w:r>
+              <w:rPr>
+                <w:lang w:val="es-CO"/>
+              </w:rPr>
+            </w:pPr>
+            <w:r>
+              <w:rPr>
+                <w:lang w:val="es-CO"/>
+              </w:rPr>
               <w:t>PAYMENT TYPE</w:t>
             </w:r>
           </w:p>
@@ -2424,8 +2313,14 @@
               <w:spacing w:after="0" w:line="240" w:lineRule="auto"/>
               <w:ind w:left="0" w:hanging="2"/>
               <w:jc w:val="both"/>
-            </w:pPr>
-            <w:r>
+              <w:rPr>
+                <w:lang w:val="es-CO"/>
+              </w:rPr>
+            </w:pPr>
+            <w:r>
+              <w:rPr>
+                <w:lang w:val="es-CO"/>
+              </w:rPr>
               <w:t>NVARCHAR(45)</w:t>
             </w:r>
           </w:p>
@@ -2447,7 +2342,19 @@
               <w:rPr>
                 <w:lang w:val="es-CO"/>
               </w:rPr>
-              <w:t>Tipo Carácter representado por  medio de pago</w:t>
+              <w:t xml:space="preserve">Tipo Carácter representado </w:t>
+            </w:r>
+            <w:r>
+              <w:rPr>
+                <w:lang w:val="es-CO"/>
+              </w:rPr>
+              <w:t>por medio</w:t>
+            </w:r>
+            <w:r>
+              <w:rPr>
+                <w:lang w:val="es-CO"/>
+              </w:rPr>
+              <w:t xml:space="preserve"> de pago</w:t>
             </w:r>
           </w:p>
         </w:tc>
@@ -2462,8 +2369,14 @@
               <w:spacing w:after="0" w:line="240" w:lineRule="auto"/>
               <w:ind w:left="0" w:hanging="2"/>
               <w:jc w:val="both"/>
-            </w:pPr>
-            <w:r>
+              <w:rPr>
+                <w:lang w:val="es-CO"/>
+              </w:rPr>
+            </w:pPr>
+            <w:r>
+              <w:rPr>
+                <w:lang w:val="es-CO"/>
+              </w:rPr>
               <w:t>INSTALLMENT</w:t>
             </w:r>
           </w:p>
@@ -2477,8 +2390,14 @@
               <w:spacing w:after="0" w:line="240" w:lineRule="auto"/>
               <w:ind w:left="0" w:hanging="2"/>
               <w:jc w:val="both"/>
-            </w:pPr>
-            <w:r>
+              <w:rPr>
+                <w:lang w:val="es-CO"/>
+              </w:rPr>
+            </w:pPr>
+            <w:r>
+              <w:rPr>
+                <w:lang w:val="es-CO"/>
+              </w:rPr>
               <w:t>PAYMENT TYPE</w:t>
             </w:r>
           </w:p>
@@ -2492,8 +2411,14 @@
               <w:spacing w:after="0" w:line="240" w:lineRule="auto"/>
               <w:ind w:left="0" w:hanging="2"/>
               <w:jc w:val="both"/>
-            </w:pPr>
-            <w:r>
+              <w:rPr>
+                <w:lang w:val="es-CO"/>
+              </w:rPr>
+            </w:pPr>
+            <w:r>
+              <w:rPr>
+                <w:lang w:val="es-CO"/>
+              </w:rPr>
               <w:t>INT</w:t>
             </w:r>
           </w:p>
@@ -2530,8 +2455,14 @@
               <w:spacing w:after="0" w:line="240" w:lineRule="auto"/>
               <w:ind w:left="0" w:hanging="2"/>
               <w:jc w:val="both"/>
-            </w:pPr>
-            <w:r>
+              <w:rPr>
+                <w:lang w:val="es-CO"/>
+              </w:rPr>
+            </w:pPr>
+            <w:r>
+              <w:rPr>
+                <w:lang w:val="es-CO"/>
+              </w:rPr>
               <w:t>VALUE</w:t>
             </w:r>
           </w:p>
@@ -2545,8 +2476,14 @@
               <w:spacing w:after="0" w:line="240" w:lineRule="auto"/>
               <w:ind w:left="0" w:hanging="2"/>
               <w:jc w:val="both"/>
-            </w:pPr>
-            <w:r>
+              <w:rPr>
+                <w:lang w:val="es-CO"/>
+              </w:rPr>
+            </w:pPr>
+            <w:r>
+              <w:rPr>
+                <w:lang w:val="es-CO"/>
+              </w:rPr>
               <w:t>PAYMENT TYPE</w:t>
             </w:r>
           </w:p>
@@ -2560,8 +2497,14 @@
               <w:spacing w:after="0" w:line="240" w:lineRule="auto"/>
               <w:ind w:left="0" w:hanging="2"/>
               <w:jc w:val="both"/>
-            </w:pPr>
-            <w:r>
+              <w:rPr>
+                <w:lang w:val="es-CO"/>
+              </w:rPr>
+            </w:pPr>
+            <w:r>
+              <w:rPr>
+                <w:lang w:val="es-CO"/>
+              </w:rPr>
               <w:t>FLOAT</w:t>
             </w:r>
           </w:p>
@@ -2583,7 +2526,19 @@
               <w:rPr>
                 <w:lang w:val="es-CO"/>
               </w:rPr>
-              <w:t>Valor decimal  de la compra</w:t>
+              <w:t xml:space="preserve">Valor </w:t>
+            </w:r>
+            <w:r>
+              <w:rPr>
+                <w:lang w:val="es-CO"/>
+              </w:rPr>
+              <w:t>decimal de</w:t>
+            </w:r>
+            <w:r>
+              <w:rPr>
+                <w:lang w:val="es-CO"/>
+              </w:rPr>
+              <w:t xml:space="preserve"> la compra</w:t>
             </w:r>
           </w:p>
         </w:tc>
@@ -2598,8 +2553,14 @@
               <w:spacing w:after="0" w:line="240" w:lineRule="auto"/>
               <w:ind w:left="0" w:hanging="2"/>
               <w:jc w:val="both"/>
-            </w:pPr>
-            <w:r>
+              <w:rPr>
+                <w:lang w:val="es-CO"/>
+              </w:rPr>
+            </w:pPr>
+            <w:r>
+              <w:rPr>
+                <w:lang w:val="es-CO"/>
+              </w:rPr>
               <w:t>CDICUSTOMER</w:t>
             </w:r>
           </w:p>
@@ -2613,8 +2574,14 @@
               <w:spacing w:after="0" w:line="240" w:lineRule="auto"/>
               <w:ind w:left="0" w:hanging="2"/>
               <w:jc w:val="both"/>
-            </w:pPr>
-            <w:r>
+              <w:rPr>
+                <w:lang w:val="es-CO"/>
+              </w:rPr>
+            </w:pPr>
+            <w:r>
+              <w:rPr>
+                <w:lang w:val="es-CO"/>
+              </w:rPr>
               <w:t>CUSTOMER</w:t>
             </w:r>
           </w:p>
@@ -2628,8 +2595,14 @@
               <w:spacing w:after="0" w:line="240" w:lineRule="auto"/>
               <w:ind w:left="0" w:hanging="2"/>
               <w:jc w:val="both"/>
-            </w:pPr>
-            <w:r>
+              <w:rPr>
+                <w:lang w:val="es-CO"/>
+              </w:rPr>
+            </w:pPr>
+            <w:r>
+              <w:rPr>
+                <w:lang w:val="es-CO"/>
+              </w:rPr>
               <w:t>INT</w:t>
             </w:r>
           </w:p>
@@ -2666,8 +2639,14 @@
               <w:spacing w:after="0" w:line="240" w:lineRule="auto"/>
               <w:ind w:left="0" w:hanging="2"/>
               <w:jc w:val="both"/>
-            </w:pPr>
-            <w:r>
+              <w:rPr>
+                <w:lang w:val="es-CO"/>
+              </w:rPr>
+            </w:pPr>
+            <w:r>
+              <w:rPr>
+                <w:lang w:val="es-CO"/>
+              </w:rPr>
               <w:t>CUSTOMERID</w:t>
             </w:r>
           </w:p>
@@ -2681,8 +2660,14 @@
               <w:spacing w:after="0" w:line="240" w:lineRule="auto"/>
               <w:ind w:left="0" w:hanging="2"/>
               <w:jc w:val="both"/>
-            </w:pPr>
-            <w:r>
+              <w:rPr>
+                <w:lang w:val="es-CO"/>
+              </w:rPr>
+            </w:pPr>
+            <w:r>
+              <w:rPr>
+                <w:lang w:val="es-CO"/>
+              </w:rPr>
               <w:t>CUSTOMER</w:t>
             </w:r>
           </w:p>
@@ -2696,8 +2681,14 @@
               <w:spacing w:after="0" w:line="240" w:lineRule="auto"/>
               <w:ind w:left="0" w:hanging="2"/>
               <w:jc w:val="both"/>
-            </w:pPr>
-            <w:r>
+              <w:rPr>
+                <w:lang w:val="es-CO"/>
+              </w:rPr>
+            </w:pPr>
+            <w:r>
+              <w:rPr>
+                <w:lang w:val="es-CO"/>
+              </w:rPr>
               <w:t>NVARCHAR(100)</w:t>
             </w:r>
           </w:p>
@@ -2719,21 +2710,19 @@
               <w:rPr>
                 <w:lang w:val="es-CO"/>
               </w:rPr>
-              <w:t xml:space="preserve">Número entero de </w:t>
-            </w:r>
-            <w:proofErr w:type="spellStart"/>
-            <w:r>
-              <w:rPr>
-                <w:lang w:val="es-CO"/>
-              </w:rPr>
-              <w:t>Identifición</w:t>
-            </w:r>
-            <w:proofErr w:type="spellEnd"/>
-            <w:r>
-              <w:rPr>
-                <w:lang w:val="es-CO"/>
-              </w:rPr>
-              <w:t xml:space="preserve"> del comprador</w:t>
+              <w:t>Número entero de Identific</w:t>
+            </w:r>
+            <w:r>
+              <w:rPr>
+                <w:lang w:val="es-CO"/>
+              </w:rPr>
+              <w:t>ac</w:t>
+            </w:r>
+            <w:r>
+              <w:rPr>
+                <w:lang w:val="es-CO"/>
+              </w:rPr>
+              <w:t>ión del comprador</w:t>
             </w:r>
           </w:p>
         </w:tc>
@@ -2748,8 +2737,14 @@
               <w:spacing w:after="0" w:line="240" w:lineRule="auto"/>
               <w:ind w:left="0" w:hanging="2"/>
               <w:jc w:val="both"/>
-            </w:pPr>
-            <w:r>
+              <w:rPr>
+                <w:lang w:val="es-CO"/>
+              </w:rPr>
+            </w:pPr>
+            <w:r>
+              <w:rPr>
+                <w:lang w:val="es-CO"/>
+              </w:rPr>
               <w:t>CUSTOMERZIPCODE</w:t>
             </w:r>
           </w:p>
@@ -2763,8 +2758,14 @@
               <w:spacing w:after="0" w:line="240" w:lineRule="auto"/>
               <w:ind w:left="0" w:hanging="2"/>
               <w:jc w:val="both"/>
-            </w:pPr>
-            <w:r>
+              <w:rPr>
+                <w:lang w:val="es-CO"/>
+              </w:rPr>
+            </w:pPr>
+            <w:r>
+              <w:rPr>
+                <w:lang w:val="es-CO"/>
+              </w:rPr>
               <w:t>CUSTOMER</w:t>
             </w:r>
           </w:p>
@@ -2778,8 +2779,14 @@
               <w:spacing w:after="0" w:line="240" w:lineRule="auto"/>
               <w:ind w:left="0" w:hanging="2"/>
               <w:jc w:val="both"/>
-            </w:pPr>
-            <w:r>
+              <w:rPr>
+                <w:lang w:val="es-CO"/>
+              </w:rPr>
+            </w:pPr>
+            <w:r>
+              <w:rPr>
+                <w:lang w:val="es-CO"/>
+              </w:rPr>
               <w:t>INT</w:t>
             </w:r>
           </w:p>
@@ -2793,14 +2800,15 @@
               <w:spacing w:after="0" w:line="240" w:lineRule="auto"/>
               <w:ind w:left="0" w:hanging="2"/>
               <w:jc w:val="both"/>
-            </w:pPr>
-            <w:proofErr w:type="spellStart"/>
-            <w:r>
-              <w:t>Código</w:t>
-            </w:r>
-            <w:proofErr w:type="spellEnd"/>
-            <w:r>
-              <w:t xml:space="preserve"> postal del comprador</w:t>
+              <w:rPr>
+                <w:lang w:val="es-CO"/>
+              </w:rPr>
+            </w:pPr>
+            <w:r>
+              <w:rPr>
+                <w:lang w:val="es-CO"/>
+              </w:rPr>
+              <w:t>Código postal del comprador</w:t>
             </w:r>
           </w:p>
         </w:tc>
@@ -2815,8 +2823,14 @@
               <w:spacing w:after="0" w:line="240" w:lineRule="auto"/>
               <w:ind w:left="0" w:hanging="2"/>
               <w:jc w:val="both"/>
-            </w:pPr>
-            <w:r>
+              <w:rPr>
+                <w:lang w:val="es-CO"/>
+              </w:rPr>
+            </w:pPr>
+            <w:r>
+              <w:rPr>
+                <w:lang w:val="es-CO"/>
+              </w:rPr>
               <w:t>CDILOCATION</w:t>
             </w:r>
           </w:p>
@@ -2830,8 +2844,14 @@
               <w:spacing w:after="0" w:line="240" w:lineRule="auto"/>
               <w:ind w:left="0" w:hanging="2"/>
               <w:jc w:val="both"/>
-            </w:pPr>
-            <w:r>
+              <w:rPr>
+                <w:lang w:val="es-CO"/>
+              </w:rPr>
+            </w:pPr>
+            <w:r>
+              <w:rPr>
+                <w:lang w:val="es-CO"/>
+              </w:rPr>
               <w:t>LOCATION</w:t>
             </w:r>
           </w:p>
@@ -2845,8 +2865,14 @@
               <w:spacing w:after="0" w:line="240" w:lineRule="auto"/>
               <w:ind w:left="0" w:hanging="2"/>
               <w:jc w:val="both"/>
-            </w:pPr>
-            <w:r>
+              <w:rPr>
+                <w:lang w:val="es-CO"/>
+              </w:rPr>
+            </w:pPr>
+            <w:r>
+              <w:rPr>
+                <w:lang w:val="es-CO"/>
+              </w:rPr>
               <w:t>INT</w:t>
             </w:r>
           </w:p>
@@ -2883,8 +2909,14 @@
               <w:spacing w:after="0" w:line="240" w:lineRule="auto"/>
               <w:ind w:left="0" w:hanging="2"/>
               <w:jc w:val="both"/>
-            </w:pPr>
-            <w:r>
+              <w:rPr>
+                <w:lang w:val="es-CO"/>
+              </w:rPr>
+            </w:pPr>
+            <w:r>
+              <w:rPr>
+                <w:lang w:val="es-CO"/>
+              </w:rPr>
               <w:t>ZIPCODE</w:t>
             </w:r>
           </w:p>
@@ -2898,8 +2930,14 @@
               <w:spacing w:after="0" w:line="240" w:lineRule="auto"/>
               <w:ind w:left="0" w:hanging="2"/>
               <w:jc w:val="both"/>
-            </w:pPr>
-            <w:r>
+              <w:rPr>
+                <w:lang w:val="es-CO"/>
+              </w:rPr>
+            </w:pPr>
+            <w:r>
+              <w:rPr>
+                <w:lang w:val="es-CO"/>
+              </w:rPr>
               <w:t>LOCATION</w:t>
             </w:r>
           </w:p>
@@ -2913,8 +2951,14 @@
               <w:spacing w:after="0" w:line="240" w:lineRule="auto"/>
               <w:ind w:left="0" w:hanging="2"/>
               <w:jc w:val="both"/>
-            </w:pPr>
-            <w:r>
+              <w:rPr>
+                <w:lang w:val="es-CO"/>
+              </w:rPr>
+            </w:pPr>
+            <w:r>
+              <w:rPr>
+                <w:lang w:val="es-CO"/>
+              </w:rPr>
               <w:t>INT</w:t>
             </w:r>
           </w:p>
@@ -2951,8 +2995,14 @@
               <w:spacing w:after="0" w:line="240" w:lineRule="auto"/>
               <w:ind w:left="0" w:hanging="2"/>
               <w:jc w:val="both"/>
-            </w:pPr>
-            <w:r>
+              <w:rPr>
+                <w:lang w:val="es-CO"/>
+              </w:rPr>
+            </w:pPr>
+            <w:r>
+              <w:rPr>
+                <w:lang w:val="es-CO"/>
+              </w:rPr>
               <w:t>GEOSTATE</w:t>
             </w:r>
           </w:p>
@@ -2966,8 +3016,14 @@
               <w:spacing w:after="0" w:line="240" w:lineRule="auto"/>
               <w:ind w:left="0" w:hanging="2"/>
               <w:jc w:val="both"/>
-            </w:pPr>
-            <w:r>
+              <w:rPr>
+                <w:lang w:val="es-CO"/>
+              </w:rPr>
+            </w:pPr>
+            <w:r>
+              <w:rPr>
+                <w:lang w:val="es-CO"/>
+              </w:rPr>
               <w:t>LOCATION</w:t>
             </w:r>
           </w:p>
@@ -2981,8 +3037,14 @@
               <w:spacing w:after="0" w:line="240" w:lineRule="auto"/>
               <w:ind w:left="0" w:hanging="2"/>
               <w:jc w:val="both"/>
-            </w:pPr>
-            <w:r>
+              <w:rPr>
+                <w:lang w:val="es-CO"/>
+              </w:rPr>
+            </w:pPr>
+            <w:r>
+              <w:rPr>
+                <w:lang w:val="es-CO"/>
+              </w:rPr>
               <w:t>NVARCHAR(100)</w:t>
             </w:r>
           </w:p>
@@ -3019,8 +3081,14 @@
               <w:spacing w:after="0" w:line="240" w:lineRule="auto"/>
               <w:ind w:left="0" w:hanging="2"/>
               <w:jc w:val="both"/>
-            </w:pPr>
-            <w:r>
+              <w:rPr>
+                <w:lang w:val="es-CO"/>
+              </w:rPr>
+            </w:pPr>
+            <w:r>
+              <w:rPr>
+                <w:lang w:val="es-CO"/>
+              </w:rPr>
               <w:t>CDI ORDERITEM</w:t>
             </w:r>
           </w:p>
@@ -3034,8 +3102,14 @@
               <w:spacing w:after="0" w:line="240" w:lineRule="auto"/>
               <w:ind w:left="0" w:hanging="2"/>
               <w:jc w:val="both"/>
-            </w:pPr>
-            <w:r>
+              <w:rPr>
+                <w:lang w:val="es-CO"/>
+              </w:rPr>
+            </w:pPr>
+            <w:r>
+              <w:rPr>
+                <w:lang w:val="es-CO"/>
+              </w:rPr>
               <w:t>ORDERITEM</w:t>
             </w:r>
           </w:p>
@@ -3049,8 +3123,14 @@
               <w:spacing w:after="0" w:line="240" w:lineRule="auto"/>
               <w:ind w:left="0" w:hanging="2"/>
               <w:jc w:val="both"/>
-            </w:pPr>
-            <w:r>
+              <w:rPr>
+                <w:lang w:val="es-CO"/>
+              </w:rPr>
+            </w:pPr>
+            <w:r>
+              <w:rPr>
+                <w:lang w:val="es-CO"/>
+              </w:rPr>
               <w:t>INT</w:t>
             </w:r>
           </w:p>
@@ -3087,8 +3167,14 @@
               <w:spacing w:after="0" w:line="240" w:lineRule="auto"/>
               <w:ind w:left="0" w:hanging="2"/>
               <w:jc w:val="both"/>
-            </w:pPr>
-            <w:r>
+              <w:rPr>
+                <w:lang w:val="es-CO"/>
+              </w:rPr>
+            </w:pPr>
+            <w:r>
+              <w:rPr>
+                <w:lang w:val="es-CO"/>
+              </w:rPr>
               <w:t>ORDEID</w:t>
             </w:r>
           </w:p>
@@ -3102,8 +3188,14 @@
               <w:spacing w:after="0" w:line="240" w:lineRule="auto"/>
               <w:ind w:left="0" w:hanging="2"/>
               <w:jc w:val="both"/>
-            </w:pPr>
-            <w:r>
+              <w:rPr>
+                <w:lang w:val="es-CO"/>
+              </w:rPr>
+            </w:pPr>
+            <w:r>
+              <w:rPr>
+                <w:lang w:val="es-CO"/>
+              </w:rPr>
               <w:t>ORDERITEM</w:t>
             </w:r>
           </w:p>
@@ -3117,8 +3209,14 @@
               <w:spacing w:after="0" w:line="240" w:lineRule="auto"/>
               <w:ind w:left="0" w:hanging="2"/>
               <w:jc w:val="both"/>
-            </w:pPr>
-            <w:r>
+              <w:rPr>
+                <w:lang w:val="es-CO"/>
+              </w:rPr>
+            </w:pPr>
+            <w:r>
+              <w:rPr>
+                <w:lang w:val="es-CO"/>
+              </w:rPr>
               <w:t>NVARCHAR(100)</w:t>
             </w:r>
           </w:p>
@@ -3140,7 +3238,19 @@
               <w:rPr>
                 <w:lang w:val="es-CO"/>
               </w:rPr>
-              <w:t>Código Alfa Numérico de la Orden</w:t>
+              <w:t xml:space="preserve">Código </w:t>
+            </w:r>
+            <w:r>
+              <w:rPr>
+                <w:lang w:val="es-CO"/>
+              </w:rPr>
+              <w:t>Alfanumérico</w:t>
+            </w:r>
+            <w:r>
+              <w:rPr>
+                <w:lang w:val="es-CO"/>
+              </w:rPr>
+              <w:t xml:space="preserve"> de la Orden</w:t>
             </w:r>
           </w:p>
         </w:tc>
@@ -3155,8 +3265,14 @@
               <w:spacing w:after="0" w:line="240" w:lineRule="auto"/>
               <w:ind w:left="0" w:hanging="2"/>
               <w:jc w:val="both"/>
-            </w:pPr>
-            <w:r>
+              <w:rPr>
+                <w:lang w:val="es-CO"/>
+              </w:rPr>
+            </w:pPr>
+            <w:r>
+              <w:rPr>
+                <w:lang w:val="es-CO"/>
+              </w:rPr>
               <w:t>ORDERITEMID</w:t>
             </w:r>
           </w:p>
@@ -3170,8 +3286,14 @@
               <w:spacing w:after="0" w:line="240" w:lineRule="auto"/>
               <w:ind w:left="0" w:hanging="2"/>
               <w:jc w:val="both"/>
-            </w:pPr>
-            <w:r>
+              <w:rPr>
+                <w:lang w:val="es-CO"/>
+              </w:rPr>
+            </w:pPr>
+            <w:r>
+              <w:rPr>
+                <w:lang w:val="es-CO"/>
+              </w:rPr>
               <w:t>ORDERITEM</w:t>
             </w:r>
           </w:p>
@@ -3185,8 +3307,14 @@
               <w:spacing w:after="0" w:line="240" w:lineRule="auto"/>
               <w:ind w:left="0" w:hanging="2"/>
               <w:jc w:val="both"/>
-            </w:pPr>
-            <w:r>
+              <w:rPr>
+                <w:lang w:val="es-CO"/>
+              </w:rPr>
+            </w:pPr>
+            <w:r>
+              <w:rPr>
+                <w:lang w:val="es-CO"/>
+              </w:rPr>
               <w:t>INT</w:t>
             </w:r>
           </w:p>
@@ -3226,8 +3354,14 @@
               <w:spacing w:after="0" w:line="240" w:lineRule="auto"/>
               <w:ind w:left="0" w:hanging="2"/>
               <w:jc w:val="both"/>
-            </w:pPr>
-            <w:r>
+              <w:rPr>
+                <w:lang w:val="es-CO"/>
+              </w:rPr>
+            </w:pPr>
+            <w:r>
+              <w:rPr>
+                <w:lang w:val="es-CO"/>
+              </w:rPr>
               <w:t>PRODUCTD</w:t>
             </w:r>
           </w:p>
@@ -3241,8 +3375,14 @@
               <w:spacing w:after="0" w:line="240" w:lineRule="auto"/>
               <w:ind w:left="0" w:hanging="2"/>
               <w:jc w:val="both"/>
-            </w:pPr>
-            <w:r>
+              <w:rPr>
+                <w:lang w:val="es-CO"/>
+              </w:rPr>
+            </w:pPr>
+            <w:r>
+              <w:rPr>
+                <w:lang w:val="es-CO"/>
+              </w:rPr>
               <w:t>ORDERITEM</w:t>
             </w:r>
           </w:p>
@@ -3256,8 +3396,14 @@
               <w:spacing w:after="0" w:line="240" w:lineRule="auto"/>
               <w:ind w:left="0" w:hanging="2"/>
               <w:jc w:val="both"/>
-            </w:pPr>
-            <w:r>
+              <w:rPr>
+                <w:lang w:val="es-CO"/>
+              </w:rPr>
+            </w:pPr>
+            <w:r>
+              <w:rPr>
+                <w:lang w:val="es-CO"/>
+              </w:rPr>
               <w:t>NVARCHAR(100)</w:t>
             </w:r>
           </w:p>
@@ -3271,28 +3417,16 @@
               <w:spacing w:after="0" w:line="240" w:lineRule="auto"/>
               <w:ind w:left="0" w:hanging="2"/>
               <w:jc w:val="both"/>
-            </w:pPr>
-            <w:proofErr w:type="spellStart"/>
-            <w:r>
-              <w:t>Identificador</w:t>
-            </w:r>
-            <w:proofErr w:type="spellEnd"/>
-            <w:r>
-              <w:t xml:space="preserve"> </w:t>
-            </w:r>
-            <w:proofErr w:type="spellStart"/>
-            <w:r>
-              <w:t>único</w:t>
-            </w:r>
-            <w:proofErr w:type="spellEnd"/>
-            <w:r>
-              <w:t xml:space="preserve"> del </w:t>
-            </w:r>
-            <w:proofErr w:type="spellStart"/>
-            <w:r>
-              <w:t>producto</w:t>
-            </w:r>
-            <w:proofErr w:type="spellEnd"/>
+              <w:rPr>
+                <w:lang w:val="es-CO"/>
+              </w:rPr>
+            </w:pPr>
+            <w:r>
+              <w:rPr>
+                <w:lang w:val="es-CO"/>
+              </w:rPr>
+              <w:t>Identificador único del producto</w:t>
+            </w:r>
           </w:p>
         </w:tc>
       </w:tr>
@@ -3306,8 +3440,14 @@
               <w:spacing w:after="0" w:line="240" w:lineRule="auto"/>
               <w:ind w:left="0" w:hanging="2"/>
               <w:jc w:val="both"/>
-            </w:pPr>
-            <w:r>
+              <w:rPr>
+                <w:lang w:val="es-CO"/>
+              </w:rPr>
+            </w:pPr>
+            <w:r>
+              <w:rPr>
+                <w:lang w:val="es-CO"/>
+              </w:rPr>
               <w:t>SELLERID</w:t>
             </w:r>
           </w:p>
@@ -3321,8 +3461,14 @@
               <w:spacing w:after="0" w:line="240" w:lineRule="auto"/>
               <w:ind w:left="0" w:hanging="2"/>
               <w:jc w:val="both"/>
-            </w:pPr>
-            <w:r>
+              <w:rPr>
+                <w:lang w:val="es-CO"/>
+              </w:rPr>
+            </w:pPr>
+            <w:r>
+              <w:rPr>
+                <w:lang w:val="es-CO"/>
+              </w:rPr>
               <w:t>ORDERITEM</w:t>
             </w:r>
           </w:p>
@@ -3336,8 +3482,14 @@
               <w:spacing w:after="0" w:line="240" w:lineRule="auto"/>
               <w:ind w:left="0" w:hanging="2"/>
               <w:jc w:val="both"/>
-            </w:pPr>
-            <w:r>
+              <w:rPr>
+                <w:lang w:val="es-CO"/>
+              </w:rPr>
+            </w:pPr>
+            <w:r>
+              <w:rPr>
+                <w:lang w:val="es-CO"/>
+              </w:rPr>
               <w:t>NVARCHAR(100)</w:t>
             </w:r>
           </w:p>
@@ -3351,28 +3503,16 @@
               <w:spacing w:after="0" w:line="240" w:lineRule="auto"/>
               <w:ind w:left="0" w:hanging="2"/>
               <w:jc w:val="both"/>
-            </w:pPr>
-            <w:proofErr w:type="spellStart"/>
-            <w:r>
-              <w:t>Identificador</w:t>
-            </w:r>
-            <w:proofErr w:type="spellEnd"/>
-            <w:r>
-              <w:t xml:space="preserve"> </w:t>
-            </w:r>
-            <w:proofErr w:type="spellStart"/>
-            <w:r>
-              <w:t>único</w:t>
-            </w:r>
-            <w:proofErr w:type="spellEnd"/>
-            <w:r>
-              <w:t xml:space="preserve"> del </w:t>
-            </w:r>
-            <w:proofErr w:type="spellStart"/>
-            <w:r>
-              <w:t>vendedor</w:t>
-            </w:r>
-            <w:proofErr w:type="spellEnd"/>
+              <w:rPr>
+                <w:lang w:val="es-CO"/>
+              </w:rPr>
+            </w:pPr>
+            <w:r>
+              <w:rPr>
+                <w:lang w:val="es-CO"/>
+              </w:rPr>
+              <w:t>Identificador único del vendedor</w:t>
+            </w:r>
           </w:p>
         </w:tc>
       </w:tr>
@@ -3386,8 +3526,14 @@
               <w:spacing w:after="0" w:line="240" w:lineRule="auto"/>
               <w:ind w:left="0" w:hanging="2"/>
               <w:jc w:val="both"/>
-            </w:pPr>
-            <w:r>
+              <w:rPr>
+                <w:lang w:val="es-CO"/>
+              </w:rPr>
+            </w:pPr>
+            <w:r>
+              <w:rPr>
+                <w:lang w:val="es-CO"/>
+              </w:rPr>
               <w:t>DATESHIPPING</w:t>
             </w:r>
           </w:p>
@@ -3401,8 +3547,14 @@
               <w:spacing w:after="0" w:line="240" w:lineRule="auto"/>
               <w:ind w:left="0" w:hanging="2"/>
               <w:jc w:val="both"/>
-            </w:pPr>
-            <w:r>
+              <w:rPr>
+                <w:lang w:val="es-CO"/>
+              </w:rPr>
+            </w:pPr>
+            <w:r>
+              <w:rPr>
+                <w:lang w:val="es-CO"/>
+              </w:rPr>
               <w:t>ORDERITEM</w:t>
             </w:r>
           </w:p>
@@ -3416,8 +3568,14 @@
               <w:spacing w:after="0" w:line="240" w:lineRule="auto"/>
               <w:ind w:left="0" w:hanging="2"/>
               <w:jc w:val="both"/>
-            </w:pPr>
-            <w:r>
+              <w:rPr>
+                <w:lang w:val="es-CO"/>
+              </w:rPr>
+            </w:pPr>
+            <w:r>
+              <w:rPr>
+                <w:lang w:val="es-CO"/>
+              </w:rPr>
               <w:t>VARCHAR(45)</w:t>
             </w:r>
           </w:p>
@@ -3454,8 +3612,14 @@
               <w:spacing w:after="0" w:line="240" w:lineRule="auto"/>
               <w:ind w:left="0" w:hanging="2"/>
               <w:jc w:val="both"/>
-            </w:pPr>
-            <w:r>
+              <w:rPr>
+                <w:lang w:val="es-CO"/>
+              </w:rPr>
+            </w:pPr>
+            <w:r>
+              <w:rPr>
+                <w:lang w:val="es-CO"/>
+              </w:rPr>
               <w:t>VALUEFREIGHT</w:t>
             </w:r>
           </w:p>
@@ -3469,8 +3633,14 @@
               <w:spacing w:after="0" w:line="240" w:lineRule="auto"/>
               <w:ind w:left="0" w:hanging="2"/>
               <w:jc w:val="both"/>
-            </w:pPr>
-            <w:r>
+              <w:rPr>
+                <w:lang w:val="es-CO"/>
+              </w:rPr>
+            </w:pPr>
+            <w:r>
+              <w:rPr>
+                <w:lang w:val="es-CO"/>
+              </w:rPr>
               <w:t>ORDERITEM</w:t>
             </w:r>
           </w:p>
@@ -3484,8 +3654,14 @@
               <w:spacing w:after="0" w:line="240" w:lineRule="auto"/>
               <w:ind w:left="0" w:hanging="2"/>
               <w:jc w:val="both"/>
-            </w:pPr>
-            <w:r>
+              <w:rPr>
+                <w:lang w:val="es-CO"/>
+              </w:rPr>
+            </w:pPr>
+            <w:r>
+              <w:rPr>
+                <w:lang w:val="es-CO"/>
+              </w:rPr>
               <w:t>FLOAT</w:t>
             </w:r>
           </w:p>
@@ -3499,20 +3675,16 @@
               <w:spacing w:after="0" w:line="240" w:lineRule="auto"/>
               <w:ind w:left="0" w:hanging="2"/>
               <w:jc w:val="both"/>
-            </w:pPr>
-            <w:proofErr w:type="spellStart"/>
-            <w:r>
-              <w:t>Costo</w:t>
-            </w:r>
-            <w:proofErr w:type="spellEnd"/>
-            <w:r>
-              <w:t xml:space="preserve"> de </w:t>
-            </w:r>
-            <w:proofErr w:type="spellStart"/>
-            <w:r>
-              <w:t>envío</w:t>
-            </w:r>
-            <w:proofErr w:type="spellEnd"/>
+              <w:rPr>
+                <w:lang w:val="es-CO"/>
+              </w:rPr>
+            </w:pPr>
+            <w:r>
+              <w:rPr>
+                <w:lang w:val="es-CO"/>
+              </w:rPr>
+              <w:t>Costo de envío</w:t>
+            </w:r>
           </w:p>
         </w:tc>
       </w:tr>
@@ -3526,8 +3698,14 @@
               <w:spacing w:after="0" w:line="240" w:lineRule="auto"/>
               <w:ind w:left="0" w:hanging="2"/>
               <w:jc w:val="both"/>
-            </w:pPr>
-            <w:r>
+              <w:rPr>
+                <w:lang w:val="es-CO"/>
+              </w:rPr>
+            </w:pPr>
+            <w:r>
+              <w:rPr>
+                <w:lang w:val="es-CO"/>
+              </w:rPr>
               <w:t>CDIPRODUCT</w:t>
             </w:r>
           </w:p>
@@ -3541,8 +3719,14 @@
               <w:spacing w:after="0" w:line="240" w:lineRule="auto"/>
               <w:ind w:left="0" w:hanging="2"/>
               <w:jc w:val="both"/>
-            </w:pPr>
-            <w:r>
+              <w:rPr>
+                <w:lang w:val="es-CO"/>
+              </w:rPr>
+            </w:pPr>
+            <w:r>
+              <w:rPr>
+                <w:lang w:val="es-CO"/>
+              </w:rPr>
               <w:t>PRODUCT</w:t>
             </w:r>
           </w:p>
@@ -3556,8 +3740,14 @@
               <w:spacing w:after="0" w:line="240" w:lineRule="auto"/>
               <w:ind w:left="0" w:hanging="2"/>
               <w:jc w:val="both"/>
-            </w:pPr>
-            <w:r>
+              <w:rPr>
+                <w:lang w:val="es-CO"/>
+              </w:rPr>
+            </w:pPr>
+            <w:r>
+              <w:rPr>
+                <w:lang w:val="es-CO"/>
+              </w:rPr>
               <w:t>INT</w:t>
             </w:r>
           </w:p>
@@ -3594,8 +3784,14 @@
               <w:spacing w:after="0" w:line="240" w:lineRule="auto"/>
               <w:ind w:left="0" w:hanging="2"/>
               <w:jc w:val="both"/>
-            </w:pPr>
-            <w:r>
+              <w:rPr>
+                <w:lang w:val="es-CO"/>
+              </w:rPr>
+            </w:pPr>
+            <w:r>
+              <w:rPr>
+                <w:lang w:val="es-CO"/>
+              </w:rPr>
               <w:t>PRODUCTID</w:t>
             </w:r>
           </w:p>
@@ -3609,8 +3805,14 @@
               <w:spacing w:after="0" w:line="240" w:lineRule="auto"/>
               <w:ind w:left="0" w:hanging="2"/>
               <w:jc w:val="both"/>
-            </w:pPr>
-            <w:r>
+              <w:rPr>
+                <w:lang w:val="es-CO"/>
+              </w:rPr>
+            </w:pPr>
+            <w:r>
+              <w:rPr>
+                <w:lang w:val="es-CO"/>
+              </w:rPr>
               <w:t>PRODUCT</w:t>
             </w:r>
           </w:p>
@@ -3624,8 +3826,14 @@
               <w:spacing w:after="0" w:line="240" w:lineRule="auto"/>
               <w:ind w:left="0" w:hanging="2"/>
               <w:jc w:val="both"/>
-            </w:pPr>
-            <w:r>
+              <w:rPr>
+                <w:lang w:val="es-CO"/>
+              </w:rPr>
+            </w:pPr>
+            <w:r>
+              <w:rPr>
+                <w:lang w:val="es-CO"/>
+              </w:rPr>
               <w:t>NVARCHAR(100)</w:t>
             </w:r>
           </w:p>
@@ -3662,8 +3870,14 @@
               <w:spacing w:after="0" w:line="240" w:lineRule="auto"/>
               <w:ind w:left="0" w:hanging="2"/>
               <w:jc w:val="both"/>
-            </w:pPr>
-            <w:r>
+              <w:rPr>
+                <w:lang w:val="es-CO"/>
+              </w:rPr>
+            </w:pPr>
+            <w:r>
+              <w:rPr>
+                <w:lang w:val="es-CO"/>
+              </w:rPr>
               <w:t>PRODUCTWEIGHT</w:t>
             </w:r>
           </w:p>
@@ -3677,8 +3891,14 @@
               <w:spacing w:after="0" w:line="240" w:lineRule="auto"/>
               <w:ind w:left="0" w:hanging="2"/>
               <w:jc w:val="both"/>
-            </w:pPr>
-            <w:r>
+              <w:rPr>
+                <w:lang w:val="es-CO"/>
+              </w:rPr>
+            </w:pPr>
+            <w:r>
+              <w:rPr>
+                <w:lang w:val="es-CO"/>
+              </w:rPr>
               <w:t>PRODUCT</w:t>
             </w:r>
           </w:p>
@@ -3692,8 +3912,14 @@
               <w:spacing w:after="0" w:line="240" w:lineRule="auto"/>
               <w:ind w:left="0" w:hanging="2"/>
               <w:jc w:val="both"/>
-            </w:pPr>
-            <w:r>
+              <w:rPr>
+                <w:lang w:val="es-CO"/>
+              </w:rPr>
+            </w:pPr>
+            <w:r>
+              <w:rPr>
+                <w:lang w:val="es-CO"/>
+              </w:rPr>
               <w:t>INT</w:t>
             </w:r>
           </w:p>
@@ -3730,8 +3956,14 @@
               <w:spacing w:after="0" w:line="240" w:lineRule="auto"/>
               <w:ind w:left="0" w:hanging="2"/>
               <w:jc w:val="both"/>
-            </w:pPr>
-            <w:r>
+              <w:rPr>
+                <w:lang w:val="es-CO"/>
+              </w:rPr>
+            </w:pPr>
+            <w:r>
+              <w:rPr>
+                <w:lang w:val="es-CO"/>
+              </w:rPr>
               <w:t xml:space="preserve">CATEGORY </w:t>
             </w:r>
           </w:p>
@@ -3745,8 +3977,14 @@
               <w:spacing w:after="0" w:line="240" w:lineRule="auto"/>
               <w:ind w:left="0" w:hanging="2"/>
               <w:jc w:val="both"/>
-            </w:pPr>
-            <w:r>
+              <w:rPr>
+                <w:lang w:val="es-CO"/>
+              </w:rPr>
+            </w:pPr>
+            <w:r>
+              <w:rPr>
+                <w:lang w:val="es-CO"/>
+              </w:rPr>
               <w:t>PRODUCT</w:t>
             </w:r>
           </w:p>
@@ -3760,8 +3998,14 @@
               <w:spacing w:after="0" w:line="240" w:lineRule="auto"/>
               <w:ind w:left="0" w:hanging="2"/>
               <w:jc w:val="both"/>
-            </w:pPr>
-            <w:r>
+              <w:rPr>
+                <w:lang w:val="es-CO"/>
+              </w:rPr>
+            </w:pPr>
+            <w:r>
+              <w:rPr>
+                <w:lang w:val="es-CO"/>
+              </w:rPr>
               <w:t>NVARCHAR(250)</w:t>
             </w:r>
           </w:p>
@@ -3798,8 +4042,14 @@
               <w:spacing w:after="0" w:line="240" w:lineRule="auto"/>
               <w:ind w:left="0" w:hanging="2"/>
               <w:jc w:val="both"/>
-            </w:pPr>
-            <w:r>
+              <w:rPr>
+                <w:lang w:val="es-CO"/>
+              </w:rPr>
+            </w:pPr>
+            <w:r>
+              <w:rPr>
+                <w:lang w:val="es-CO"/>
+              </w:rPr>
               <w:t>CODIDSELLER</w:t>
             </w:r>
           </w:p>
@@ -3813,8 +4063,14 @@
               <w:spacing w:after="0" w:line="240" w:lineRule="auto"/>
               <w:ind w:left="0" w:hanging="2"/>
               <w:jc w:val="both"/>
-            </w:pPr>
-            <w:r>
+              <w:rPr>
+                <w:lang w:val="es-CO"/>
+              </w:rPr>
+            </w:pPr>
+            <w:r>
+              <w:rPr>
+                <w:lang w:val="es-CO"/>
+              </w:rPr>
               <w:t>SELLER</w:t>
             </w:r>
           </w:p>
@@ -3828,8 +4084,14 @@
               <w:spacing w:after="0" w:line="240" w:lineRule="auto"/>
               <w:ind w:left="0" w:hanging="2"/>
               <w:jc w:val="both"/>
-            </w:pPr>
-            <w:r>
+              <w:rPr>
+                <w:lang w:val="es-CO"/>
+              </w:rPr>
+            </w:pPr>
+            <w:r>
+              <w:rPr>
+                <w:lang w:val="es-CO"/>
+              </w:rPr>
               <w:t>INT</w:t>
             </w:r>
           </w:p>
@@ -3866,8 +4128,14 @@
               <w:spacing w:after="0" w:line="240" w:lineRule="auto"/>
               <w:ind w:left="0" w:hanging="2"/>
               <w:jc w:val="both"/>
-            </w:pPr>
-            <w:r>
+              <w:rPr>
+                <w:lang w:val="es-CO"/>
+              </w:rPr>
+            </w:pPr>
+            <w:r>
+              <w:rPr>
+                <w:lang w:val="es-CO"/>
+              </w:rPr>
               <w:t>SELLERID</w:t>
             </w:r>
           </w:p>
@@ -3881,8 +4149,14 @@
               <w:spacing w:after="0" w:line="240" w:lineRule="auto"/>
               <w:ind w:left="0" w:hanging="2"/>
               <w:jc w:val="both"/>
-            </w:pPr>
-            <w:r>
+              <w:rPr>
+                <w:lang w:val="es-CO"/>
+              </w:rPr>
+            </w:pPr>
+            <w:r>
+              <w:rPr>
+                <w:lang w:val="es-CO"/>
+              </w:rPr>
               <w:t>SELLER</w:t>
             </w:r>
           </w:p>
@@ -3896,8 +4170,14 @@
               <w:spacing w:after="0" w:line="240" w:lineRule="auto"/>
               <w:ind w:left="0" w:hanging="2"/>
               <w:jc w:val="both"/>
-            </w:pPr>
-            <w:r>
+              <w:rPr>
+                <w:lang w:val="es-CO"/>
+              </w:rPr>
+            </w:pPr>
+            <w:r>
+              <w:rPr>
+                <w:lang w:val="es-CO"/>
+              </w:rPr>
               <w:t>NVARCHAR(100)</w:t>
             </w:r>
           </w:p>
@@ -3934,8 +4214,14 @@
               <w:spacing w:after="0" w:line="240" w:lineRule="auto"/>
               <w:ind w:left="0" w:hanging="2"/>
               <w:jc w:val="both"/>
-            </w:pPr>
-            <w:r>
+              <w:rPr>
+                <w:lang w:val="es-CO"/>
+              </w:rPr>
+            </w:pPr>
+            <w:r>
+              <w:rPr>
+                <w:lang w:val="es-CO"/>
+              </w:rPr>
               <w:lastRenderedPageBreak/>
               <w:t>ZIPCODE</w:t>
             </w:r>
@@ -3950,8 +4236,14 @@
               <w:spacing w:after="0" w:line="240" w:lineRule="auto"/>
               <w:ind w:left="0" w:hanging="2"/>
               <w:jc w:val="both"/>
-            </w:pPr>
-            <w:r>
+              <w:rPr>
+                <w:lang w:val="es-CO"/>
+              </w:rPr>
+            </w:pPr>
+            <w:r>
+              <w:rPr>
+                <w:lang w:val="es-CO"/>
+              </w:rPr>
               <w:t>SELLER</w:t>
             </w:r>
           </w:p>
@@ -3965,8 +4257,14 @@
               <w:spacing w:after="0" w:line="240" w:lineRule="auto"/>
               <w:ind w:left="0" w:hanging="2"/>
               <w:jc w:val="both"/>
-            </w:pPr>
-            <w:r>
+              <w:rPr>
+                <w:lang w:val="es-CO"/>
+              </w:rPr>
+            </w:pPr>
+            <w:r>
+              <w:rPr>
+                <w:lang w:val="es-CO"/>
+              </w:rPr>
               <w:t>INT</w:t>
             </w:r>
           </w:p>
@@ -3984,14 +4282,12 @@
                 <w:lang w:val="es-CO"/>
               </w:rPr>
             </w:pPr>
-            <w:proofErr w:type="spellStart"/>
-            <w:r>
-              <w:rPr>
-                <w:lang w:val="es-CO"/>
-              </w:rPr>
-              <w:t>Còdigo</w:t>
-            </w:r>
-            <w:proofErr w:type="spellEnd"/>
+            <w:r>
+              <w:rPr>
+                <w:lang w:val="es-CO"/>
+              </w:rPr>
+              <w:t>Código</w:t>
+            </w:r>
             <w:r>
               <w:rPr>
                 <w:lang w:val="es-CO"/>
@@ -4025,9 +4321,9 @@
           <w:color w:val="000000"/>
           <w:sz w:val="28"/>
           <w:szCs w:val="28"/>
-        </w:rPr>
-      </w:pPr>
-      <w:proofErr w:type="spellStart"/>
+          <w:lang w:val="es-CO"/>
+        </w:rPr>
+      </w:pPr>
       <w:r>
         <w:rPr>
           <w:b/>
@@ -4035,31 +4331,20 @@
           <w:color w:val="000000"/>
           <w:sz w:val="28"/>
           <w:szCs w:val="28"/>
-        </w:rPr>
-        <w:t>Modelo</w:t>
-      </w:r>
-      <w:proofErr w:type="spellEnd"/>
-      <w:r>
-        <w:rPr>
-          <w:b/>
-          <w:smallCaps/>
-          <w:color w:val="000000"/>
-          <w:sz w:val="28"/>
-          <w:szCs w:val="28"/>
-        </w:rPr>
-        <w:t xml:space="preserve"> del </w:t>
-      </w:r>
-      <w:proofErr w:type="spellStart"/>
+          <w:lang w:val="es-CO"/>
+        </w:rPr>
+        <w:t xml:space="preserve">Modelo del </w:t>
+      </w:r>
       <w:r>
         <w:rPr>
           <w:b/>
           <w:smallCaps/>
           <w:sz w:val="28"/>
           <w:szCs w:val="28"/>
+          <w:lang w:val="es-CO"/>
         </w:rPr>
         <w:t>dominó</w:t>
       </w:r>
-      <w:proofErr w:type="spellEnd"/>
     </w:p>
     <w:p>
       <w:pPr>
@@ -4159,7 +4444,7 @@
         <w:rPr>
           <w:i/>
           <w:noProof/>
-          <w:lang w:eastAsia="en-US"/>
+          <w:lang w:val="es-CO" w:eastAsia="en-US"/>
         </w:rPr>
         <w:drawing>
           <wp:inline distT="0" distB="0" distL="0" distR="0" wp14:anchorId="02EE44DA" wp14:editId="63816282">
@@ -4244,9 +4529,9 @@
           <w:color w:val="000000"/>
           <w:sz w:val="36"/>
           <w:szCs w:val="36"/>
-        </w:rPr>
-      </w:pPr>
-      <w:proofErr w:type="spellStart"/>
+          <w:lang w:val="es-CO"/>
+        </w:rPr>
+      </w:pPr>
       <w:r>
         <w:rPr>
           <w:b/>
@@ -4254,32 +4539,10 @@
           <w:color w:val="000000"/>
           <w:sz w:val="36"/>
           <w:szCs w:val="36"/>
-        </w:rPr>
-        <w:t>Modelo</w:t>
-      </w:r>
-      <w:proofErr w:type="spellEnd"/>
-      <w:r>
-        <w:rPr>
-          <w:b/>
-          <w:smallCaps/>
-          <w:color w:val="000000"/>
-          <w:sz w:val="36"/>
-          <w:szCs w:val="36"/>
-        </w:rPr>
-        <w:t xml:space="preserve"> </w:t>
-      </w:r>
-      <w:proofErr w:type="spellStart"/>
-      <w:r>
-        <w:rPr>
-          <w:b/>
-          <w:smallCaps/>
-          <w:color w:val="000000"/>
-          <w:sz w:val="36"/>
-          <w:szCs w:val="36"/>
-        </w:rPr>
-        <w:t>Entidad-Relación</w:t>
-      </w:r>
-      <w:proofErr w:type="spellEnd"/>
+          <w:lang w:val="es-CO"/>
+        </w:rPr>
+        <w:t>Modelo Entidad-Relación</w:t>
+      </w:r>
     </w:p>
     <w:p>
       <w:pPr>
@@ -4341,23 +4604,7 @@
           <w:i/>
           <w:lang w:val="es-CO"/>
         </w:rPr>
-        <w:t xml:space="preserve">: lo que se pide, puede usar https://draw.io o Microsoft Visio® y modele usando la notación de </w:t>
-      </w:r>
-      <w:proofErr w:type="spellStart"/>
-      <w:r>
-        <w:rPr>
-          <w:i/>
-          <w:lang w:val="es-CO"/>
-        </w:rPr>
-        <w:t>Barker</w:t>
-      </w:r>
-      <w:proofErr w:type="spellEnd"/>
-      <w:r>
-        <w:rPr>
-          <w:i/>
-          <w:lang w:val="es-CO"/>
-        </w:rPr>
-        <w:t xml:space="preserve">. </w:t>
+        <w:t xml:space="preserve">: lo que se pide, puede usar https://draw.io o Microsoft Visio® y modele usando la notación de Barker. </w:t>
       </w:r>
     </w:p>
     <w:p>
@@ -4371,7 +4618,7 @@
       <w:r>
         <w:rPr>
           <w:noProof/>
-          <w:lang w:eastAsia="en-US"/>
+          <w:lang w:val="es-CO" w:eastAsia="en-US"/>
         </w:rPr>
         <w:lastRenderedPageBreak/>
         <w:drawing>
@@ -4476,23 +4723,7 @@
           <w:i/>
           <w:lang w:val="es-CO"/>
         </w:rPr>
-        <w:t xml:space="preserve">: Escriba el código en el Sistema de Gestión de Bases de Datos Relacionales de su elección (se recomienda </w:t>
-      </w:r>
-      <w:proofErr w:type="spellStart"/>
-      <w:r>
-        <w:rPr>
-          <w:i/>
-          <w:lang w:val="es-CO"/>
-        </w:rPr>
-        <w:t>SQLite</w:t>
-      </w:r>
-      <w:proofErr w:type="spellEnd"/>
-      <w:r>
-        <w:rPr>
-          <w:i/>
-          <w:lang w:val="es-CO"/>
-        </w:rPr>
-        <w:t xml:space="preserve"> por simplicidad, mediante https://sqlitebrowser.org/) para crear las tablas que corresponda con su conjunto de datos específico. Almacene en el repositorio </w:t>
+        <w:t xml:space="preserve">: Escriba el código en el Sistema de Gestión de Bases de Datos Relacionales de su elección (se recomienda SQLite por simplicidad, mediante https://sqlitebrowser.org/) para crear las tablas que corresponda con su conjunto de datos específico. Almacene en el repositorio </w:t>
       </w:r>
       <w:r>
         <w:rPr>
@@ -4681,21 +4912,7 @@
         <w:rPr>
           <w:lang w:val="es-CO"/>
         </w:rPr>
-        <w:t xml:space="preserve">Es decir, </w:t>
-      </w:r>
-      <w:proofErr w:type="gramStart"/>
-      <w:r>
-        <w:rPr>
-          <w:lang w:val="es-CO"/>
-        </w:rPr>
-        <w:t>aplique estadística</w:t>
-      </w:r>
-      <w:proofErr w:type="gramEnd"/>
-      <w:r>
-        <w:rPr>
-          <w:lang w:val="es-CO"/>
-        </w:rPr>
-        <w:t xml:space="preserve"> descriptiva con el fin de conocer las propiedades de los datos y entenderlos lo mejor posible. Use solamente sentencias SQL. Anexe las tomas de pantalla donde evidencie la sentencia SQL y su correspondiente ejecución. Además, </w:t>
+        <w:t xml:space="preserve">Es decir, aplique estadística descriptiva con el fin de conocer las propiedades de los datos y entenderlos lo mejor posible. Use solamente sentencias SQL. Anexe las tomas de pantalla donde evidencie la sentencia SQL y su correspondiente ejecución. Además, </w:t>
       </w:r>
       <w:r>
         <w:rPr>
@@ -4751,6 +4968,7 @@
           <w:color w:val="000000"/>
           <w:sz w:val="36"/>
           <w:szCs w:val="36"/>
+          <w:lang w:val="es-CO"/>
         </w:rPr>
       </w:pPr>
       <w:r>
@@ -4760,6 +4978,7 @@
           <w:color w:val="000000"/>
           <w:sz w:val="36"/>
           <w:szCs w:val="36"/>
+          <w:lang w:val="es-CO"/>
         </w:rPr>
         <w:t>MongoDB</w:t>
       </w:r>
@@ -4823,23 +5042,7 @@
           <w:i/>
           <w:lang w:val="es-CO"/>
         </w:rPr>
-        <w:t xml:space="preserve">: Escriba el código en </w:t>
-      </w:r>
-      <w:proofErr w:type="spellStart"/>
-      <w:r>
-        <w:rPr>
-          <w:i/>
-          <w:lang w:val="es-CO"/>
-        </w:rPr>
-        <w:t>MongoDB</w:t>
-      </w:r>
-      <w:proofErr w:type="spellEnd"/>
-      <w:r>
-        <w:rPr>
-          <w:i/>
-          <w:lang w:val="es-CO"/>
-        </w:rPr>
-        <w:t xml:space="preserve"> para crear al menos 20 documentos que correspondan a su conjunto de datos específico. Almacene en el repositorio </w:t>
+        <w:t xml:space="preserve">: Escriba el código en MongoDB para crear al menos 20 documentos que correspondan a su conjunto de datos específico. Almacene en el repositorio </w:t>
       </w:r>
       <w:r>
         <w:rPr>
@@ -4880,9 +5083,9 @@
           <w:color w:val="000000"/>
           <w:sz w:val="28"/>
           <w:szCs w:val="28"/>
-        </w:rPr>
-      </w:pPr>
-      <w:proofErr w:type="spellStart"/>
+          <w:lang w:val="es-CO"/>
+        </w:rPr>
+      </w:pPr>
       <w:r>
         <w:rPr>
           <w:b/>
@@ -4890,32 +5093,10 @@
           <w:color w:val="000000"/>
           <w:sz w:val="28"/>
           <w:szCs w:val="28"/>
-        </w:rPr>
-        <w:t>Sentencia</w:t>
-      </w:r>
-      <w:proofErr w:type="spellEnd"/>
-      <w:r>
-        <w:rPr>
-          <w:b/>
-          <w:smallCaps/>
-          <w:color w:val="000000"/>
-          <w:sz w:val="28"/>
-          <w:szCs w:val="28"/>
-        </w:rPr>
-        <w:t xml:space="preserve"> de </w:t>
-      </w:r>
-      <w:proofErr w:type="spellStart"/>
-      <w:r>
-        <w:rPr>
-          <w:b/>
-          <w:smallCaps/>
-          <w:color w:val="000000"/>
-          <w:sz w:val="28"/>
-          <w:szCs w:val="28"/>
-        </w:rPr>
-        <w:t>consulta</w:t>
-      </w:r>
-      <w:proofErr w:type="spellEnd"/>
+          <w:lang w:val="es-CO"/>
+        </w:rPr>
+        <w:t>Sentencia de consulta</w:t>
+      </w:r>
     </w:p>
     <w:p>
       <w:pPr>
@@ -4944,21 +5125,7 @@
         <w:rPr>
           <w:lang w:val="es-CO"/>
         </w:rPr>
-        <w:t xml:space="preserve">Es decir, </w:t>
-      </w:r>
-      <w:proofErr w:type="gramStart"/>
-      <w:r>
-        <w:rPr>
-          <w:lang w:val="es-CO"/>
-        </w:rPr>
-        <w:t>aplique estadística</w:t>
-      </w:r>
-      <w:proofErr w:type="gramEnd"/>
-      <w:r>
-        <w:rPr>
-          <w:lang w:val="es-CO"/>
-        </w:rPr>
-        <w:t xml:space="preserve"> descriptiva con el fin de conocer las propiedades de los datos y entenderlos lo mejor posible. Use solamente sentencias SQL. Anexe las tomas de pantalla donde evidencie la sentencia SQL y su correspondiente ejecución. Además, </w:t>
+        <w:t xml:space="preserve">Es decir, aplique estadística descriptiva con el fin de conocer las propiedades de los datos y entenderlos lo mejor posible. Use solamente sentencias SQL. Anexe las tomas de pantalla donde evidencie la sentencia SQL y su correspondiente ejecución. Además, </w:t>
       </w:r>
       <w:r>
         <w:rPr>
@@ -5024,9 +5191,9 @@
           <w:color w:val="000000"/>
           <w:sz w:val="36"/>
           <w:szCs w:val="36"/>
-        </w:rPr>
-      </w:pPr>
-      <w:proofErr w:type="spellStart"/>
+          <w:lang w:val="es-CO"/>
+        </w:rPr>
+      </w:pPr>
       <w:r>
         <w:rPr>
           <w:b/>
@@ -5034,37 +5201,18 @@
           <w:color w:val="000000"/>
           <w:sz w:val="36"/>
           <w:szCs w:val="36"/>
-        </w:rPr>
-        <w:t>Análisis</w:t>
-      </w:r>
-      <w:proofErr w:type="spellEnd"/>
-      <w:r>
-        <w:rPr>
-          <w:b/>
-          <w:smallCaps/>
-          <w:color w:val="000000"/>
-          <w:sz w:val="36"/>
-          <w:szCs w:val="36"/>
-        </w:rPr>
-        <w:t xml:space="preserve"> de </w:t>
-      </w:r>
-      <w:proofErr w:type="spellStart"/>
-      <w:r>
-        <w:rPr>
-          <w:b/>
-          <w:smallCaps/>
-          <w:color w:val="000000"/>
-          <w:sz w:val="36"/>
-          <w:szCs w:val="36"/>
-        </w:rPr>
-        <w:t>lectura</w:t>
-      </w:r>
-      <w:proofErr w:type="spellEnd"/>
+          <w:lang w:val="es-CO"/>
+        </w:rPr>
+        <w:t>Análisis de lectura</w:t>
+      </w:r>
     </w:p>
     <w:p>
       <w:pPr>
         <w:ind w:left="0" w:hanging="2"/>
         <w:jc w:val="both"/>
+        <w:rPr>
+          <w:lang w:val="es-CO"/>
+        </w:rPr>
       </w:pPr>
       <w:r>
         <w:rPr>
@@ -5081,218 +5229,18 @@
         </w:rPr>
         <w:t>: Considerando el artículo: “</w:t>
       </w:r>
-      <w:proofErr w:type="spellStart"/>
-      <w:r>
-        <w:rPr>
-          <w:lang w:val="es-CO"/>
-        </w:rPr>
-        <w:t>The</w:t>
-      </w:r>
-      <w:proofErr w:type="spellEnd"/>
-      <w:r>
-        <w:rPr>
-          <w:lang w:val="es-CO"/>
-        </w:rPr>
-        <w:t xml:space="preserve"> </w:t>
-      </w:r>
-      <w:proofErr w:type="spellStart"/>
-      <w:r>
-        <w:rPr>
-          <w:lang w:val="es-CO"/>
-        </w:rPr>
-        <w:t>Definitive</w:t>
-      </w:r>
-      <w:proofErr w:type="spellEnd"/>
-      <w:r>
-        <w:rPr>
-          <w:lang w:val="es-CO"/>
-        </w:rPr>
-        <w:t xml:space="preserve"> </w:t>
-      </w:r>
-      <w:proofErr w:type="spellStart"/>
-      <w:r>
-        <w:rPr>
-          <w:lang w:val="es-CO"/>
-        </w:rPr>
-        <w:t>Guide</w:t>
-      </w:r>
-      <w:proofErr w:type="spellEnd"/>
-      <w:r>
-        <w:rPr>
-          <w:lang w:val="es-CO"/>
-        </w:rPr>
-        <w:t xml:space="preserve"> to </w:t>
-      </w:r>
-      <w:proofErr w:type="spellStart"/>
-      <w:r>
-        <w:rPr>
-          <w:lang w:val="es-CO"/>
-        </w:rPr>
-        <w:t>Graph</w:t>
-      </w:r>
-      <w:proofErr w:type="spellEnd"/>
-      <w:r>
-        <w:rPr>
-          <w:lang w:val="es-CO"/>
-        </w:rPr>
-        <w:t xml:space="preserve"> </w:t>
-      </w:r>
-      <w:proofErr w:type="spellStart"/>
-      <w:r>
-        <w:rPr>
-          <w:lang w:val="es-CO"/>
-        </w:rPr>
-        <w:t>Databases</w:t>
-      </w:r>
-      <w:proofErr w:type="spellEnd"/>
-      <w:r>
-        <w:rPr>
-          <w:lang w:val="es-CO"/>
-        </w:rPr>
-        <w:t xml:space="preserve"> </w:t>
-      </w:r>
-      <w:proofErr w:type="spellStart"/>
-      <w:r>
-        <w:rPr>
-          <w:lang w:val="es-CO"/>
-        </w:rPr>
-        <w:t>for</w:t>
-      </w:r>
-      <w:proofErr w:type="spellEnd"/>
-      <w:r>
-        <w:rPr>
-          <w:lang w:val="es-CO"/>
-        </w:rPr>
-        <w:t xml:space="preserve"> </w:t>
-      </w:r>
-      <w:proofErr w:type="spellStart"/>
-      <w:r>
-        <w:rPr>
-          <w:lang w:val="es-CO"/>
-        </w:rPr>
-        <w:t>the</w:t>
-      </w:r>
-      <w:proofErr w:type="spellEnd"/>
-      <w:r>
-        <w:rPr>
-          <w:lang w:val="es-CO"/>
-        </w:rPr>
-        <w:t xml:space="preserve"> RDBMS </w:t>
-      </w:r>
-      <w:proofErr w:type="spellStart"/>
-      <w:r>
-        <w:rPr>
-          <w:lang w:val="es-CO"/>
-        </w:rPr>
-        <w:t>Developer</w:t>
-      </w:r>
-      <w:proofErr w:type="spellEnd"/>
+      <w:r>
+        <w:rPr>
+          <w:lang w:val="es-CO"/>
+        </w:rPr>
+        <w:t>The Definitive Guide to Graph Databases for the RDBMS Developer</w:t>
+      </w:r>
       <w:r>
         <w:rPr>
           <w:i/>
           <w:lang w:val="es-CO"/>
         </w:rPr>
-        <w:t xml:space="preserve">” de Neo4J. Compartido en </w:t>
-      </w:r>
-      <w:proofErr w:type="gramStart"/>
-      <w:r>
-        <w:rPr>
-          <w:i/>
-          <w:lang w:val="es-CO"/>
-        </w:rPr>
-        <w:t>las carpeta</w:t>
-      </w:r>
-      <w:proofErr w:type="gramEnd"/>
-      <w:r>
-        <w:rPr>
-          <w:i/>
-          <w:lang w:val="es-CO"/>
-        </w:rPr>
-        <w:t xml:space="preserve"> de lecturas recomendadas. </w:t>
-      </w:r>
-      <w:proofErr w:type="spellStart"/>
-      <w:r>
-        <w:rPr>
-          <w:i/>
-        </w:rPr>
-        <w:t>Analice</w:t>
-      </w:r>
-      <w:proofErr w:type="spellEnd"/>
-      <w:r>
-        <w:rPr>
-          <w:i/>
-        </w:rPr>
-        <w:t xml:space="preserve"> y </w:t>
-      </w:r>
-      <w:proofErr w:type="spellStart"/>
-      <w:r>
-        <w:rPr>
-          <w:i/>
-        </w:rPr>
-        <w:t>responda</w:t>
-      </w:r>
-      <w:proofErr w:type="spellEnd"/>
-      <w:r>
-        <w:rPr>
-          <w:i/>
-        </w:rPr>
-        <w:t xml:space="preserve"> </w:t>
-      </w:r>
-      <w:proofErr w:type="spellStart"/>
-      <w:r>
-        <w:rPr>
-          <w:i/>
-        </w:rPr>
-        <w:t>cada</w:t>
-      </w:r>
-      <w:proofErr w:type="spellEnd"/>
-      <w:r>
-        <w:rPr>
-          <w:i/>
-        </w:rPr>
-        <w:t xml:space="preserve"> </w:t>
-      </w:r>
-      <w:proofErr w:type="spellStart"/>
-      <w:r>
-        <w:rPr>
-          <w:i/>
-        </w:rPr>
-        <w:t>pregunta</w:t>
-      </w:r>
-      <w:proofErr w:type="spellEnd"/>
-      <w:r>
-        <w:rPr>
-          <w:i/>
-        </w:rPr>
-        <w:t xml:space="preserve"> </w:t>
-      </w:r>
-      <w:proofErr w:type="spellStart"/>
-      <w:r>
-        <w:rPr>
-          <w:i/>
-        </w:rPr>
-        <w:t>en</w:t>
-      </w:r>
-      <w:proofErr w:type="spellEnd"/>
-      <w:r>
-        <w:rPr>
-          <w:i/>
-        </w:rPr>
-        <w:t xml:space="preserve"> </w:t>
-      </w:r>
-      <w:proofErr w:type="spellStart"/>
-      <w:r>
-        <w:rPr>
-          <w:i/>
-        </w:rPr>
-        <w:t>máximo</w:t>
-      </w:r>
-      <w:proofErr w:type="spellEnd"/>
-      <w:r>
-        <w:rPr>
-          <w:i/>
-        </w:rPr>
-        <w:t xml:space="preserve"> 150 palabras:</w:t>
+        <w:t>” de Neo4J. Compartido en las carpeta de lecturas recomendadas. Analice y responda cada pregunta en máximo 150 palabras:</w:t>
       </w:r>
     </w:p>
     <w:p>
@@ -5311,21 +5259,7 @@
         <w:rPr>
           <w:lang w:val="es-CO"/>
         </w:rPr>
-        <w:t xml:space="preserve">¿Cuáles son las limitaciones, que se pueden inferir de la lectura, para migrar los conjuntos de datos relacionales a </w:t>
-      </w:r>
-      <w:proofErr w:type="spellStart"/>
-      <w:r>
-        <w:rPr>
-          <w:lang w:val="es-CO"/>
-        </w:rPr>
-        <w:t>NoSQL</w:t>
-      </w:r>
-      <w:proofErr w:type="spellEnd"/>
-      <w:r>
-        <w:rPr>
-          <w:lang w:val="es-CO"/>
-        </w:rPr>
-        <w:t>?</w:t>
+        <w:t>¿Cuáles son las limitaciones, que se pueden inferir de la lectura, para migrar los conjuntos de datos relacionales a NoSQL?</w:t>
       </w:r>
     </w:p>
     <w:p>
@@ -5364,21 +5298,7 @@
           <w:lang w:val="es-CO"/>
         </w:rPr>
         <w:lastRenderedPageBreak/>
-        <w:t xml:space="preserve">¿Cuáles son las razones (criterios) que se deben considerar para migrar un conjunto de datos relacionados a </w:t>
-      </w:r>
-      <w:proofErr w:type="spellStart"/>
-      <w:r>
-        <w:rPr>
-          <w:lang w:val="es-CO"/>
-        </w:rPr>
-        <w:t>NoSQL</w:t>
-      </w:r>
-      <w:proofErr w:type="spellEnd"/>
-      <w:r>
-        <w:rPr>
-          <w:lang w:val="es-CO"/>
-        </w:rPr>
-        <w:t>?</w:t>
+        <w:t>¿Cuáles son las razones (criterios) que se deben considerar para migrar un conjunto de datos relacionados a NoSQL?</w:t>
       </w:r>
     </w:p>
     <w:sectPr>
@@ -5392,7 +5312,7 @@
 </file>
 
 <file path=word/numbering.xml><?xml version="1.0" encoding="utf-8"?>
-<w:numbering xmlns:wpc="http://schemas.microsoft.com/office/word/2010/wordprocessingCanvas" xmlns:cx="http://schemas.microsoft.com/office/drawing/2014/chartex" xmlns:mc="http://schemas.openxmlformats.org/markup-compatibility/2006" xmlns:o="urn:schemas-microsoft-com:office:office" xmlns:r="http://schemas.openxmlformats.org/officeDocument/2006/relationships" xmlns:m="http://schemas.openxmlformats.org/officeDocument/2006/math" xmlns:v="urn:schemas-microsoft-com:vml" xmlns:wp14="http://schemas.microsoft.com/office/word/2010/wordprocessingDrawing" xmlns:wp="http://schemas.openxmlformats.org/drawingml/2006/wordprocessingDrawing" xmlns:w10="urn:schemas-microsoft-com:office:word" xmlns:w="http://schemas.openxmlformats.org/wordprocessingml/2006/main" xmlns:w14="http://schemas.microsoft.com/office/word/2010/wordml" xmlns:w15="http://schemas.microsoft.com/office/word/2012/wordml" xmlns:w16se="http://schemas.microsoft.com/office/word/2015/wordml/symex" xmlns:wpg="http://schemas.microsoft.com/office/word/2010/wordprocessingGroup" xmlns:wpi="http://schemas.microsoft.com/office/word/2010/wordprocessingInk" xmlns:wne="http://schemas.microsoft.com/office/word/2006/wordml" xmlns:wps="http://schemas.microsoft.com/office/word/2010/wordprocessingShape" mc:Ignorable="w14 w15 w16se wp14">
+<w:numbering xmlns:wpc="http://schemas.microsoft.com/office/word/2010/wordprocessingCanvas" xmlns:cx="http://schemas.microsoft.com/office/drawing/2014/chartex" xmlns:cx1="http://schemas.microsoft.com/office/drawing/2015/9/8/chartex" xmlns:cx2="http://schemas.microsoft.com/office/drawing/2015/10/21/chartex" xmlns:cx3="http://schemas.microsoft.com/office/drawing/2016/5/9/chartex" xmlns:cx4="http://schemas.microsoft.com/office/drawing/2016/5/10/chartex" xmlns:cx5="http://schemas.microsoft.com/office/drawing/2016/5/11/chartex" xmlns:cx6="http://schemas.microsoft.com/office/drawing/2016/5/12/chartex" xmlns:cx7="http://schemas.microsoft.com/office/drawing/2016/5/13/chartex" xmlns:cx8="http://schemas.microsoft.com/office/drawing/2016/5/14/chartex" xmlns:mc="http://schemas.openxmlformats.org/markup-compatibility/2006" xmlns:aink="http://schemas.microsoft.com/office/drawing/2016/ink" xmlns:am3d="http://schemas.microsoft.com/office/drawing/2017/model3d" xmlns:o="urn:schemas-microsoft-com:office:office" xmlns:r="http://schemas.openxmlformats.org/officeDocument/2006/relationships" xmlns:m="http://schemas.openxmlformats.org/officeDocument/2006/math" xmlns:v="urn:schemas-microsoft-com:vml" xmlns:wp14="http://schemas.microsoft.com/office/word/2010/wordprocessingDrawing" xmlns:wp="http://schemas.openxmlformats.org/drawingml/2006/wordprocessingDrawing" xmlns:w10="urn:schemas-microsoft-com:office:word" xmlns:w="http://schemas.openxmlformats.org/wordprocessingml/2006/main" xmlns:w14="http://schemas.microsoft.com/office/word/2010/wordml" xmlns:w15="http://schemas.microsoft.com/office/word/2012/wordml" xmlns:w16cex="http://schemas.microsoft.com/office/word/2018/wordml/cex" xmlns:w16cid="http://schemas.microsoft.com/office/word/2016/wordml/cid" xmlns:w16="http://schemas.microsoft.com/office/word/2018/wordml" xmlns:w16se="http://schemas.microsoft.com/office/word/2015/wordml/symex" xmlns:wpg="http://schemas.microsoft.com/office/word/2010/wordprocessingGroup" xmlns:wpi="http://schemas.microsoft.com/office/word/2010/wordprocessingInk" xmlns:wne="http://schemas.microsoft.com/office/word/2006/wordml" xmlns:wps="http://schemas.microsoft.com/office/word/2010/wordprocessingShape" mc:Ignorable="w14 w15 w16se w16cid w16 w16cex wp14">
   <w:abstractNum w:abstractNumId="0" w15:restartNumberingAfterBreak="0">
     <w:nsid w:val="10070349"/>
     <w:multiLevelType w:val="multilevel"/>
@@ -5870,7 +5790,7 @@
 </file>
 
 <file path=word/styles.xml><?xml version="1.0" encoding="utf-8"?>
-<w:styles xmlns:mc="http://schemas.openxmlformats.org/markup-compatibility/2006" xmlns:r="http://schemas.openxmlformats.org/officeDocument/2006/relationships" xmlns:w="http://schemas.openxmlformats.org/wordprocessingml/2006/main" xmlns:w14="http://schemas.microsoft.com/office/word/2010/wordml" xmlns:w15="http://schemas.microsoft.com/office/word/2012/wordml" xmlns:w16se="http://schemas.microsoft.com/office/word/2015/wordml/symex" mc:Ignorable="w14 w15 w16se">
+<w:styles xmlns:mc="http://schemas.openxmlformats.org/markup-compatibility/2006" xmlns:r="http://schemas.openxmlformats.org/officeDocument/2006/relationships" xmlns:w="http://schemas.openxmlformats.org/wordprocessingml/2006/main" xmlns:w14="http://schemas.microsoft.com/office/word/2010/wordml" xmlns:w15="http://schemas.microsoft.com/office/word/2012/wordml" xmlns:w16cex="http://schemas.microsoft.com/office/word/2018/wordml/cex" xmlns:w16cid="http://schemas.microsoft.com/office/word/2016/wordml/cid" xmlns:w16="http://schemas.microsoft.com/office/word/2018/wordml" xmlns:w16se="http://schemas.microsoft.com/office/word/2015/wordml/symex" mc:Ignorable="w14 w15 w16se w16cid w16 w16cex">
   <w:docDefaults>
     <w:rPrDefault>
       <w:rPr>
@@ -5886,7 +5806,7 @@
       </w:pPr>
     </w:pPrDefault>
   </w:docDefaults>
-  <w:latentStyles w:defLockedState="0" w:defUIPriority="99" w:defSemiHidden="0" w:defUnhideWhenUsed="0" w:defQFormat="0" w:count="371">
+  <w:latentStyles w:defLockedState="0" w:defUIPriority="99" w:defSemiHidden="0" w:defUnhideWhenUsed="0" w:defQFormat="0" w:count="376">
     <w:lsdException w:name="Normal" w:uiPriority="0" w:qFormat="1"/>
     <w:lsdException w:name="heading 1" w:uiPriority="9" w:qFormat="1"/>
     <w:lsdException w:name="heading 2" w:semiHidden="1" w:uiPriority="9" w:unhideWhenUsed="1" w:qFormat="1"/>
@@ -5992,7 +5912,6 @@
     <w:lsdException w:name="HTML Sample" w:semiHidden="1" w:unhideWhenUsed="1"/>
     <w:lsdException w:name="HTML Typewriter" w:semiHidden="1" w:unhideWhenUsed="1"/>
     <w:lsdException w:name="HTML Variable" w:semiHidden="1" w:unhideWhenUsed="1"/>
-    <w:lsdException w:name="Normal Table" w:semiHidden="1" w:unhideWhenUsed="1"/>
     <w:lsdException w:name="annotation subject" w:semiHidden="1" w:unhideWhenUsed="1"/>
     <w:lsdException w:name="No List" w:semiHidden="1" w:unhideWhenUsed="1"/>
     <w:lsdException w:name="Outline List 1" w:semiHidden="1" w:unhideWhenUsed="1"/>
@@ -6035,11 +5954,8 @@
     <w:lsdException w:name="Table Contemporary" w:semiHidden="1" w:unhideWhenUsed="1"/>
     <w:lsdException w:name="Table Elegant" w:semiHidden="1" w:unhideWhenUsed="1"/>
     <w:lsdException w:name="Table Professional" w:semiHidden="1" w:unhideWhenUsed="1"/>
-    <w:lsdException w:name="Table Subtle 1" w:semiHidden="1" w:unhideWhenUsed="1"/>
     <w:lsdException w:name="Table Subtle 2" w:semiHidden="1" w:unhideWhenUsed="1"/>
     <w:lsdException w:name="Table Web 1" w:semiHidden="1" w:unhideWhenUsed="1"/>
-    <w:lsdException w:name="Table Web 2" w:semiHidden="1" w:unhideWhenUsed="1"/>
-    <w:lsdException w:name="Table Web 3" w:semiHidden="1" w:unhideWhenUsed="1"/>
     <w:lsdException w:name="Balloon Text" w:semiHidden="1" w:unhideWhenUsed="1"/>
     <w:lsdException w:name="Table Grid" w:uiPriority="39"/>
     <w:lsdException w:name="Table Theme" w:semiHidden="1" w:unhideWhenUsed="1"/>
@@ -6258,6 +6174,11 @@
     <w:lsdException w:name="List Table 5 Dark Accent 6" w:uiPriority="50"/>
     <w:lsdException w:name="List Table 6 Colorful Accent 6" w:uiPriority="51"/>
     <w:lsdException w:name="List Table 7 Colorful Accent 6" w:uiPriority="52"/>
+    <w:lsdException w:name="Mention" w:semiHidden="1" w:unhideWhenUsed="1"/>
+    <w:lsdException w:name="Smart Hyperlink" w:semiHidden="1" w:unhideWhenUsed="1"/>
+    <w:lsdException w:name="Hashtag" w:semiHidden="1" w:unhideWhenUsed="1"/>
+    <w:lsdException w:name="Unresolved Mention" w:semiHidden="1" w:unhideWhenUsed="1"/>
+    <w:lsdException w:name="Smart Link" w:semiHidden="1" w:unhideWhenUsed="1"/>
   </w:latentStyles>
   <w:style w:type="paragraph" w:default="1" w:styleId="Normal">
     <w:name w:val="Normal"/>

</xml_diff>

<commit_message>
Se agregan consultas adicionales de MongoDB
</commit_message>
<xml_diff>
--- a/Trabajo1/Trabajo_Arquitectura de la Información.docx
+++ b/Trabajo1/Trabajo_Arquitectura de la Información.docx
@@ -1,6 +1,6 @@
 
 <file path=word/document.xml><?xml version="1.0" encoding="utf-8"?>
-<w:document xmlns:wpc="http://schemas.microsoft.com/office/word/2010/wordprocessingCanvas" xmlns:cx="http://schemas.microsoft.com/office/drawing/2014/chartex" xmlns:cx1="http://schemas.microsoft.com/office/drawing/2015/9/8/chartex" xmlns:cx2="http://schemas.microsoft.com/office/drawing/2015/10/21/chartex" xmlns:cx3="http://schemas.microsoft.com/office/drawing/2016/5/9/chartex" xmlns:cx4="http://schemas.microsoft.com/office/drawing/2016/5/10/chartex" xmlns:cx5="http://schemas.microsoft.com/office/drawing/2016/5/11/chartex" xmlns:cx6="http://schemas.microsoft.com/office/drawing/2016/5/12/chartex" xmlns:cx7="http://schemas.microsoft.com/office/drawing/2016/5/13/chartex" xmlns:cx8="http://schemas.microsoft.com/office/drawing/2016/5/14/chartex" xmlns:mc="http://schemas.openxmlformats.org/markup-compatibility/2006" xmlns:aink="http://schemas.microsoft.com/office/drawing/2016/ink" xmlns:am3d="http://schemas.microsoft.com/office/drawing/2017/model3d" xmlns:o="urn:schemas-microsoft-com:office:office" xmlns:r="http://schemas.openxmlformats.org/officeDocument/2006/relationships" xmlns:m="http://schemas.openxmlformats.org/officeDocument/2006/math" xmlns:v="urn:schemas-microsoft-com:vml" xmlns:wp14="http://schemas.microsoft.com/office/word/2010/wordprocessingDrawing" xmlns:wp="http://schemas.openxmlformats.org/drawingml/2006/wordprocessingDrawing" xmlns:w10="urn:schemas-microsoft-com:office:word" xmlns:w="http://schemas.openxmlformats.org/wordprocessingml/2006/main" xmlns:w14="http://schemas.microsoft.com/office/word/2010/wordml" xmlns:w15="http://schemas.microsoft.com/office/word/2012/wordml" xmlns:w16cex="http://schemas.microsoft.com/office/word/2018/wordml/cex" xmlns:w16cid="http://schemas.microsoft.com/office/word/2016/wordml/cid" xmlns:w16="http://schemas.microsoft.com/office/word/2018/wordml" xmlns:w16sdtdh="http://schemas.microsoft.com/office/word/2020/wordml/sdtdatahash" xmlns:w16se="http://schemas.microsoft.com/office/word/2015/wordml/symex" xmlns:wpg="http://schemas.microsoft.com/office/word/2010/wordprocessingGroup" xmlns:wpi="http://schemas.microsoft.com/office/word/2010/wordprocessingInk" xmlns:wne="http://schemas.microsoft.com/office/word/2006/wordml" xmlns:wps="http://schemas.microsoft.com/office/word/2010/wordprocessingShape" mc:Ignorable="w14 w15 w16se w16cid w16 w16cex w16sdtdh wp14">
+<w:document xmlns:wpc="http://schemas.microsoft.com/office/word/2010/wordprocessingCanvas" xmlns:cx="http://schemas.microsoft.com/office/drawing/2014/chartex" xmlns:cx1="http://schemas.microsoft.com/office/drawing/2015/9/8/chartex" xmlns:cx2="http://schemas.microsoft.com/office/drawing/2015/10/21/chartex" xmlns:cx3="http://schemas.microsoft.com/office/drawing/2016/5/9/chartex" xmlns:cx4="http://schemas.microsoft.com/office/drawing/2016/5/10/chartex" xmlns:cx5="http://schemas.microsoft.com/office/drawing/2016/5/11/chartex" xmlns:cx6="http://schemas.microsoft.com/office/drawing/2016/5/12/chartex" xmlns:cx7="http://schemas.microsoft.com/office/drawing/2016/5/13/chartex" xmlns:cx8="http://schemas.microsoft.com/office/drawing/2016/5/14/chartex" xmlns:mc="http://schemas.openxmlformats.org/markup-compatibility/2006" xmlns:aink="http://schemas.microsoft.com/office/drawing/2016/ink" xmlns:am3d="http://schemas.microsoft.com/office/drawing/2017/model3d" xmlns:o="urn:schemas-microsoft-com:office:office" xmlns:r="http://schemas.openxmlformats.org/officeDocument/2006/relationships" xmlns:m="http://schemas.openxmlformats.org/officeDocument/2006/math" xmlns:v="urn:schemas-microsoft-com:vml" xmlns:wp14="http://schemas.microsoft.com/office/word/2010/wordprocessingDrawing" xmlns:wp="http://schemas.openxmlformats.org/drawingml/2006/wordprocessingDrawing" xmlns:w10="urn:schemas-microsoft-com:office:word" xmlns:w="http://schemas.openxmlformats.org/wordprocessingml/2006/main" xmlns:w14="http://schemas.microsoft.com/office/word/2010/wordml" xmlns:w15="http://schemas.microsoft.com/office/word/2012/wordml" xmlns:w16cex="http://schemas.microsoft.com/office/word/2018/wordml/cex" xmlns:w16cid="http://schemas.microsoft.com/office/word/2016/wordml/cid" xmlns:w16="http://schemas.microsoft.com/office/word/2018/wordml" xmlns:w16se="http://schemas.microsoft.com/office/word/2015/wordml/symex" xmlns:wpg="http://schemas.microsoft.com/office/word/2010/wordprocessingGroup" xmlns:wpi="http://schemas.microsoft.com/office/word/2010/wordprocessingInk" xmlns:wne="http://schemas.microsoft.com/office/word/2006/wordml" xmlns:wps="http://schemas.microsoft.com/office/word/2010/wordprocessingShape" mc:Ignorable="w14 w15 w16se w16cid w16 w16cex wp14">
   <w:body>
     <w:p>
       <w:pPr>
@@ -173,7 +173,23 @@
           <w:i/>
           <w:lang w:val="es-CO"/>
         </w:rPr>
-        <w:t xml:space="preserve">Observación: Cada vez que agregue nuevos elementos al documento, o que modifique algún componente del informe, revise la coherencia y consistencia con los otros elementos que hacen parte del mismo.  </w:t>
+        <w:t xml:space="preserve">Observación: Cada vez que agregue nuevos elementos al documento, o que modifique algún componente del informe, revise la coherencia y consistencia con los otros elementos que hacen parte </w:t>
+      </w:r>
+      <w:proofErr w:type="gramStart"/>
+      <w:r>
+        <w:rPr>
+          <w:i/>
+          <w:lang w:val="es-CO"/>
+        </w:rPr>
+        <w:t>del mismo</w:t>
+      </w:r>
+      <w:proofErr w:type="gramEnd"/>
+      <w:r>
+        <w:rPr>
+          <w:i/>
+          <w:lang w:val="es-CO"/>
+        </w:rPr>
+        <w:t xml:space="preserve">.  </w:t>
       </w:r>
     </w:p>
     <w:p>
@@ -295,11 +311,33 @@
               </w:rPr>
               <w:t xml:space="preserve">1. </w:t>
             </w:r>
-            <w:r>
-              <w:rPr>
-                <w:lang w:val="es-CO"/>
-              </w:rPr>
-              <w:t>Julian Rodriguez de la Hoz - 1.128.282.329</w:t>
+            <w:proofErr w:type="spellStart"/>
+            <w:r>
+              <w:rPr>
+                <w:lang w:val="es-CO"/>
+              </w:rPr>
+              <w:t>Julian</w:t>
+            </w:r>
+            <w:proofErr w:type="spellEnd"/>
+            <w:r>
+              <w:rPr>
+                <w:lang w:val="es-CO"/>
+              </w:rPr>
+              <w:t xml:space="preserve"> </w:t>
+            </w:r>
+            <w:proofErr w:type="spellStart"/>
+            <w:r>
+              <w:rPr>
+                <w:lang w:val="es-CO"/>
+              </w:rPr>
+              <w:t>Rodriguez</w:t>
+            </w:r>
+            <w:proofErr w:type="spellEnd"/>
+            <w:r>
+              <w:rPr>
+                <w:lang w:val="es-CO"/>
+              </w:rPr>
+              <w:t xml:space="preserve"> de la Hoz - 1.128.282.329</w:t>
             </w:r>
           </w:p>
         </w:tc>
@@ -340,7 +378,23 @@
                 <w:color w:val="000000"/>
                 <w:lang w:val="es-CO"/>
               </w:rPr>
-              <w:t xml:space="preserve"> Johnatan Andrés Salazar Giraldo – 1.040.041.335</w:t>
+              <w:t xml:space="preserve"> </w:t>
+            </w:r>
+            <w:proofErr w:type="spellStart"/>
+            <w:r>
+              <w:rPr>
+                <w:color w:val="000000"/>
+                <w:lang w:val="es-CO"/>
+              </w:rPr>
+              <w:t>Johnatan</w:t>
+            </w:r>
+            <w:proofErr w:type="spellEnd"/>
+            <w:r>
+              <w:rPr>
+                <w:color w:val="000000"/>
+                <w:lang w:val="es-CO"/>
+              </w:rPr>
+              <w:t xml:space="preserve"> Andrés Salazar Giraldo – 1.040.041.335</w:t>
             </w:r>
           </w:p>
         </w:tc>
@@ -422,7 +476,23 @@
                 <w:color w:val="000000"/>
                 <w:lang w:val="es-CO"/>
               </w:rPr>
-              <w:t>Jenifer Rios Sierra -</w:t>
+              <w:t xml:space="preserve">Jenifer </w:t>
+            </w:r>
+            <w:proofErr w:type="spellStart"/>
+            <w:r>
+              <w:rPr>
+                <w:color w:val="000000"/>
+                <w:lang w:val="es-CO"/>
+              </w:rPr>
+              <w:t>Rios</w:t>
+            </w:r>
+            <w:proofErr w:type="spellEnd"/>
+            <w:r>
+              <w:rPr>
+                <w:color w:val="000000"/>
+                <w:lang w:val="es-CO"/>
+              </w:rPr>
+              <w:t xml:space="preserve"> Sierra -</w:t>
             </w:r>
           </w:p>
         </w:tc>
@@ -729,18 +799,27 @@
           <w:lang w:val="es-CO"/>
         </w:rPr>
       </w:pPr>
+      <w:proofErr w:type="spellStart"/>
       <w:r>
         <w:rPr>
           <w:color w:val="073763"/>
           <w:lang w:val="es-CO"/>
         </w:rPr>
-        <w:t>Olist es la tienda por departamentos</w:t>
-      </w:r>
+        <w:t>Olist</w:t>
+      </w:r>
+      <w:proofErr w:type="spellEnd"/>
       <w:r>
         <w:rPr>
           <w:color w:val="073763"/>
           <w:lang w:val="es-CO"/>
         </w:rPr>
+        <w:t xml:space="preserve"> es la tienda por departamentos</w:t>
+      </w:r>
+      <w:r>
+        <w:rPr>
+          <w:color w:val="073763"/>
+          <w:lang w:val="es-CO"/>
+        </w:rPr>
         <w:t xml:space="preserve"> más grande del mercado brasileñ</w:t>
       </w:r>
       <w:r>
@@ -748,7 +827,23 @@
           <w:color w:val="073763"/>
           <w:lang w:val="es-CO"/>
         </w:rPr>
-        <w:t xml:space="preserve">o. Esta tienda electrónica actúa como un tercero que conecta a las pequeñas empresas con los canales, sin la relación de un contrato. Los vendedores pueden ofrecer sus productos y enviarlos directamente a los clientes interesados utilizando los socios logísticos de Olist. </w:t>
+        <w:t xml:space="preserve">o. Esta tienda electrónica actúa como un tercero que conecta a las pequeñas empresas con los canales, sin la relación de un contrato. Los vendedores pueden ofrecer sus productos y enviarlos directamente a los clientes interesados utilizando los socios logísticos de </w:t>
+      </w:r>
+      <w:proofErr w:type="spellStart"/>
+      <w:r>
+        <w:rPr>
+          <w:color w:val="073763"/>
+          <w:lang w:val="es-CO"/>
+        </w:rPr>
+        <w:t>Olist</w:t>
+      </w:r>
+      <w:proofErr w:type="spellEnd"/>
+      <w:r>
+        <w:rPr>
+          <w:color w:val="073763"/>
+          <w:lang w:val="es-CO"/>
+        </w:rPr>
+        <w:t xml:space="preserve">. </w:t>
       </w:r>
     </w:p>
     <w:p>
@@ -764,7 +859,23 @@
           <w:lang w:val="es-CO"/>
         </w:rPr>
         <w:lastRenderedPageBreak/>
-        <w:t xml:space="preserve">A partir de las transacciones de compra/venta realizadas en el sitio de Olist, se cuenta con información asociada a clientes, vendedores, compras, productos, medios de pago, tiempos de </w:t>
+        <w:t xml:space="preserve">A partir de las transacciones de compra/venta realizadas en el sitio de </w:t>
+      </w:r>
+      <w:proofErr w:type="spellStart"/>
+      <w:r>
+        <w:rPr>
+          <w:color w:val="073763"/>
+          <w:lang w:val="es-CO"/>
+        </w:rPr>
+        <w:t>Olist</w:t>
+      </w:r>
+      <w:proofErr w:type="spellEnd"/>
+      <w:r>
+        <w:rPr>
+          <w:color w:val="073763"/>
+          <w:lang w:val="es-CO"/>
+        </w:rPr>
+        <w:t xml:space="preserve">, se cuenta con información asociada a clientes, vendedores, compras, productos, medios de pago, tiempos de </w:t>
       </w:r>
       <w:r>
         <w:rPr>
@@ -884,7 +995,23 @@
           <w:color w:val="073763"/>
           <w:lang w:val="es-CO"/>
         </w:rPr>
-        <w:t>Los distintos departamentos de la tienda Olist se han propuesto mejorar la experiencia de compra del usuario, las cuales impactan en las dinámicas de ventas de los proveedores y de manera directa con la rentabilidad esperada para la compañía.</w:t>
+        <w:t xml:space="preserve">Los distintos departamentos de la tienda </w:t>
+      </w:r>
+      <w:proofErr w:type="spellStart"/>
+      <w:r>
+        <w:rPr>
+          <w:color w:val="073763"/>
+          <w:lang w:val="es-CO"/>
+        </w:rPr>
+        <w:t>Olist</w:t>
+      </w:r>
+      <w:proofErr w:type="spellEnd"/>
+      <w:r>
+        <w:rPr>
+          <w:color w:val="073763"/>
+          <w:lang w:val="es-CO"/>
+        </w:rPr>
+        <w:t xml:space="preserve"> se han propuesto mejorar la experiencia de compra del usuario, las cuales impactan en las dinámicas de ventas de los proveedores y de manera directa con la rentabilidad esperada para la compañía.</w:t>
       </w:r>
     </w:p>
     <w:p>
@@ -987,7 +1114,23 @@
           <w:color w:val="073763"/>
           <w:lang w:val="es-CO"/>
         </w:rPr>
-        <w:t>Identificar si hay demoras en la entrega de los productos, y en caso de existir retrasos, determinar si éstos poseen correlación con la localización del cliente. Esto permitirá enfocar la estrategia de Olist, de aumentar la cobertura en la ciudad, ya sea con una nueva sede o/y un cambio de proveedor logístico (distribución o almacenaje).</w:t>
+        <w:t xml:space="preserve">Identificar si hay demoras en la entrega de los productos, y en caso de existir retrasos, determinar si éstos poseen correlación con la localización del cliente. Esto permitirá enfocar la estrategia de </w:t>
+      </w:r>
+      <w:proofErr w:type="spellStart"/>
+      <w:r>
+        <w:rPr>
+          <w:color w:val="073763"/>
+          <w:lang w:val="es-CO"/>
+        </w:rPr>
+        <w:t>Olist</w:t>
+      </w:r>
+      <w:proofErr w:type="spellEnd"/>
+      <w:r>
+        <w:rPr>
+          <w:color w:val="073763"/>
+          <w:lang w:val="es-CO"/>
+        </w:rPr>
+        <w:t>, de aumentar la cobertura en la ciudad, ya sea con una nueva sede o/y un cambio de proveedor logístico (distribución o almacenaje).</w:t>
       </w:r>
     </w:p>
     <w:p>
@@ -1004,7 +1147,23 @@
           <w:color w:val="073763"/>
           <w:lang w:val="es-CO"/>
         </w:rPr>
-        <w:t xml:space="preserve">Analizar las principales causas por las cuales una orden no fue finalizada con éxito en la tienda de Olist. Así se podrá identificar la posibilidad de establecer convenios con otros bancos o </w:t>
+        <w:t xml:space="preserve">Analizar las principales causas por las cuales una orden no fue finalizada con éxito en la tienda de </w:t>
+      </w:r>
+      <w:proofErr w:type="spellStart"/>
+      <w:r>
+        <w:rPr>
+          <w:color w:val="073763"/>
+          <w:lang w:val="es-CO"/>
+        </w:rPr>
+        <w:t>Olist</w:t>
+      </w:r>
+      <w:proofErr w:type="spellEnd"/>
+      <w:r>
+        <w:rPr>
+          <w:color w:val="073763"/>
+          <w:lang w:val="es-CO"/>
+        </w:rPr>
+        <w:t xml:space="preserve">. Así se podrá identificar la posibilidad de establecer convenios con otros bancos o </w:t>
       </w:r>
       <w:r>
         <w:rPr>
@@ -1118,7 +1277,39 @@
           <w:color w:val="073763"/>
           <w:lang w:val="es-CO"/>
         </w:rPr>
-        <w:t>Actualmente la tienda virtual de comercio Olist cuenta con X departamentos distribuidos en Brasil, los cuales ofrecen productos tales como x, y y z.</w:t>
+        <w:t xml:space="preserve">Actualmente la tienda virtual de comercio </w:t>
+      </w:r>
+      <w:proofErr w:type="spellStart"/>
+      <w:r>
+        <w:rPr>
+          <w:color w:val="073763"/>
+          <w:lang w:val="es-CO"/>
+        </w:rPr>
+        <w:t>Olist</w:t>
+      </w:r>
+      <w:proofErr w:type="spellEnd"/>
+      <w:r>
+        <w:rPr>
+          <w:color w:val="073763"/>
+          <w:lang w:val="es-CO"/>
+        </w:rPr>
+        <w:t xml:space="preserve"> cuenta con X departamentos distribuidos en Brasil, los cuales ofrecen productos tales como x, y </w:t>
+      </w:r>
+      <w:proofErr w:type="spellStart"/>
+      <w:r>
+        <w:rPr>
+          <w:color w:val="073763"/>
+          <w:lang w:val="es-CO"/>
+        </w:rPr>
+        <w:t>y</w:t>
+      </w:r>
+      <w:proofErr w:type="spellEnd"/>
+      <w:r>
+        <w:rPr>
+          <w:color w:val="073763"/>
+          <w:lang w:val="es-CO"/>
+        </w:rPr>
+        <w:t xml:space="preserve"> z.</w:t>
       </w:r>
     </w:p>
     <w:p>
@@ -1316,7 +1507,55 @@
           <w:color w:val="073763"/>
           <w:lang w:val="es-CO"/>
         </w:rPr>
-        <w:t xml:space="preserve">Se realiza una exploración de bases de datos abiertas con el objetivo de identificar conjuntos de datos que presenten información relevante sobre transacciones de comercio electrónico. Se evalúan múltiples alternativas, estableciendo la completitud, la integridad referencial, el volumen de datos, el número de entidades de negocio, entre otros. A partir de esta evaluación se selecciona el dataset correspondiente a la tienda por departamentos Olist. Durante el análisis inicial se utilizaron herramientas como Pentaho, MySQL Workbench, XAMPP. </w:t>
+        <w:t xml:space="preserve">Se realiza una exploración de bases de datos abiertas con el objetivo de identificar conjuntos de datos que presenten información relevante sobre transacciones de comercio electrónico. Se evalúan múltiples alternativas, estableciendo la completitud, la integridad referencial, el volumen de datos, el número de entidades de negocio, entre otros. A partir de esta evaluación se selecciona el </w:t>
+      </w:r>
+      <w:proofErr w:type="spellStart"/>
+      <w:r>
+        <w:rPr>
+          <w:color w:val="073763"/>
+          <w:lang w:val="es-CO"/>
+        </w:rPr>
+        <w:t>dataset</w:t>
+      </w:r>
+      <w:proofErr w:type="spellEnd"/>
+      <w:r>
+        <w:rPr>
+          <w:color w:val="073763"/>
+          <w:lang w:val="es-CO"/>
+        </w:rPr>
+        <w:t xml:space="preserve"> correspondiente a la tienda por departamentos </w:t>
+      </w:r>
+      <w:proofErr w:type="spellStart"/>
+      <w:r>
+        <w:rPr>
+          <w:color w:val="073763"/>
+          <w:lang w:val="es-CO"/>
+        </w:rPr>
+        <w:t>Olist</w:t>
+      </w:r>
+      <w:proofErr w:type="spellEnd"/>
+      <w:r>
+        <w:rPr>
+          <w:color w:val="073763"/>
+          <w:lang w:val="es-CO"/>
+        </w:rPr>
+        <w:t xml:space="preserve">. Durante el análisis inicial se utilizaron herramientas como Pentaho, MySQL </w:t>
+      </w:r>
+      <w:proofErr w:type="spellStart"/>
+      <w:r>
+        <w:rPr>
+          <w:color w:val="073763"/>
+          <w:lang w:val="es-CO"/>
+        </w:rPr>
+        <w:t>Workbench</w:t>
+      </w:r>
+      <w:proofErr w:type="spellEnd"/>
+      <w:r>
+        <w:rPr>
+          <w:color w:val="073763"/>
+          <w:lang w:val="es-CO"/>
+        </w:rPr>
+        <w:t xml:space="preserve">, XAMPP. </w:t>
       </w:r>
     </w:p>
     <w:p>
@@ -1333,13 +1572,29 @@
           <w:color w:val="073763"/>
           <w:lang w:val="es-CO"/>
         </w:rPr>
-        <w:t xml:space="preserve">Problemas relacionados con la integridad referencial (ej. Registros de clientes y vendedores sin un ZIP Code de ubicación inválido). Teniendo en cuenta que el porcentaje de registros inconsistentes no superó el 5% de los datos totales, se optó por eliminar estos ítems. Otra decisión respecto a la selección de </w:t>
-      </w:r>
+        <w:t xml:space="preserve">Problemas relacionados con la integridad referencial (ej. Registros de clientes y vendedores sin un ZIP </w:t>
+      </w:r>
+      <w:proofErr w:type="spellStart"/>
       <w:r>
         <w:rPr>
           <w:color w:val="073763"/>
           <w:lang w:val="es-CO"/>
         </w:rPr>
+        <w:t>Code</w:t>
+      </w:r>
+      <w:proofErr w:type="spellEnd"/>
+      <w:r>
+        <w:rPr>
+          <w:color w:val="073763"/>
+          <w:lang w:val="es-CO"/>
+        </w:rPr>
+        <w:t xml:space="preserve"> de ubicación inválido). Teniendo en cuenta que el porcentaje de registros inconsistentes no superó el 5% de los datos totales, se optó por eliminar estos ítems. Otra decisión respecto a la selección de </w:t>
+      </w:r>
+      <w:r>
+        <w:rPr>
+          <w:color w:val="073763"/>
+          <w:lang w:val="es-CO"/>
+        </w:rPr>
         <w:t>datos</w:t>
       </w:r>
       <w:r>
@@ -1347,7 +1602,23 @@
           <w:color w:val="073763"/>
           <w:lang w:val="es-CO"/>
         </w:rPr>
-        <w:t xml:space="preserve"> fue la exclusión de la tabla de reviews ya que presentaba una alta complejidad en la estructura de datos.</w:t>
+        <w:t xml:space="preserve"> fue la exclusión de la tabla de </w:t>
+      </w:r>
+      <w:proofErr w:type="spellStart"/>
+      <w:r>
+        <w:rPr>
+          <w:color w:val="073763"/>
+          <w:lang w:val="es-CO"/>
+        </w:rPr>
+        <w:t>reviews</w:t>
+      </w:r>
+      <w:proofErr w:type="spellEnd"/>
+      <w:r>
+        <w:rPr>
+          <w:color w:val="073763"/>
+          <w:lang w:val="es-CO"/>
+        </w:rPr>
+        <w:t xml:space="preserve"> ya que presentaba una alta complejidad en la estructura de datos.</w:t>
       </w:r>
     </w:p>
     <w:p>
@@ -1449,7 +1720,31 @@
           <w:szCs w:val="28"/>
           <w:lang w:val="es-CO"/>
         </w:rPr>
-        <w:t>Descripción de datos (diccionario) (Julian):</w:t>
+        <w:t>Descripción de datos (diccionario) (</w:t>
+      </w:r>
+      <w:proofErr w:type="spellStart"/>
+      <w:r>
+        <w:rPr>
+          <w:b/>
+          <w:smallCaps/>
+          <w:color w:val="000000"/>
+          <w:sz w:val="28"/>
+          <w:szCs w:val="28"/>
+          <w:lang w:val="es-CO"/>
+        </w:rPr>
+        <w:t>Julian</w:t>
+      </w:r>
+      <w:proofErr w:type="spellEnd"/>
+      <w:r>
+        <w:rPr>
+          <w:b/>
+          <w:smallCaps/>
+          <w:color w:val="000000"/>
+          <w:sz w:val="28"/>
+          <w:szCs w:val="28"/>
+          <w:lang w:val="es-CO"/>
+        </w:rPr>
+        <w:t>):</w:t>
       </w:r>
     </w:p>
     <w:p>
@@ -5130,6 +5425,7 @@
         <w:ind w:left="0" w:hanging="2"/>
         <w:jc w:val="both"/>
         <w:rPr>
+          <w:u w:val="single"/>
           <w:lang w:val="es-CO"/>
         </w:rPr>
       </w:pPr>
@@ -5179,6 +5475,34 @@
     </w:p>
     <w:p>
       <w:pPr>
+        <w:pStyle w:val="Prrafodelista"/>
+        <w:numPr>
+          <w:ilvl w:val="0"/>
+          <w:numId w:val="5"/>
+        </w:numPr>
+        <w:ind w:leftChars="0" w:firstLineChars="0"/>
+        <w:jc w:val="both"/>
+        <w:rPr>
+          <w:lang w:val="es-CO"/>
+        </w:rPr>
+      </w:pPr>
+      <w:proofErr w:type="gramStart"/>
+      <w:r>
+        <w:rPr>
+          <w:lang w:val="es-CO"/>
+        </w:rPr>
+        <w:t>Total</w:t>
+      </w:r>
+      <w:proofErr w:type="gramEnd"/>
+      <w:r>
+        <w:rPr>
+          <w:lang w:val="es-CO"/>
+        </w:rPr>
+        <w:t xml:space="preserve"> de Ordenes</w:t>
+      </w:r>
+    </w:p>
+    <w:p>
+      <w:pPr>
         <w:ind w:left="0" w:hanging="2"/>
         <w:jc w:val="both"/>
         <w:rPr>
@@ -5190,10 +5514,10 @@
           <w:noProof/>
         </w:rPr>
         <w:drawing>
-          <wp:inline distT="0" distB="0" distL="0" distR="0" wp14:anchorId="404532F9" wp14:editId="3BD6BCF9">
-            <wp:extent cx="5943600" cy="1206500"/>
-            <wp:effectExtent l="0" t="0" r="0" b="0"/>
-            <wp:docPr id="3" name="Imagen 3"/>
+          <wp:inline distT="0" distB="0" distL="0" distR="0" wp14:anchorId="2A36ACA1" wp14:editId="30FB3973">
+            <wp:extent cx="3352508" cy="234043"/>
+            <wp:effectExtent l="0" t="0" r="635" b="0"/>
+            <wp:docPr id="4" name="Imagen 4"/>
             <wp:cNvGraphicFramePr>
               <a:graphicFrameLocks xmlns:a="http://schemas.openxmlformats.org/drawingml/2006/main" noChangeAspect="1"/>
             </wp:cNvGraphicFramePr>
@@ -5213,7 +5537,7 @@
                   <pic:spPr>
                     <a:xfrm>
                       <a:off x="0" y="0"/>
-                      <a:ext cx="5943600" cy="1206500"/>
+                      <a:ext cx="3608379" cy="251906"/>
                     </a:xfrm>
                     <a:prstGeom prst="rect">
                       <a:avLst/>
@@ -5228,12 +5552,442 @@
     </w:p>
     <w:p>
       <w:pPr>
+        <w:pStyle w:val="Prrafodelista"/>
+        <w:numPr>
+          <w:ilvl w:val="0"/>
+          <w:numId w:val="5"/>
+        </w:numPr>
+        <w:ind w:leftChars="0" w:firstLineChars="0"/>
+        <w:jc w:val="both"/>
+        <w:rPr>
+          <w:lang w:val="es-CO"/>
+        </w:rPr>
+      </w:pPr>
+      <w:proofErr w:type="gramStart"/>
+      <w:r>
+        <w:rPr>
+          <w:lang w:val="es-CO"/>
+        </w:rPr>
+        <w:t>Total</w:t>
+      </w:r>
+      <w:proofErr w:type="gramEnd"/>
+      <w:r>
+        <w:rPr>
+          <w:lang w:val="es-CO"/>
+        </w:rPr>
+        <w:t xml:space="preserve"> de ordenes por estado</w:t>
+      </w:r>
+    </w:p>
+    <w:p>
+      <w:pPr>
         <w:ind w:left="0" w:hanging="2"/>
         <w:jc w:val="both"/>
         <w:rPr>
           <w:lang w:val="es-CO"/>
         </w:rPr>
       </w:pPr>
+      <w:r>
+        <w:rPr>
+          <w:noProof/>
+        </w:rPr>
+        <w:drawing>
+          <wp:inline distT="0" distB="0" distL="0" distR="0" wp14:anchorId="404532F9" wp14:editId="6951E17C">
+            <wp:extent cx="3374571" cy="685009"/>
+            <wp:effectExtent l="0" t="0" r="0" b="1270"/>
+            <wp:docPr id="3" name="Imagen 3"/>
+            <wp:cNvGraphicFramePr>
+              <a:graphicFrameLocks xmlns:a="http://schemas.openxmlformats.org/drawingml/2006/main" noChangeAspect="1"/>
+            </wp:cNvGraphicFramePr>
+            <a:graphic xmlns:a="http://schemas.openxmlformats.org/drawingml/2006/main">
+              <a:graphicData uri="http://schemas.openxmlformats.org/drawingml/2006/picture">
+                <pic:pic xmlns:pic="http://schemas.openxmlformats.org/drawingml/2006/picture">
+                  <pic:nvPicPr>
+                    <pic:cNvPr id="1" name=""/>
+                    <pic:cNvPicPr/>
+                  </pic:nvPicPr>
+                  <pic:blipFill>
+                    <a:blip r:embed="rId12"/>
+                    <a:stretch>
+                      <a:fillRect/>
+                    </a:stretch>
+                  </pic:blipFill>
+                  <pic:spPr>
+                    <a:xfrm>
+                      <a:off x="0" y="0"/>
+                      <a:ext cx="3544672" cy="719538"/>
+                    </a:xfrm>
+                    <a:prstGeom prst="rect">
+                      <a:avLst/>
+                    </a:prstGeom>
+                  </pic:spPr>
+                </pic:pic>
+              </a:graphicData>
+            </a:graphic>
+          </wp:inline>
+        </w:drawing>
+      </w:r>
+    </w:p>
+    <w:p>
+      <w:pPr>
+        <w:pStyle w:val="Prrafodelista"/>
+        <w:numPr>
+          <w:ilvl w:val="0"/>
+          <w:numId w:val="5"/>
+        </w:numPr>
+        <w:ind w:leftChars="0" w:firstLineChars="0"/>
+        <w:jc w:val="both"/>
+        <w:rPr>
+          <w:lang w:val="es-CO"/>
+        </w:rPr>
+      </w:pPr>
+      <w:r>
+        <w:rPr>
+          <w:lang w:val="es-CO"/>
+        </w:rPr>
+        <w:t>Vendedores con mayor número de ítems en ordenes</w:t>
+      </w:r>
+    </w:p>
+    <w:p>
+      <w:pPr>
+        <w:ind w:leftChars="0" w:left="-2" w:firstLineChars="0" w:firstLine="0"/>
+        <w:jc w:val="both"/>
+        <w:rPr>
+          <w:lang w:val="es-CO"/>
+        </w:rPr>
+      </w:pPr>
+    </w:p>
+    <w:p>
+      <w:pPr>
+        <w:ind w:leftChars="0" w:left="-2" w:firstLineChars="0" w:firstLine="0"/>
+        <w:jc w:val="both"/>
+        <w:rPr>
+          <w:lang w:val="es-CO"/>
+        </w:rPr>
+      </w:pPr>
+      <w:r>
+        <w:rPr>
+          <w:noProof/>
+        </w:rPr>
+        <w:lastRenderedPageBreak/>
+        <w:drawing>
+          <wp:inline distT="0" distB="0" distL="0" distR="0" wp14:anchorId="67123A11" wp14:editId="1607B24F">
+            <wp:extent cx="3211277" cy="2449285"/>
+            <wp:effectExtent l="0" t="0" r="8255" b="8255"/>
+            <wp:docPr id="5" name="Imagen 5"/>
+            <wp:cNvGraphicFramePr>
+              <a:graphicFrameLocks xmlns:a="http://schemas.openxmlformats.org/drawingml/2006/main" noChangeAspect="1"/>
+            </wp:cNvGraphicFramePr>
+            <a:graphic xmlns:a="http://schemas.openxmlformats.org/drawingml/2006/main">
+              <a:graphicData uri="http://schemas.openxmlformats.org/drawingml/2006/picture">
+                <pic:pic xmlns:pic="http://schemas.openxmlformats.org/drawingml/2006/picture">
+                  <pic:nvPicPr>
+                    <pic:cNvPr id="1" name=""/>
+                    <pic:cNvPicPr/>
+                  </pic:nvPicPr>
+                  <pic:blipFill>
+                    <a:blip r:embed="rId13"/>
+                    <a:stretch>
+                      <a:fillRect/>
+                    </a:stretch>
+                  </pic:blipFill>
+                  <pic:spPr>
+                    <a:xfrm>
+                      <a:off x="0" y="0"/>
+                      <a:ext cx="3256247" cy="2483584"/>
+                    </a:xfrm>
+                    <a:prstGeom prst="rect">
+                      <a:avLst/>
+                    </a:prstGeom>
+                  </pic:spPr>
+                </pic:pic>
+              </a:graphicData>
+            </a:graphic>
+          </wp:inline>
+        </w:drawing>
+      </w:r>
+    </w:p>
+    <w:p>
+      <w:pPr>
+        <w:pStyle w:val="Prrafodelista"/>
+        <w:numPr>
+          <w:ilvl w:val="0"/>
+          <w:numId w:val="5"/>
+        </w:numPr>
+        <w:ind w:leftChars="0" w:firstLineChars="0"/>
+        <w:jc w:val="both"/>
+        <w:rPr>
+          <w:lang w:val="es-CO"/>
+        </w:rPr>
+      </w:pPr>
+      <w:r>
+        <w:rPr>
+          <w:lang w:val="es-CO"/>
+        </w:rPr>
+        <w:t>Categorías de producto más vendidas</w:t>
+      </w:r>
+    </w:p>
+    <w:p>
+      <w:pPr>
+        <w:ind w:leftChars="0" w:left="-2" w:firstLineChars="0" w:firstLine="0"/>
+        <w:jc w:val="both"/>
+        <w:rPr>
+          <w:lang w:val="es-CO"/>
+        </w:rPr>
+      </w:pPr>
+      <w:r>
+        <w:rPr>
+          <w:noProof/>
+        </w:rPr>
+        <w:drawing>
+          <wp:inline distT="0" distB="0" distL="0" distR="0" wp14:anchorId="4D627E37" wp14:editId="76389817">
+            <wp:extent cx="3200353" cy="2340429"/>
+            <wp:effectExtent l="0" t="0" r="635" b="3175"/>
+            <wp:docPr id="6" name="Imagen 6"/>
+            <wp:cNvGraphicFramePr>
+              <a:graphicFrameLocks xmlns:a="http://schemas.openxmlformats.org/drawingml/2006/main" noChangeAspect="1"/>
+            </wp:cNvGraphicFramePr>
+            <a:graphic xmlns:a="http://schemas.openxmlformats.org/drawingml/2006/main">
+              <a:graphicData uri="http://schemas.openxmlformats.org/drawingml/2006/picture">
+                <pic:pic xmlns:pic="http://schemas.openxmlformats.org/drawingml/2006/picture">
+                  <pic:nvPicPr>
+                    <pic:cNvPr id="1" name=""/>
+                    <pic:cNvPicPr/>
+                  </pic:nvPicPr>
+                  <pic:blipFill>
+                    <a:blip r:embed="rId14"/>
+                    <a:stretch>
+                      <a:fillRect/>
+                    </a:stretch>
+                  </pic:blipFill>
+                  <pic:spPr>
+                    <a:xfrm>
+                      <a:off x="0" y="0"/>
+                      <a:ext cx="3232944" cy="2364263"/>
+                    </a:xfrm>
+                    <a:prstGeom prst="rect">
+                      <a:avLst/>
+                    </a:prstGeom>
+                  </pic:spPr>
+                </pic:pic>
+              </a:graphicData>
+            </a:graphic>
+          </wp:inline>
+        </w:drawing>
+      </w:r>
+    </w:p>
+    <w:p>
+      <w:pPr>
+        <w:pStyle w:val="Prrafodelista"/>
+        <w:numPr>
+          <w:ilvl w:val="0"/>
+          <w:numId w:val="5"/>
+        </w:numPr>
+        <w:ind w:leftChars="0" w:firstLineChars="0"/>
+        <w:jc w:val="both"/>
+        <w:rPr>
+          <w:lang w:val="es-CO"/>
+        </w:rPr>
+      </w:pPr>
+      <w:r>
+        <w:rPr>
+          <w:lang w:val="es-CO"/>
+        </w:rPr>
+        <w:t>Precio promedio de venta</w:t>
+      </w:r>
+    </w:p>
+    <w:p>
+      <w:pPr>
+        <w:ind w:leftChars="0" w:left="-2" w:firstLineChars="0" w:firstLine="0"/>
+        <w:jc w:val="both"/>
+        <w:rPr>
+          <w:lang w:val="es-CO"/>
+        </w:rPr>
+      </w:pPr>
+      <w:r>
+        <w:rPr>
+          <w:noProof/>
+        </w:rPr>
+        <w:drawing>
+          <wp:inline distT="0" distB="0" distL="0" distR="0" wp14:anchorId="14344513" wp14:editId="344AAACB">
+            <wp:extent cx="3199765" cy="823530"/>
+            <wp:effectExtent l="0" t="0" r="635" b="0"/>
+            <wp:docPr id="8" name="Imagen 8"/>
+            <wp:cNvGraphicFramePr>
+              <a:graphicFrameLocks xmlns:a="http://schemas.openxmlformats.org/drawingml/2006/main" noChangeAspect="1"/>
+            </wp:cNvGraphicFramePr>
+            <a:graphic xmlns:a="http://schemas.openxmlformats.org/drawingml/2006/main">
+              <a:graphicData uri="http://schemas.openxmlformats.org/drawingml/2006/picture">
+                <pic:pic xmlns:pic="http://schemas.openxmlformats.org/drawingml/2006/picture">
+                  <pic:nvPicPr>
+                    <pic:cNvPr id="1" name=""/>
+                    <pic:cNvPicPr/>
+                  </pic:nvPicPr>
+                  <pic:blipFill>
+                    <a:blip r:embed="rId15"/>
+                    <a:stretch>
+                      <a:fillRect/>
+                    </a:stretch>
+                  </pic:blipFill>
+                  <pic:spPr>
+                    <a:xfrm>
+                      <a:off x="0" y="0"/>
+                      <a:ext cx="3236096" cy="832880"/>
+                    </a:xfrm>
+                    <a:prstGeom prst="rect">
+                      <a:avLst/>
+                    </a:prstGeom>
+                  </pic:spPr>
+                </pic:pic>
+              </a:graphicData>
+            </a:graphic>
+          </wp:inline>
+        </w:drawing>
+      </w:r>
+    </w:p>
+    <w:p>
+      <w:pPr>
+        <w:pStyle w:val="Prrafodelista"/>
+        <w:numPr>
+          <w:ilvl w:val="0"/>
+          <w:numId w:val="5"/>
+        </w:numPr>
+        <w:ind w:leftChars="0" w:firstLineChars="0"/>
+        <w:jc w:val="both"/>
+        <w:rPr>
+          <w:lang w:val="es-CO"/>
+        </w:rPr>
+      </w:pPr>
+      <w:r>
+        <w:rPr>
+          <w:lang w:val="es-CO"/>
+        </w:rPr>
+        <w:t xml:space="preserve">Precio máximo de </w:t>
+      </w:r>
+      <w:r>
+        <w:rPr>
+          <w:lang w:val="es-CO"/>
+        </w:rPr>
+        <w:t>venta</w:t>
+      </w:r>
+    </w:p>
+    <w:p>
+      <w:pPr>
+        <w:ind w:leftChars="0" w:left="0" w:firstLineChars="0" w:firstLine="0"/>
+        <w:jc w:val="both"/>
+        <w:rPr>
+          <w:lang w:val="es-CO"/>
+        </w:rPr>
+      </w:pPr>
+      <w:r>
+        <w:rPr>
+          <w:noProof/>
+        </w:rPr>
+        <w:drawing>
+          <wp:inline distT="0" distB="0" distL="0" distR="0" wp14:anchorId="755C52E1" wp14:editId="2CD6E7C3">
+            <wp:extent cx="3199765" cy="661490"/>
+            <wp:effectExtent l="0" t="0" r="635" b="5715"/>
+            <wp:docPr id="7" name="Imagen 7"/>
+            <wp:cNvGraphicFramePr>
+              <a:graphicFrameLocks xmlns:a="http://schemas.openxmlformats.org/drawingml/2006/main" noChangeAspect="1"/>
+            </wp:cNvGraphicFramePr>
+            <a:graphic xmlns:a="http://schemas.openxmlformats.org/drawingml/2006/main">
+              <a:graphicData uri="http://schemas.openxmlformats.org/drawingml/2006/picture">
+                <pic:pic xmlns:pic="http://schemas.openxmlformats.org/drawingml/2006/picture">
+                  <pic:nvPicPr>
+                    <pic:cNvPr id="1" name=""/>
+                    <pic:cNvPicPr/>
+                  </pic:nvPicPr>
+                  <pic:blipFill>
+                    <a:blip r:embed="rId16"/>
+                    <a:stretch>
+                      <a:fillRect/>
+                    </a:stretch>
+                  </pic:blipFill>
+                  <pic:spPr>
+                    <a:xfrm>
+                      <a:off x="0" y="0"/>
+                      <a:ext cx="3237240" cy="669237"/>
+                    </a:xfrm>
+                    <a:prstGeom prst="rect">
+                      <a:avLst/>
+                    </a:prstGeom>
+                  </pic:spPr>
+                </pic:pic>
+              </a:graphicData>
+            </a:graphic>
+          </wp:inline>
+        </w:drawing>
+      </w:r>
+    </w:p>
+    <w:p>
+      <w:pPr>
+        <w:pStyle w:val="Prrafodelista"/>
+        <w:numPr>
+          <w:ilvl w:val="0"/>
+          <w:numId w:val="5"/>
+        </w:numPr>
+        <w:ind w:leftChars="0" w:firstLineChars="0"/>
+        <w:jc w:val="both"/>
+        <w:rPr>
+          <w:lang w:val="es-CO"/>
+        </w:rPr>
+      </w:pPr>
+      <w:r>
+        <w:rPr>
+          <w:lang w:val="es-CO"/>
+        </w:rPr>
+        <w:t>Precio mínimo de venta</w:t>
+      </w:r>
+    </w:p>
+    <w:p>
+      <w:pPr>
+        <w:ind w:leftChars="0" w:left="-2" w:firstLineChars="0" w:firstLine="0"/>
+        <w:jc w:val="both"/>
+        <w:rPr>
+          <w:lang w:val="es-CO"/>
+        </w:rPr>
+      </w:pPr>
+      <w:r>
+        <w:rPr>
+          <w:noProof/>
+        </w:rPr>
+        <w:lastRenderedPageBreak/>
+        <w:drawing>
+          <wp:inline distT="0" distB="0" distL="0" distR="0" wp14:anchorId="0D6C34C4" wp14:editId="4CCE8BB2">
+            <wp:extent cx="3160212" cy="810986"/>
+            <wp:effectExtent l="0" t="0" r="2540" b="8255"/>
+            <wp:docPr id="10" name="Imagen 10"/>
+            <wp:cNvGraphicFramePr>
+              <a:graphicFrameLocks xmlns:a="http://schemas.openxmlformats.org/drawingml/2006/main" noChangeAspect="1"/>
+            </wp:cNvGraphicFramePr>
+            <a:graphic xmlns:a="http://schemas.openxmlformats.org/drawingml/2006/main">
+              <a:graphicData uri="http://schemas.openxmlformats.org/drawingml/2006/picture">
+                <pic:pic xmlns:pic="http://schemas.openxmlformats.org/drawingml/2006/picture">
+                  <pic:nvPicPr>
+                    <pic:cNvPr id="1" name=""/>
+                    <pic:cNvPicPr/>
+                  </pic:nvPicPr>
+                  <pic:blipFill>
+                    <a:blip r:embed="rId17"/>
+                    <a:stretch>
+                      <a:fillRect/>
+                    </a:stretch>
+                  </pic:blipFill>
+                  <pic:spPr>
+                    <a:xfrm>
+                      <a:off x="0" y="0"/>
+                      <a:ext cx="3192488" cy="819269"/>
+                    </a:xfrm>
+                    <a:prstGeom prst="rect">
+                      <a:avLst/>
+                    </a:prstGeom>
+                  </pic:spPr>
+                </pic:pic>
+              </a:graphicData>
+            </a:graphic>
+          </wp:inline>
+        </w:drawing>
+      </w:r>
     </w:p>
     <w:p>
       <w:pPr>
@@ -5296,12 +6050,126 @@
         </w:rPr>
         <w:t>: Considerando el artículo: “</w:t>
       </w:r>
-      <w:r>
-        <w:rPr>
-          <w:lang w:val="es-CO"/>
-        </w:rPr>
-        <w:t>The Definitive Guide to Graph Databases for the RDBMS Developer</w:t>
-      </w:r>
+      <w:proofErr w:type="spellStart"/>
+      <w:r>
+        <w:rPr>
+          <w:lang w:val="es-CO"/>
+        </w:rPr>
+        <w:t>The</w:t>
+      </w:r>
+      <w:proofErr w:type="spellEnd"/>
+      <w:r>
+        <w:rPr>
+          <w:lang w:val="es-CO"/>
+        </w:rPr>
+        <w:t xml:space="preserve"> </w:t>
+      </w:r>
+      <w:proofErr w:type="spellStart"/>
+      <w:r>
+        <w:rPr>
+          <w:lang w:val="es-CO"/>
+        </w:rPr>
+        <w:t>Definitive</w:t>
+      </w:r>
+      <w:proofErr w:type="spellEnd"/>
+      <w:r>
+        <w:rPr>
+          <w:lang w:val="es-CO"/>
+        </w:rPr>
+        <w:t xml:space="preserve"> </w:t>
+      </w:r>
+      <w:proofErr w:type="spellStart"/>
+      <w:r>
+        <w:rPr>
+          <w:lang w:val="es-CO"/>
+        </w:rPr>
+        <w:t>Guide</w:t>
+      </w:r>
+      <w:proofErr w:type="spellEnd"/>
+      <w:r>
+        <w:rPr>
+          <w:lang w:val="es-CO"/>
+        </w:rPr>
+        <w:t xml:space="preserve"> </w:t>
+      </w:r>
+      <w:proofErr w:type="spellStart"/>
+      <w:r>
+        <w:rPr>
+          <w:lang w:val="es-CO"/>
+        </w:rPr>
+        <w:t>to</w:t>
+      </w:r>
+      <w:proofErr w:type="spellEnd"/>
+      <w:r>
+        <w:rPr>
+          <w:lang w:val="es-CO"/>
+        </w:rPr>
+        <w:t xml:space="preserve"> </w:t>
+      </w:r>
+      <w:proofErr w:type="spellStart"/>
+      <w:r>
+        <w:rPr>
+          <w:lang w:val="es-CO"/>
+        </w:rPr>
+        <w:t>Graph</w:t>
+      </w:r>
+      <w:proofErr w:type="spellEnd"/>
+      <w:r>
+        <w:rPr>
+          <w:lang w:val="es-CO"/>
+        </w:rPr>
+        <w:t xml:space="preserve"> </w:t>
+      </w:r>
+      <w:proofErr w:type="spellStart"/>
+      <w:r>
+        <w:rPr>
+          <w:lang w:val="es-CO"/>
+        </w:rPr>
+        <w:t>Databases</w:t>
+      </w:r>
+      <w:proofErr w:type="spellEnd"/>
+      <w:r>
+        <w:rPr>
+          <w:lang w:val="es-CO"/>
+        </w:rPr>
+        <w:t xml:space="preserve"> </w:t>
+      </w:r>
+      <w:proofErr w:type="spellStart"/>
+      <w:r>
+        <w:rPr>
+          <w:lang w:val="es-CO"/>
+        </w:rPr>
+        <w:t>for</w:t>
+      </w:r>
+      <w:proofErr w:type="spellEnd"/>
+      <w:r>
+        <w:rPr>
+          <w:lang w:val="es-CO"/>
+        </w:rPr>
+        <w:t xml:space="preserve"> </w:t>
+      </w:r>
+      <w:proofErr w:type="spellStart"/>
+      <w:r>
+        <w:rPr>
+          <w:lang w:val="es-CO"/>
+        </w:rPr>
+        <w:t>the</w:t>
+      </w:r>
+      <w:proofErr w:type="spellEnd"/>
+      <w:r>
+        <w:rPr>
+          <w:lang w:val="es-CO"/>
+        </w:rPr>
+        <w:t xml:space="preserve"> RDBMS </w:t>
+      </w:r>
+      <w:proofErr w:type="spellStart"/>
+      <w:r>
+        <w:rPr>
+          <w:lang w:val="es-CO"/>
+        </w:rPr>
+        <w:t>Developer</w:t>
+      </w:r>
+      <w:proofErr w:type="spellEnd"/>
       <w:r>
         <w:rPr>
           <w:i/>
@@ -5326,7 +6194,6 @@
         <w:rPr>
           <w:lang w:val="es-CO"/>
         </w:rPr>
-        <w:lastRenderedPageBreak/>
         <w:t>¿Cuáles son las limitaciones, que se pueden inferir de la lectura, para migrar los conjuntos de datos relacionales a NoSQL?</w:t>
       </w:r>
     </w:p>
@@ -5379,7 +6246,7 @@
 </file>
 
 <file path=word/numbering.xml><?xml version="1.0" encoding="utf-8"?>
-<w:numbering xmlns:wpc="http://schemas.microsoft.com/office/word/2010/wordprocessingCanvas" xmlns:cx="http://schemas.microsoft.com/office/drawing/2014/chartex" xmlns:cx1="http://schemas.microsoft.com/office/drawing/2015/9/8/chartex" xmlns:cx2="http://schemas.microsoft.com/office/drawing/2015/10/21/chartex" xmlns:cx3="http://schemas.microsoft.com/office/drawing/2016/5/9/chartex" xmlns:cx4="http://schemas.microsoft.com/office/drawing/2016/5/10/chartex" xmlns:cx5="http://schemas.microsoft.com/office/drawing/2016/5/11/chartex" xmlns:cx6="http://schemas.microsoft.com/office/drawing/2016/5/12/chartex" xmlns:cx7="http://schemas.microsoft.com/office/drawing/2016/5/13/chartex" xmlns:cx8="http://schemas.microsoft.com/office/drawing/2016/5/14/chartex" xmlns:mc="http://schemas.openxmlformats.org/markup-compatibility/2006" xmlns:aink="http://schemas.microsoft.com/office/drawing/2016/ink" xmlns:am3d="http://schemas.microsoft.com/office/drawing/2017/model3d" xmlns:o="urn:schemas-microsoft-com:office:office" xmlns:r="http://schemas.openxmlformats.org/officeDocument/2006/relationships" xmlns:m="http://schemas.openxmlformats.org/officeDocument/2006/math" xmlns:v="urn:schemas-microsoft-com:vml" xmlns:wp14="http://schemas.microsoft.com/office/word/2010/wordprocessingDrawing" xmlns:wp="http://schemas.openxmlformats.org/drawingml/2006/wordprocessingDrawing" xmlns:w10="urn:schemas-microsoft-com:office:word" xmlns:w="http://schemas.openxmlformats.org/wordprocessingml/2006/main" xmlns:w14="http://schemas.microsoft.com/office/word/2010/wordml" xmlns:w15="http://schemas.microsoft.com/office/word/2012/wordml" xmlns:w16cex="http://schemas.microsoft.com/office/word/2018/wordml/cex" xmlns:w16cid="http://schemas.microsoft.com/office/word/2016/wordml/cid" xmlns:w16="http://schemas.microsoft.com/office/word/2018/wordml" xmlns:w16sdtdh="http://schemas.microsoft.com/office/word/2020/wordml/sdtdatahash" xmlns:w16se="http://schemas.microsoft.com/office/word/2015/wordml/symex" xmlns:wpg="http://schemas.microsoft.com/office/word/2010/wordprocessingGroup" xmlns:wpi="http://schemas.microsoft.com/office/word/2010/wordprocessingInk" xmlns:wne="http://schemas.microsoft.com/office/word/2006/wordml" xmlns:wps="http://schemas.microsoft.com/office/word/2010/wordprocessingShape" mc:Ignorable="w14 w15 w16se w16cid w16 w16cex w16sdtdh wp14">
+<w:numbering xmlns:wpc="http://schemas.microsoft.com/office/word/2010/wordprocessingCanvas" xmlns:cx="http://schemas.microsoft.com/office/drawing/2014/chartex" xmlns:cx1="http://schemas.microsoft.com/office/drawing/2015/9/8/chartex" xmlns:cx2="http://schemas.microsoft.com/office/drawing/2015/10/21/chartex" xmlns:cx3="http://schemas.microsoft.com/office/drawing/2016/5/9/chartex" xmlns:cx4="http://schemas.microsoft.com/office/drawing/2016/5/10/chartex" xmlns:cx5="http://schemas.microsoft.com/office/drawing/2016/5/11/chartex" xmlns:cx6="http://schemas.microsoft.com/office/drawing/2016/5/12/chartex" xmlns:cx7="http://schemas.microsoft.com/office/drawing/2016/5/13/chartex" xmlns:cx8="http://schemas.microsoft.com/office/drawing/2016/5/14/chartex" xmlns:mc="http://schemas.openxmlformats.org/markup-compatibility/2006" xmlns:aink="http://schemas.microsoft.com/office/drawing/2016/ink" xmlns:am3d="http://schemas.microsoft.com/office/drawing/2017/model3d" xmlns:o="urn:schemas-microsoft-com:office:office" xmlns:r="http://schemas.openxmlformats.org/officeDocument/2006/relationships" xmlns:m="http://schemas.openxmlformats.org/officeDocument/2006/math" xmlns:v="urn:schemas-microsoft-com:vml" xmlns:wp14="http://schemas.microsoft.com/office/word/2010/wordprocessingDrawing" xmlns:wp="http://schemas.openxmlformats.org/drawingml/2006/wordprocessingDrawing" xmlns:w10="urn:schemas-microsoft-com:office:word" xmlns:w="http://schemas.openxmlformats.org/wordprocessingml/2006/main" xmlns:w14="http://schemas.microsoft.com/office/word/2010/wordml" xmlns:w15="http://schemas.microsoft.com/office/word/2012/wordml" xmlns:w16cex="http://schemas.microsoft.com/office/word/2018/wordml/cex" xmlns:w16cid="http://schemas.microsoft.com/office/word/2016/wordml/cid" xmlns:w16="http://schemas.microsoft.com/office/word/2018/wordml" xmlns:w16se="http://schemas.microsoft.com/office/word/2015/wordml/symex" xmlns:wpg="http://schemas.microsoft.com/office/word/2010/wordprocessingGroup" xmlns:wpi="http://schemas.microsoft.com/office/word/2010/wordprocessingInk" xmlns:wne="http://schemas.microsoft.com/office/word/2006/wordml" xmlns:wps="http://schemas.microsoft.com/office/word/2010/wordprocessingShape" mc:Ignorable="w14 w15 w16se w16cid w16 w16cex wp14">
   <w:abstractNum w:abstractNumId="0" w15:restartNumberingAfterBreak="0">
     <w:nsid w:val="10070349"/>
     <w:multiLevelType w:val="multilevel"/>
@@ -5616,6 +6483,118 @@
     </w:lvl>
   </w:abstractNum>
   <w:abstractNum w:abstractNumId="2" w15:restartNumberingAfterBreak="0">
+    <w:nsid w:val="1B3F6FB5"/>
+    <w:multiLevelType w:val="hybridMultilevel"/>
+    <w:tmpl w:val="26A63B62"/>
+    <w:lvl w:ilvl="0" w:tplc="3174AC0E">
+      <w:numFmt w:val="bullet"/>
+      <w:lvlText w:val=""/>
+      <w:lvlJc w:val="left"/>
+      <w:pPr>
+        <w:ind w:left="358" w:hanging="360"/>
+      </w:pPr>
+      <w:rPr>
+        <w:rFonts w:ascii="Wingdings" w:eastAsia="Calibri" w:hAnsi="Wingdings" w:cs="Calibri" w:hint="default"/>
+      </w:rPr>
+    </w:lvl>
+    <w:lvl w:ilvl="1" w:tplc="240A0003" w:tentative="1">
+      <w:start w:val="1"/>
+      <w:numFmt w:val="bullet"/>
+      <w:lvlText w:val="o"/>
+      <w:lvlJc w:val="left"/>
+      <w:pPr>
+        <w:ind w:left="1078" w:hanging="360"/>
+      </w:pPr>
+      <w:rPr>
+        <w:rFonts w:ascii="Courier New" w:hAnsi="Courier New" w:cs="Courier New" w:hint="default"/>
+      </w:rPr>
+    </w:lvl>
+    <w:lvl w:ilvl="2" w:tplc="240A0005" w:tentative="1">
+      <w:start w:val="1"/>
+      <w:numFmt w:val="bullet"/>
+      <w:lvlText w:val=""/>
+      <w:lvlJc w:val="left"/>
+      <w:pPr>
+        <w:ind w:left="1798" w:hanging="360"/>
+      </w:pPr>
+      <w:rPr>
+        <w:rFonts w:ascii="Wingdings" w:hAnsi="Wingdings" w:hint="default"/>
+      </w:rPr>
+    </w:lvl>
+    <w:lvl w:ilvl="3" w:tplc="240A0001" w:tentative="1">
+      <w:start w:val="1"/>
+      <w:numFmt w:val="bullet"/>
+      <w:lvlText w:val=""/>
+      <w:lvlJc w:val="left"/>
+      <w:pPr>
+        <w:ind w:left="2518" w:hanging="360"/>
+      </w:pPr>
+      <w:rPr>
+        <w:rFonts w:ascii="Symbol" w:hAnsi="Symbol" w:hint="default"/>
+      </w:rPr>
+    </w:lvl>
+    <w:lvl w:ilvl="4" w:tplc="240A0003" w:tentative="1">
+      <w:start w:val="1"/>
+      <w:numFmt w:val="bullet"/>
+      <w:lvlText w:val="o"/>
+      <w:lvlJc w:val="left"/>
+      <w:pPr>
+        <w:ind w:left="3238" w:hanging="360"/>
+      </w:pPr>
+      <w:rPr>
+        <w:rFonts w:ascii="Courier New" w:hAnsi="Courier New" w:cs="Courier New" w:hint="default"/>
+      </w:rPr>
+    </w:lvl>
+    <w:lvl w:ilvl="5" w:tplc="240A0005" w:tentative="1">
+      <w:start w:val="1"/>
+      <w:numFmt w:val="bullet"/>
+      <w:lvlText w:val=""/>
+      <w:lvlJc w:val="left"/>
+      <w:pPr>
+        <w:ind w:left="3958" w:hanging="360"/>
+      </w:pPr>
+      <w:rPr>
+        <w:rFonts w:ascii="Wingdings" w:hAnsi="Wingdings" w:hint="default"/>
+      </w:rPr>
+    </w:lvl>
+    <w:lvl w:ilvl="6" w:tplc="240A0001" w:tentative="1">
+      <w:start w:val="1"/>
+      <w:numFmt w:val="bullet"/>
+      <w:lvlText w:val=""/>
+      <w:lvlJc w:val="left"/>
+      <w:pPr>
+        <w:ind w:left="4678" w:hanging="360"/>
+      </w:pPr>
+      <w:rPr>
+        <w:rFonts w:ascii="Symbol" w:hAnsi="Symbol" w:hint="default"/>
+      </w:rPr>
+    </w:lvl>
+    <w:lvl w:ilvl="7" w:tplc="240A0003" w:tentative="1">
+      <w:start w:val="1"/>
+      <w:numFmt w:val="bullet"/>
+      <w:lvlText w:val="o"/>
+      <w:lvlJc w:val="left"/>
+      <w:pPr>
+        <w:ind w:left="5398" w:hanging="360"/>
+      </w:pPr>
+      <w:rPr>
+        <w:rFonts w:ascii="Courier New" w:hAnsi="Courier New" w:cs="Courier New" w:hint="default"/>
+      </w:rPr>
+    </w:lvl>
+    <w:lvl w:ilvl="8" w:tplc="240A0005" w:tentative="1">
+      <w:start w:val="1"/>
+      <w:numFmt w:val="bullet"/>
+      <w:lvlText w:val=""/>
+      <w:lvlJc w:val="left"/>
+      <w:pPr>
+        <w:ind w:left="6118" w:hanging="360"/>
+      </w:pPr>
+      <w:rPr>
+        <w:rFonts w:ascii="Wingdings" w:hAnsi="Wingdings" w:hint="default"/>
+      </w:rPr>
+    </w:lvl>
+  </w:abstractNum>
+  <w:abstractNum w:abstractNumId="3" w15:restartNumberingAfterBreak="0">
     <w:nsid w:val="22E01D51"/>
     <w:multiLevelType w:val="multilevel"/>
     <w:tmpl w:val="CFFEDE6A"/>
@@ -5728,7 +6707,7 @@
       </w:rPr>
     </w:lvl>
   </w:abstractNum>
-  <w:abstractNum w:abstractNumId="3" w15:restartNumberingAfterBreak="0">
+  <w:abstractNum w:abstractNumId="4" w15:restartNumberingAfterBreak="0">
     <w:nsid w:val="23B93171"/>
     <w:multiLevelType w:val="multilevel"/>
     <w:tmpl w:val="D870F7EE"/>
@@ -5842,22 +6821,25 @@
     </w:lvl>
   </w:abstractNum>
   <w:num w:numId="1">
-    <w:abstractNumId w:val="3"/>
+    <w:abstractNumId w:val="4"/>
   </w:num>
   <w:num w:numId="2">
     <w:abstractNumId w:val="0"/>
   </w:num>
   <w:num w:numId="3">
-    <w:abstractNumId w:val="2"/>
+    <w:abstractNumId w:val="3"/>
   </w:num>
   <w:num w:numId="4">
     <w:abstractNumId w:val="1"/>
+  </w:num>
+  <w:num w:numId="5">
+    <w:abstractNumId w:val="2"/>
   </w:num>
 </w:numbering>
 </file>
 
 <file path=word/styles.xml><?xml version="1.0" encoding="utf-8"?>
-<w:styles xmlns:mc="http://schemas.openxmlformats.org/markup-compatibility/2006" xmlns:r="http://schemas.openxmlformats.org/officeDocument/2006/relationships" xmlns:w="http://schemas.openxmlformats.org/wordprocessingml/2006/main" xmlns:w14="http://schemas.microsoft.com/office/word/2010/wordml" xmlns:w15="http://schemas.microsoft.com/office/word/2012/wordml" xmlns:w16cex="http://schemas.microsoft.com/office/word/2018/wordml/cex" xmlns:w16cid="http://schemas.microsoft.com/office/word/2016/wordml/cid" xmlns:w16="http://schemas.microsoft.com/office/word/2018/wordml" xmlns:w16sdtdh="http://schemas.microsoft.com/office/word/2020/wordml/sdtdatahash" xmlns:w16se="http://schemas.microsoft.com/office/word/2015/wordml/symex" mc:Ignorable="w14 w15 w16se w16cid w16 w16cex w16sdtdh">
+<w:styles xmlns:mc="http://schemas.openxmlformats.org/markup-compatibility/2006" xmlns:r="http://schemas.openxmlformats.org/officeDocument/2006/relationships" xmlns:w="http://schemas.openxmlformats.org/wordprocessingml/2006/main" xmlns:w14="http://schemas.microsoft.com/office/word/2010/wordml" xmlns:w15="http://schemas.microsoft.com/office/word/2012/wordml" xmlns:w16cex="http://schemas.microsoft.com/office/word/2018/wordml/cex" xmlns:w16cid="http://schemas.microsoft.com/office/word/2016/wordml/cid" xmlns:w16="http://schemas.microsoft.com/office/word/2018/wordml" xmlns:w16se="http://schemas.microsoft.com/office/word/2015/wordml/symex" mc:Ignorable="w14 w15 w16se w16cid w16 w16cex">
   <w:docDefaults>
     <w:rPrDefault>
       <w:rPr>

</xml_diff>

<commit_message>
Ajustes finales primer trabajo
Se agrega los pantallazos de las consultas SQL y se modifica el Script
</commit_message>
<xml_diff>
--- a/Trabajo1/Trabajo_Arquitectura de la Información.docx
+++ b/Trabajo1/Trabajo_Arquitectura de la Información.docx
@@ -1,6 +1,6 @@
 
 <file path=word/document.xml><?xml version="1.0" encoding="utf-8"?>
-<w:document xmlns:wpc="http://schemas.microsoft.com/office/word/2010/wordprocessingCanvas" xmlns:cx="http://schemas.microsoft.com/office/drawing/2014/chartex" xmlns:cx1="http://schemas.microsoft.com/office/drawing/2015/9/8/chartex" xmlns:cx2="http://schemas.microsoft.com/office/drawing/2015/10/21/chartex" xmlns:cx3="http://schemas.microsoft.com/office/drawing/2016/5/9/chartex" xmlns:cx4="http://schemas.microsoft.com/office/drawing/2016/5/10/chartex" xmlns:cx5="http://schemas.microsoft.com/office/drawing/2016/5/11/chartex" xmlns:cx6="http://schemas.microsoft.com/office/drawing/2016/5/12/chartex" xmlns:cx7="http://schemas.microsoft.com/office/drawing/2016/5/13/chartex" xmlns:cx8="http://schemas.microsoft.com/office/drawing/2016/5/14/chartex" xmlns:mc="http://schemas.openxmlformats.org/markup-compatibility/2006" xmlns:aink="http://schemas.microsoft.com/office/drawing/2016/ink" xmlns:am3d="http://schemas.microsoft.com/office/drawing/2017/model3d" xmlns:o="urn:schemas-microsoft-com:office:office" xmlns:r="http://schemas.openxmlformats.org/officeDocument/2006/relationships" xmlns:m="http://schemas.openxmlformats.org/officeDocument/2006/math" xmlns:v="urn:schemas-microsoft-com:vml" xmlns:wp14="http://schemas.microsoft.com/office/word/2010/wordprocessingDrawing" xmlns:wp="http://schemas.openxmlformats.org/drawingml/2006/wordprocessingDrawing" xmlns:w10="urn:schemas-microsoft-com:office:word" xmlns:w="http://schemas.openxmlformats.org/wordprocessingml/2006/main" xmlns:w14="http://schemas.microsoft.com/office/word/2010/wordml" xmlns:w15="http://schemas.microsoft.com/office/word/2012/wordml" xmlns:w16cex="http://schemas.microsoft.com/office/word/2018/wordml/cex" xmlns:w16cid="http://schemas.microsoft.com/office/word/2016/wordml/cid" xmlns:w16="http://schemas.microsoft.com/office/word/2018/wordml" xmlns:w16sdtdh="http://schemas.microsoft.com/office/word/2020/wordml/sdtdatahash" xmlns:w16se="http://schemas.microsoft.com/office/word/2015/wordml/symex" xmlns:wpg="http://schemas.microsoft.com/office/word/2010/wordprocessingGroup" xmlns:wpi="http://schemas.microsoft.com/office/word/2010/wordprocessingInk" xmlns:wne="http://schemas.microsoft.com/office/word/2006/wordml" xmlns:wps="http://schemas.microsoft.com/office/word/2010/wordprocessingShape" mc:Ignorable="w14 w15 w16se w16cid w16 w16cex w16sdtdh wp14">
+<w:document xmlns:wpc="http://schemas.microsoft.com/office/word/2010/wordprocessingCanvas" xmlns:cx="http://schemas.microsoft.com/office/drawing/2014/chartex" xmlns:mc="http://schemas.openxmlformats.org/markup-compatibility/2006" xmlns:o="urn:schemas-microsoft-com:office:office" xmlns:r="http://schemas.openxmlformats.org/officeDocument/2006/relationships" xmlns:m="http://schemas.openxmlformats.org/officeDocument/2006/math" xmlns:v="urn:schemas-microsoft-com:vml" xmlns:wp14="http://schemas.microsoft.com/office/word/2010/wordprocessingDrawing" xmlns:wp="http://schemas.openxmlformats.org/drawingml/2006/wordprocessingDrawing" xmlns:w10="urn:schemas-microsoft-com:office:word" xmlns:w="http://schemas.openxmlformats.org/wordprocessingml/2006/main" xmlns:w14="http://schemas.microsoft.com/office/word/2010/wordml" xmlns:w15="http://schemas.microsoft.com/office/word/2012/wordml" xmlns:w16se="http://schemas.microsoft.com/office/word/2015/wordml/symex" xmlns:wpg="http://schemas.microsoft.com/office/word/2010/wordprocessingGroup" xmlns:wpi="http://schemas.microsoft.com/office/word/2010/wordprocessingInk" xmlns:wne="http://schemas.microsoft.com/office/word/2006/wordml" xmlns:wps="http://schemas.microsoft.com/office/word/2010/wordprocessingShape" mc:Ignorable="w14 w15 w16se wp14">
   <w:body>
     <w:p>
       <w:pPr>
@@ -151,14 +151,10 @@
         <w:rPr>
           <w:lang w:val="es-CO"/>
         </w:rPr>
-        <w:t>11 21:0</w:t>
-      </w:r>
-      <w:r>
-        <w:rPr>
-          <w:lang w:val="es-CO"/>
-        </w:rPr>
-        <w:t>1</w:t>
-      </w:r>
+        <w:t>23 09:30</w:t>
+      </w:r>
+      <w:bookmarkStart w:id="0" w:name="_GoBack"/>
+      <w:bookmarkEnd w:id="0"/>
     </w:p>
     <w:p>
       <w:pPr>
@@ -173,23 +169,7 @@
           <w:i/>
           <w:lang w:val="es-CO"/>
         </w:rPr>
-        <w:t xml:space="preserve">Observación: Cada vez que agregue nuevos elementos al documento, o que modifique algún componente del informe, revise la coherencia y consistencia con los otros elementos que hacen parte </w:t>
-      </w:r>
-      <w:proofErr w:type="gramStart"/>
-      <w:r>
-        <w:rPr>
-          <w:i/>
-          <w:lang w:val="es-CO"/>
-        </w:rPr>
-        <w:t>del mismo</w:t>
-      </w:r>
-      <w:proofErr w:type="gramEnd"/>
-      <w:r>
-        <w:rPr>
-          <w:i/>
-          <w:lang w:val="es-CO"/>
-        </w:rPr>
-        <w:t xml:space="preserve">.  </w:t>
+        <w:t xml:space="preserve">Observación: Cada vez que agregue nuevos elementos al documento, o que modifique algún componente del informe, revise la coherencia y consistencia con los otros elementos que hacen parte del mismo.  </w:t>
       </w:r>
     </w:p>
     <w:p>
@@ -356,23 +336,7 @@
                 <w:color w:val="000000"/>
                 <w:lang w:val="es-CO"/>
               </w:rPr>
-              <w:t xml:space="preserve"> </w:t>
-            </w:r>
-            <w:proofErr w:type="spellStart"/>
-            <w:r>
-              <w:rPr>
-                <w:color w:val="000000"/>
-                <w:lang w:val="es-CO"/>
-              </w:rPr>
-              <w:t>Johnatan</w:t>
-            </w:r>
-            <w:proofErr w:type="spellEnd"/>
-            <w:r>
-              <w:rPr>
-                <w:color w:val="000000"/>
-                <w:lang w:val="es-CO"/>
-              </w:rPr>
-              <w:t xml:space="preserve"> Andrés Salazar Giraldo – 1.040.041.335</w:t>
+              <w:t xml:space="preserve"> Johnatan Andrés Salazar Giraldo – 1.040.041.335</w:t>
             </w:r>
           </w:p>
         </w:tc>
@@ -671,27 +635,7 @@
           <w:color w:val="FF0000"/>
           <w:lang w:val="es-CO"/>
         </w:rPr>
-        <w:t xml:space="preserve">tener al menos cuatro clases conceptuales. Este documento también debe almacenarse en el REPO. Plazo Máximo de Entrega 23 de </w:t>
-      </w:r>
-      <w:proofErr w:type="gramStart"/>
-      <w:r>
-        <w:rPr>
-          <w:b/>
-          <w:i/>
-          <w:color w:val="FF0000"/>
-          <w:lang w:val="es-CO"/>
-        </w:rPr>
-        <w:t>Mayo</w:t>
-      </w:r>
-      <w:proofErr w:type="gramEnd"/>
-      <w:r>
-        <w:rPr>
-          <w:b/>
-          <w:i/>
-          <w:color w:val="FF0000"/>
-          <w:lang w:val="es-CO"/>
-        </w:rPr>
-        <w:t xml:space="preserve">, NO SE recibirá por correo electrónico, envío por </w:t>
+        <w:t xml:space="preserve">tener al menos cuatro clases conceptuales. Este documento también debe almacenarse en el REPO. Plazo Máximo de Entrega 23 de Mayo, NO SE recibirá por correo electrónico, envío por </w:t>
       </w:r>
       <w:hyperlink r:id="rId8">
         <w:r>
@@ -911,31 +855,7 @@
           <w:lang w:val="es-CO"/>
         </w:rPr>
         <w:lastRenderedPageBreak/>
-        <w:t>A partir de las transacciones de compra/</w:t>
-      </w:r>
-      <w:proofErr w:type="gramStart"/>
-      <w:r>
-        <w:rPr>
-          <w:rFonts w:ascii="Arial Narrow" w:hAnsi="Arial Narrow"/>
-          <w:b/>
-          <w:bCs/>
-          <w:sz w:val="24"/>
-          <w:szCs w:val="24"/>
-          <w:lang w:val="es-CO"/>
-        </w:rPr>
-        <w:t>venta realizadas</w:t>
-      </w:r>
-      <w:proofErr w:type="gramEnd"/>
-      <w:r>
-        <w:rPr>
-          <w:rFonts w:ascii="Arial Narrow" w:hAnsi="Arial Narrow"/>
-          <w:b/>
-          <w:bCs/>
-          <w:sz w:val="24"/>
-          <w:szCs w:val="24"/>
-          <w:lang w:val="es-CO"/>
-        </w:rPr>
-        <w:t xml:space="preserve"> en el sitio de </w:t>
+        <w:t xml:space="preserve">A partir de las transacciones de compra/venta realizadas en el sitio de </w:t>
       </w:r>
       <w:proofErr w:type="spellStart"/>
       <w:r>
@@ -1097,7 +1017,7 @@
           <w:lang w:val="es-CO"/>
         </w:rPr>
       </w:pPr>
-      <w:bookmarkStart w:id="0" w:name="_Hlk72590378"/>
+      <w:bookmarkStart w:id="1" w:name="_Hlk72590378"/>
       <w:r>
         <w:rPr>
           <w:rFonts w:ascii="Arial Narrow" w:hAnsi="Arial Narrow"/>
@@ -1184,7 +1104,7 @@
         <w:t>Las órdenes de compra siempre son entregadas y distribuidas por un solo proveedor de logística.</w:t>
       </w:r>
     </w:p>
-    <w:bookmarkEnd w:id="0"/>
+    <w:bookmarkEnd w:id="1"/>
     <w:p>
       <w:pPr>
         <w:keepNext/>
@@ -1798,7 +1718,55 @@
           <w:szCs w:val="24"/>
           <w:lang w:val="es-CO"/>
         </w:rPr>
-        <w:t xml:space="preserve">. Durante el análisis inicial se utilizaron herramientas como Pentaho, MySQL </w:t>
+        <w:t xml:space="preserve">. Durante el análisis inicial se utilizaron herramientas como </w:t>
+      </w:r>
+      <w:proofErr w:type="spellStart"/>
+      <w:r>
+        <w:rPr>
+          <w:rFonts w:ascii="Arial Narrow" w:hAnsi="Arial Narrow"/>
+          <w:b/>
+          <w:bCs/>
+          <w:sz w:val="24"/>
+          <w:szCs w:val="24"/>
+          <w:lang w:val="es-CO"/>
+        </w:rPr>
+        <w:t>Pentaho</w:t>
+      </w:r>
+      <w:proofErr w:type="spellEnd"/>
+      <w:r>
+        <w:rPr>
+          <w:rFonts w:ascii="Arial Narrow" w:hAnsi="Arial Narrow"/>
+          <w:b/>
+          <w:bCs/>
+          <w:sz w:val="24"/>
+          <w:szCs w:val="24"/>
+          <w:lang w:val="es-CO"/>
+        </w:rPr>
+        <w:t xml:space="preserve">, </w:t>
+      </w:r>
+      <w:proofErr w:type="spellStart"/>
+      <w:r>
+        <w:rPr>
+          <w:rFonts w:ascii="Arial Narrow" w:hAnsi="Arial Narrow"/>
+          <w:b/>
+          <w:bCs/>
+          <w:sz w:val="24"/>
+          <w:szCs w:val="24"/>
+          <w:lang w:val="es-CO"/>
+        </w:rPr>
+        <w:t>MySQL</w:t>
+      </w:r>
+      <w:proofErr w:type="spellEnd"/>
+      <w:r>
+        <w:rPr>
+          <w:rFonts w:ascii="Arial Narrow" w:hAnsi="Arial Narrow"/>
+          <w:b/>
+          <w:bCs/>
+          <w:sz w:val="24"/>
+          <w:szCs w:val="24"/>
+          <w:lang w:val="es-CO"/>
+        </w:rPr>
+        <w:t xml:space="preserve"> </w:t>
       </w:r>
       <w:proofErr w:type="spellStart"/>
       <w:r>
@@ -4985,7 +4953,7 @@
         <w:rPr>
           <w:i/>
           <w:noProof/>
-          <w:lang w:val="es-CO" w:eastAsia="en-US"/>
+          <w:lang w:eastAsia="en-US"/>
         </w:rPr>
         <w:drawing>
           <wp:inline distT="0" distB="0" distL="0" distR="0" wp14:anchorId="02EE44DA" wp14:editId="63816282">
@@ -5232,7 +5200,7 @@
       <w:r>
         <w:rPr>
           <w:noProof/>
-          <w:lang w:val="es-CO" w:eastAsia="en-US"/>
+          <w:lang w:eastAsia="en-US"/>
         </w:rPr>
         <w:drawing>
           <wp:inline distT="0" distB="0" distL="0" distR="0" wp14:anchorId="1F5B76F9" wp14:editId="12EFF1BF">
@@ -5521,15 +5489,16 @@
         <w:ind w:left="0" w:hanging="2"/>
         <w:jc w:val="both"/>
         <w:rPr>
-          <w:lang w:val="es-CO"/>
-        </w:rPr>
-      </w:pPr>
-      <w:r>
-        <w:rPr>
-          <w:b/>
           <w:i/>
           <w:lang w:val="es-CO"/>
         </w:rPr>
+      </w:pPr>
+      <w:r>
+        <w:rPr>
+          <w:b/>
+          <w:i/>
+          <w:lang w:val="es-CO"/>
+        </w:rPr>
         <w:t>Observación</w:t>
       </w:r>
       <w:r>
@@ -5566,90 +5535,6 @@
           <w:lang w:val="es-CO"/>
         </w:rPr>
         <w:t>el script con el nombre de T1.3.4.Consultar_Datos.sql</w:t>
-      </w:r>
-    </w:p>
-    <w:p>
-      <w:pPr>
-        <w:ind w:left="0" w:hanging="2"/>
-        <w:rPr>
-          <w:lang w:val="es-CO"/>
-        </w:rPr>
-      </w:pPr>
-    </w:p>
-    <w:p>
-      <w:pPr>
-        <w:keepNext/>
-        <w:keepLines/>
-        <w:numPr>
-          <w:ilvl w:val="0"/>
-          <w:numId w:val="3"/>
-        </w:numPr>
-        <w:pBdr>
-          <w:top w:val="nil"/>
-          <w:left w:val="nil"/>
-          <w:bottom w:val="single" w:sz="4" w:space="1" w:color="595959"/>
-          <w:right w:val="nil"/>
-          <w:between w:val="nil"/>
-        </w:pBdr>
-        <w:spacing w:before="360"/>
-        <w:ind w:left="2" w:hanging="4"/>
-        <w:rPr>
-          <w:b/>
-          <w:smallCaps/>
-          <w:color w:val="000000"/>
-          <w:sz w:val="36"/>
-          <w:szCs w:val="36"/>
-          <w:lang w:val="es-CO"/>
-        </w:rPr>
-      </w:pPr>
-      <w:r>
-        <w:rPr>
-          <w:b/>
-          <w:smallCaps/>
-          <w:color w:val="000000"/>
-          <w:sz w:val="36"/>
-          <w:szCs w:val="36"/>
-          <w:lang w:val="es-CO"/>
-        </w:rPr>
-        <w:t>MongoDB</w:t>
-      </w:r>
-    </w:p>
-    <w:p>
-      <w:pPr>
-        <w:keepNext/>
-        <w:keepLines/>
-        <w:numPr>
-          <w:ilvl w:val="1"/>
-          <w:numId w:val="3"/>
-        </w:numPr>
-        <w:pBdr>
-          <w:top w:val="nil"/>
-          <w:left w:val="nil"/>
-          <w:bottom w:val="nil"/>
-          <w:right w:val="nil"/>
-          <w:between w:val="nil"/>
-        </w:pBdr>
-        <w:spacing w:before="360" w:after="0"/>
-        <w:ind w:left="1" w:hanging="3"/>
-        <w:rPr>
-          <w:b/>
-          <w:smallCaps/>
-          <w:color w:val="000000"/>
-          <w:sz w:val="28"/>
-          <w:szCs w:val="28"/>
-          <w:lang w:val="es-CO"/>
-        </w:rPr>
-      </w:pPr>
-      <w:r>
-        <w:rPr>
-          <w:b/>
-          <w:smallCaps/>
-          <w:color w:val="000000"/>
-          <w:sz w:val="28"/>
-          <w:szCs w:val="28"/>
-          <w:lang w:val="es-CO"/>
-        </w:rPr>
-        <w:t xml:space="preserve">Sentencia o consulta de creación del documento(s) </w:t>
       </w:r>
     </w:p>
     <w:p>
@@ -5657,130 +5542,10 @@
         <w:ind w:left="0" w:hanging="2"/>
         <w:jc w:val="both"/>
         <w:rPr>
-          <w:lang w:val="es-CO"/>
-        </w:rPr>
-      </w:pPr>
-      <w:r>
-        <w:rPr>
-          <w:b/>
           <w:i/>
           <w:lang w:val="es-CO"/>
         </w:rPr>
-        <w:t>Observación</w:t>
-      </w:r>
-      <w:r>
-        <w:rPr>
-          <w:i/>
-          <w:lang w:val="es-CO"/>
-        </w:rPr>
-        <w:t xml:space="preserve">: Escriba el código en MongoDB para crear al menos 20 documentos que correspondan a su conjunto de datos específico. Almacene en el repositorio </w:t>
-      </w:r>
-      <w:r>
-        <w:rPr>
-          <w:b/>
-          <w:color w:val="FF0000"/>
-          <w:lang w:val="es-CO"/>
-        </w:rPr>
-        <w:t xml:space="preserve">(REPO EN GITHUB) </w:t>
-      </w:r>
-      <w:r>
-        <w:rPr>
-          <w:i/>
-          <w:lang w:val="es-CO"/>
-        </w:rPr>
-        <w:t>el script con el nombre de T1.4.1.Creacion_Documentos.sql</w:t>
-      </w:r>
-    </w:p>
-    <w:p>
-      <w:pPr>
-        <w:keepNext/>
-        <w:keepLines/>
-        <w:numPr>
-          <w:ilvl w:val="1"/>
-          <w:numId w:val="3"/>
-        </w:numPr>
-        <w:pBdr>
-          <w:top w:val="nil"/>
-          <w:left w:val="nil"/>
-          <w:bottom w:val="nil"/>
-          <w:right w:val="nil"/>
-          <w:between w:val="nil"/>
-        </w:pBdr>
-        <w:spacing w:before="360" w:after="0"/>
-        <w:ind w:left="1" w:hanging="3"/>
-        <w:rPr>
-          <w:b/>
-          <w:smallCaps/>
-          <w:color w:val="000000"/>
-          <w:sz w:val="28"/>
-          <w:szCs w:val="28"/>
-          <w:lang w:val="es-CO"/>
-        </w:rPr>
-      </w:pPr>
-      <w:r>
-        <w:rPr>
-          <w:b/>
-          <w:smallCaps/>
-          <w:color w:val="000000"/>
-          <w:sz w:val="28"/>
-          <w:szCs w:val="28"/>
-          <w:lang w:val="es-CO"/>
-        </w:rPr>
-        <w:t>Sentencia de consulta</w:t>
-      </w:r>
-    </w:p>
-    <w:p>
-      <w:pPr>
-        <w:ind w:left="0" w:hanging="2"/>
-        <w:jc w:val="both"/>
-        <w:rPr>
-          <w:u w:val="single"/>
-          <w:lang w:val="es-CO"/>
-        </w:rPr>
-      </w:pPr>
-      <w:r>
-        <w:rPr>
-          <w:b/>
-          <w:i/>
-          <w:lang w:val="es-CO"/>
-        </w:rPr>
-        <w:t>Observación</w:t>
-      </w:r>
-      <w:r>
-        <w:rPr>
-          <w:i/>
-          <w:lang w:val="es-CO"/>
-        </w:rPr>
-        <w:t xml:space="preserve">: Realice la exploración básica de los datos, conteos totales y por categorías, máximos, promedio y mínimos. </w:t>
-      </w:r>
-      <w:r>
-        <w:rPr>
-          <w:lang w:val="es-CO"/>
-        </w:rPr>
-        <w:t xml:space="preserve">Es decir, aplique estadística descriptiva con el fin de conocer las propiedades de los datos y entenderlos lo mejor posible. Use solamente sentencias SQL. Anexe las tomas de pantalla donde evidencie la sentencia SQL y su correspondiente ejecución. Además, </w:t>
-      </w:r>
-      <w:r>
-        <w:rPr>
-          <w:i/>
-          <w:lang w:val="es-CO"/>
-        </w:rPr>
-        <w:t xml:space="preserve">Almacene en el repositorio </w:t>
-      </w:r>
-      <w:r>
-        <w:rPr>
-          <w:b/>
-          <w:color w:val="FF0000"/>
-          <w:lang w:val="es-CO"/>
-        </w:rPr>
-        <w:t xml:space="preserve">(REPO EN GITHUB) </w:t>
-      </w:r>
-      <w:r>
-        <w:rPr>
-          <w:i/>
-          <w:lang w:val="es-CO"/>
-        </w:rPr>
-        <w:t>el script con el nombre de T1.4.2.Consultar_Datos.sql</w:t>
-      </w:r>
+      </w:pPr>
     </w:p>
     <w:p>
       <w:pPr>
@@ -5795,38 +5560,60 @@
           <w:lang w:val="es-CO"/>
         </w:rPr>
       </w:pPr>
-      <w:proofErr w:type="gramStart"/>
-      <w:r>
-        <w:rPr>
-          <w:lang w:val="es-CO"/>
-        </w:rPr>
-        <w:t>Total</w:t>
-      </w:r>
-      <w:proofErr w:type="gramEnd"/>
-      <w:r>
-        <w:rPr>
-          <w:lang w:val="es-CO"/>
-        </w:rPr>
-        <w:t xml:space="preserve"> de Ordenes</w:t>
-      </w:r>
-    </w:p>
-    <w:p>
-      <w:pPr>
-        <w:ind w:left="0" w:hanging="2"/>
+      <w:r>
+        <w:rPr>
+          <w:lang w:val="es-CO"/>
+        </w:rPr>
+        <w:t>¿</w:t>
+      </w:r>
+      <w:r>
+        <w:rPr>
+          <w:lang w:val="es-CO"/>
+        </w:rPr>
+        <w:t>Cuál</w:t>
+      </w:r>
+      <w:r>
+        <w:rPr>
+          <w:lang w:val="es-CO"/>
+        </w:rPr>
+        <w:t xml:space="preserve"> es el código postal donde está la mayoría de los clientes?</w:t>
+      </w:r>
+      <w:r>
+        <w:rPr>
+          <w:lang w:val="es-CO"/>
+        </w:rPr>
+        <w:t xml:space="preserve"> R:/ 22790</w:t>
+      </w:r>
+    </w:p>
+    <w:p>
+      <w:pPr>
+        <w:pStyle w:val="Prrafodelista"/>
+        <w:ind w:leftChars="0" w:left="358" w:firstLineChars="0" w:firstLine="0"/>
         <w:jc w:val="both"/>
         <w:rPr>
           <w:lang w:val="es-CO"/>
         </w:rPr>
       </w:pPr>
+    </w:p>
+    <w:p>
+      <w:pPr>
+        <w:pStyle w:val="Prrafodelista"/>
+        <w:ind w:leftChars="0" w:left="358" w:firstLineChars="0" w:firstLine="0"/>
+        <w:jc w:val="both"/>
+        <w:rPr>
+          <w:lang w:val="es-CO"/>
+        </w:rPr>
+      </w:pPr>
       <w:r>
         <w:rPr>
           <w:noProof/>
+          <w:lang w:eastAsia="en-US"/>
         </w:rPr>
         <w:drawing>
-          <wp:inline distT="0" distB="0" distL="0" distR="0" wp14:anchorId="2A36ACA1" wp14:editId="30FB3973">
-            <wp:extent cx="3352508" cy="234043"/>
-            <wp:effectExtent l="0" t="0" r="635" b="0"/>
-            <wp:docPr id="4" name="Imagen 4"/>
+          <wp:inline distT="0" distB="0" distL="0" distR="0" wp14:anchorId="3A39644D" wp14:editId="10538B54">
+            <wp:extent cx="5943600" cy="2371090"/>
+            <wp:effectExtent l="0" t="0" r="0" b="0"/>
+            <wp:docPr id="9" name="Imagen 9"/>
             <wp:cNvGraphicFramePr>
               <a:graphicFrameLocks xmlns:a="http://schemas.openxmlformats.org/drawingml/2006/main" noChangeAspect="1"/>
             </wp:cNvGraphicFramePr>
@@ -5846,7 +5633,7 @@
                   <pic:spPr>
                     <a:xfrm>
                       <a:off x="0" y="0"/>
-                      <a:ext cx="3608379" cy="251906"/>
+                      <a:ext cx="5943600" cy="2371090"/>
                     </a:xfrm>
                     <a:prstGeom prst="rect">
                       <a:avLst/>
@@ -5862,6 +5649,16 @@
     <w:p>
       <w:pPr>
         <w:pStyle w:val="Prrafodelista"/>
+        <w:ind w:leftChars="0" w:left="358" w:firstLineChars="0" w:firstLine="0"/>
+        <w:jc w:val="both"/>
+        <w:rPr>
+          <w:lang w:val="es-CO"/>
+        </w:rPr>
+      </w:pPr>
+    </w:p>
+    <w:p>
+      <w:pPr>
+        <w:pStyle w:val="Prrafodelista"/>
         <w:numPr>
           <w:ilvl w:val="0"/>
           <w:numId w:val="5"/>
@@ -5872,39 +5669,49 @@
           <w:lang w:val="es-CO"/>
         </w:rPr>
       </w:pPr>
-      <w:proofErr w:type="gramStart"/>
-      <w:r>
-        <w:rPr>
-          <w:lang w:val="es-CO"/>
-        </w:rPr>
-        <w:t>Total</w:t>
-      </w:r>
-      <w:proofErr w:type="gramEnd"/>
-      <w:r>
-        <w:rPr>
-          <w:lang w:val="es-CO"/>
-        </w:rPr>
-        <w:t xml:space="preserve"> de ordenes por estado</w:t>
-      </w:r>
-    </w:p>
-    <w:p>
-      <w:pPr>
-        <w:ind w:left="0" w:hanging="2"/>
+      <w:r>
+        <w:rPr>
+          <w:lang w:val="es-CO"/>
+        </w:rPr>
+        <w:t>¿Cuántas órdenes llegaron tarde?</w:t>
+      </w:r>
+      <w:r>
+        <w:rPr>
+          <w:lang w:val="es-CO"/>
+        </w:rPr>
+        <w:t xml:space="preserve"> R/: 7827</w:t>
+      </w:r>
+    </w:p>
+    <w:p>
+      <w:pPr>
+        <w:pStyle w:val="Prrafodelista"/>
+        <w:ind w:leftChars="0" w:left="358" w:firstLineChars="0" w:firstLine="0"/>
         <w:jc w:val="both"/>
         <w:rPr>
           <w:lang w:val="es-CO"/>
         </w:rPr>
       </w:pPr>
+    </w:p>
+    <w:p>
+      <w:pPr>
+        <w:pStyle w:val="Prrafodelista"/>
+        <w:ind w:leftChars="0" w:left="358" w:firstLineChars="0" w:firstLine="0"/>
+        <w:jc w:val="both"/>
+        <w:rPr>
+          <w:lang w:val="es-CO"/>
+        </w:rPr>
+      </w:pPr>
       <w:r>
         <w:rPr>
           <w:noProof/>
+          <w:lang w:eastAsia="en-US"/>
         </w:rPr>
         <w:lastRenderedPageBreak/>
         <w:drawing>
-          <wp:inline distT="0" distB="0" distL="0" distR="0" wp14:anchorId="404532F9" wp14:editId="6951E17C">
-            <wp:extent cx="3374571" cy="685009"/>
-            <wp:effectExtent l="0" t="0" r="0" b="1270"/>
-            <wp:docPr id="3" name="Imagen 3"/>
+          <wp:inline distT="0" distB="0" distL="0" distR="0" wp14:anchorId="63A12E40" wp14:editId="397828D0">
+            <wp:extent cx="5876925" cy="2305050"/>
+            <wp:effectExtent l="0" t="0" r="9525" b="0"/>
+            <wp:docPr id="11" name="Imagen 11"/>
             <wp:cNvGraphicFramePr>
               <a:graphicFrameLocks xmlns:a="http://schemas.openxmlformats.org/drawingml/2006/main" noChangeAspect="1"/>
             </wp:cNvGraphicFramePr>
@@ -5924,7 +5731,7 @@
                   <pic:spPr>
                     <a:xfrm>
                       <a:off x="0" y="0"/>
-                      <a:ext cx="3544672" cy="719538"/>
+                      <a:ext cx="5876925" cy="2305050"/>
                     </a:xfrm>
                     <a:prstGeom prst="rect">
                       <a:avLst/>
@@ -5940,6 +5747,42 @@
     <w:p>
       <w:pPr>
         <w:pStyle w:val="Prrafodelista"/>
+        <w:ind w:leftChars="0" w:left="358" w:firstLineChars="0" w:firstLine="0"/>
+        <w:jc w:val="both"/>
+        <w:rPr>
+          <w:lang w:val="es-CO"/>
+        </w:rPr>
+      </w:pPr>
+    </w:p>
+    <w:p>
+      <w:pPr>
+        <w:pStyle w:val="Prrafodelista"/>
+        <w:ind w:leftChars="0" w:left="358" w:firstLineChars="0" w:firstLine="0"/>
+        <w:jc w:val="both"/>
+        <w:rPr>
+          <w:lang w:val="es-CO"/>
+        </w:rPr>
+      </w:pPr>
+      <w:r>
+        <w:rPr>
+          <w:lang w:val="es-CO"/>
+        </w:rPr>
+        <w:t>En relación con el total de órdenes de compra, representa el 8% aproximadamente.</w:t>
+      </w:r>
+    </w:p>
+    <w:p>
+      <w:pPr>
+        <w:pStyle w:val="Prrafodelista"/>
+        <w:ind w:leftChars="0" w:left="358" w:firstLineChars="0" w:firstLine="0"/>
+        <w:jc w:val="both"/>
+        <w:rPr>
+          <w:lang w:val="es-CO"/>
+        </w:rPr>
+      </w:pPr>
+    </w:p>
+    <w:p>
+      <w:pPr>
+        <w:pStyle w:val="Prrafodelista"/>
         <w:numPr>
           <w:ilvl w:val="0"/>
           <w:numId w:val="5"/>
@@ -5954,35 +5797,51 @@
         <w:rPr>
           <w:lang w:val="es-CO"/>
         </w:rPr>
-        <w:t>Vendedores con mayor número de ítems en ordenes</w:t>
-      </w:r>
-    </w:p>
-    <w:p>
-      <w:pPr>
-        <w:ind w:leftChars="0" w:left="-2" w:firstLineChars="0" w:firstLine="0"/>
+        <w:t>¿Cuál fue el vendedor q</w:t>
+      </w:r>
+      <w:r>
+        <w:rPr>
+          <w:lang w:val="es-CO"/>
+        </w:rPr>
+        <w:t>ue tiene más entregas demoradas</w:t>
+      </w:r>
+      <w:r>
+        <w:rPr>
+          <w:lang w:val="es-CO"/>
+        </w:rPr>
+        <w:t>?</w:t>
+      </w:r>
+      <w:r>
+        <w:rPr>
+          <w:lang w:val="es-CO"/>
+        </w:rPr>
+        <w:t xml:space="preserve"> R/: </w:t>
+      </w:r>
+      <w:r>
+        <w:rPr>
+          <w:lang w:val="es-CO"/>
+        </w:rPr>
+        <w:t>4a3ca9315b744ce9f8e9374361493884</w:t>
+      </w:r>
+    </w:p>
+    <w:p>
+      <w:pPr>
+        <w:ind w:leftChars="0" w:left="358" w:firstLineChars="0" w:firstLine="0"/>
         <w:jc w:val="both"/>
         <w:rPr>
           <w:lang w:val="es-CO"/>
         </w:rPr>
       </w:pPr>
-    </w:p>
-    <w:p>
-      <w:pPr>
-        <w:ind w:leftChars="0" w:left="-2" w:firstLineChars="0" w:firstLine="0"/>
-        <w:jc w:val="both"/>
-        <w:rPr>
-          <w:lang w:val="es-CO"/>
-        </w:rPr>
-      </w:pPr>
       <w:r>
         <w:rPr>
           <w:noProof/>
+          <w:lang w:eastAsia="en-US"/>
         </w:rPr>
         <w:drawing>
-          <wp:inline distT="0" distB="0" distL="0" distR="0" wp14:anchorId="67123A11" wp14:editId="1607B24F">
-            <wp:extent cx="3211277" cy="2449285"/>
-            <wp:effectExtent l="0" t="0" r="8255" b="8255"/>
-            <wp:docPr id="5" name="Imagen 5"/>
+          <wp:inline distT="0" distB="0" distL="0" distR="0" wp14:anchorId="3BD2BAB2" wp14:editId="652A24F0">
+            <wp:extent cx="5943600" cy="3976370"/>
+            <wp:effectExtent l="0" t="0" r="0" b="5080"/>
+            <wp:docPr id="12" name="Imagen 12"/>
             <wp:cNvGraphicFramePr>
               <a:graphicFrameLocks xmlns:a="http://schemas.openxmlformats.org/drawingml/2006/main" noChangeAspect="1"/>
             </wp:cNvGraphicFramePr>
@@ -6002,7 +5861,7 @@
                   <pic:spPr>
                     <a:xfrm>
                       <a:off x="0" y="0"/>
-                      <a:ext cx="3256247" cy="2483584"/>
+                      <a:ext cx="5943600" cy="3976370"/>
                     </a:xfrm>
                     <a:prstGeom prst="rect">
                       <a:avLst/>
@@ -6017,6 +5876,15 @@
     </w:p>
     <w:p>
       <w:pPr>
+        <w:ind w:leftChars="0" w:left="358" w:firstLineChars="0" w:firstLine="0"/>
+        <w:jc w:val="both"/>
+        <w:rPr>
+          <w:lang w:val="es-CO"/>
+        </w:rPr>
+      </w:pPr>
+    </w:p>
+    <w:p>
+      <w:pPr>
         <w:pStyle w:val="Prrafodelista"/>
         <w:numPr>
           <w:ilvl w:val="0"/>
@@ -6032,13 +5900,25 @@
         <w:rPr>
           <w:lang w:val="es-CO"/>
         </w:rPr>
-        <w:t>Categorías de producto más vendidas</w:t>
-      </w:r>
-    </w:p>
-    <w:p>
-      <w:pPr>
-        <w:ind w:leftChars="0" w:left="-2" w:firstLineChars="0" w:firstLine="0"/>
-        <w:jc w:val="both"/>
+        <w:t>¿Cuántos p</w:t>
+      </w:r>
+      <w:r>
+        <w:rPr>
+          <w:lang w:val="es-CO"/>
+        </w:rPr>
+        <w:t>roductos hay por categoría</w:t>
+      </w:r>
+      <w:r>
+        <w:rPr>
+          <w:lang w:val="es-CO"/>
+        </w:rPr>
+        <w:t>?</w:t>
+      </w:r>
+    </w:p>
+    <w:p>
+      <w:pPr>
+        <w:ind w:leftChars="0" w:left="0" w:firstLineChars="0" w:firstLine="0"/>
+        <w:jc w:val="center"/>
         <w:rPr>
           <w:lang w:val="es-CO"/>
         </w:rPr>
@@ -6046,12 +5926,14 @@
       <w:r>
         <w:rPr>
           <w:noProof/>
-        </w:rPr>
+          <w:lang w:eastAsia="en-US"/>
+        </w:rPr>
+        <w:lastRenderedPageBreak/>
         <w:drawing>
-          <wp:inline distT="0" distB="0" distL="0" distR="0" wp14:anchorId="4D627E37" wp14:editId="76389817">
-            <wp:extent cx="3200353" cy="2340429"/>
-            <wp:effectExtent l="0" t="0" r="635" b="3175"/>
-            <wp:docPr id="6" name="Imagen 6"/>
+          <wp:inline distT="0" distB="0" distL="0" distR="0" wp14:anchorId="2DEA3C4E" wp14:editId="568C3FE4">
+            <wp:extent cx="5416008" cy="1876508"/>
+            <wp:effectExtent l="0" t="0" r="0" b="9525"/>
+            <wp:docPr id="13" name="Imagen 13"/>
             <wp:cNvGraphicFramePr>
               <a:graphicFrameLocks xmlns:a="http://schemas.openxmlformats.org/drawingml/2006/main" noChangeAspect="1"/>
             </wp:cNvGraphicFramePr>
@@ -6071,7 +5953,7 @@
                   <pic:spPr>
                     <a:xfrm>
                       <a:off x="0" y="0"/>
-                      <a:ext cx="3232944" cy="2364263"/>
+                      <a:ext cx="5453689" cy="1889564"/>
                     </a:xfrm>
                     <a:prstGeom prst="rect">
                       <a:avLst/>
@@ -6101,12 +5983,33 @@
         <w:rPr>
           <w:lang w:val="es-CO"/>
         </w:rPr>
-        <w:t>Precio promedio de venta</w:t>
-      </w:r>
-    </w:p>
-    <w:p>
-      <w:pPr>
-        <w:ind w:leftChars="0" w:left="-2" w:firstLineChars="0" w:firstLine="0"/>
+        <w:t xml:space="preserve">¿Cuál es la categoría en la que más compran? R/: </w:t>
+      </w:r>
+      <w:proofErr w:type="spellStart"/>
+      <w:r>
+        <w:rPr>
+          <w:lang w:val="es-CO"/>
+        </w:rPr>
+        <w:t>cama_mesa_banho</w:t>
+      </w:r>
+      <w:proofErr w:type="spellEnd"/>
+      <w:r>
+        <w:rPr>
+          <w:lang w:val="es-CO"/>
+        </w:rPr>
+        <w:t xml:space="preserve"> con un total de </w:t>
+      </w:r>
+      <w:r>
+        <w:rPr>
+          <w:lang w:val="es-CO"/>
+        </w:rPr>
+        <w:t>11115</w:t>
+      </w:r>
+    </w:p>
+    <w:p>
+      <w:pPr>
+        <w:pStyle w:val="Prrafodelista"/>
+        <w:ind w:leftChars="0" w:left="358" w:firstLineChars="0" w:firstLine="0"/>
         <w:jc w:val="both"/>
         <w:rPr>
           <w:lang w:val="es-CO"/>
@@ -6115,12 +6018,13 @@
       <w:r>
         <w:rPr>
           <w:noProof/>
+          <w:lang w:eastAsia="en-US"/>
         </w:rPr>
         <w:drawing>
-          <wp:inline distT="0" distB="0" distL="0" distR="0" wp14:anchorId="14344513" wp14:editId="344AAACB">
-            <wp:extent cx="3199765" cy="823530"/>
-            <wp:effectExtent l="0" t="0" r="635" b="0"/>
-            <wp:docPr id="8" name="Imagen 8"/>
+          <wp:inline distT="0" distB="0" distL="0" distR="0" wp14:anchorId="380724B3" wp14:editId="0517B3C2">
+            <wp:extent cx="5695950" cy="3009900"/>
+            <wp:effectExtent l="0" t="0" r="0" b="0"/>
+            <wp:docPr id="14" name="Imagen 14"/>
             <wp:cNvGraphicFramePr>
               <a:graphicFrameLocks xmlns:a="http://schemas.openxmlformats.org/drawingml/2006/main" noChangeAspect="1"/>
             </wp:cNvGraphicFramePr>
@@ -6140,7 +6044,7 @@
                   <pic:spPr>
                     <a:xfrm>
                       <a:off x="0" y="0"/>
-                      <a:ext cx="3236096" cy="832880"/>
+                      <a:ext cx="5695950" cy="3009900"/>
                     </a:xfrm>
                     <a:prstGeom prst="rect">
                       <a:avLst/>
@@ -6156,6 +6060,16 @@
     <w:p>
       <w:pPr>
         <w:pStyle w:val="Prrafodelista"/>
+        <w:ind w:leftChars="0" w:left="358" w:firstLineChars="0" w:firstLine="0"/>
+        <w:jc w:val="both"/>
+        <w:rPr>
+          <w:lang w:val="es-CO"/>
+        </w:rPr>
+      </w:pPr>
+    </w:p>
+    <w:p>
+      <w:pPr>
+        <w:pStyle w:val="Prrafodelista"/>
         <w:numPr>
           <w:ilvl w:val="0"/>
           <w:numId w:val="5"/>
@@ -6170,19 +6084,28 @@
         <w:rPr>
           <w:lang w:val="es-CO"/>
         </w:rPr>
-        <w:t xml:space="preserve">Precio máximo de </w:t>
-      </w:r>
-      <w:r>
-        <w:rPr>
-          <w:lang w:val="es-CO"/>
-        </w:rPr>
-        <w:t>venta</w:t>
-      </w:r>
-    </w:p>
-    <w:p>
-      <w:pPr>
-        <w:ind w:leftChars="0" w:left="0" w:firstLineChars="0" w:firstLine="0"/>
-        <w:jc w:val="both"/>
+        <w:t xml:space="preserve">¿Cuál es la categoría en la que menos compran? R/: </w:t>
+      </w:r>
+      <w:proofErr w:type="spellStart"/>
+      <w:r>
+        <w:rPr>
+          <w:lang w:val="es-CO"/>
+        </w:rPr>
+        <w:t>seguros_e_servicos</w:t>
+      </w:r>
+      <w:proofErr w:type="spellEnd"/>
+      <w:r>
+        <w:rPr>
+          <w:lang w:val="es-CO"/>
+        </w:rPr>
+        <w:t xml:space="preserve"> con un total de 2.</w:t>
+      </w:r>
+    </w:p>
+    <w:p>
+      <w:pPr>
+        <w:pStyle w:val="Prrafodelista"/>
+        <w:ind w:leftChars="0" w:left="358" w:firstLineChars="0" w:firstLine="0"/>
+        <w:jc w:val="center"/>
         <w:rPr>
           <w:lang w:val="es-CO"/>
         </w:rPr>
@@ -6190,13 +6113,13 @@
       <w:r>
         <w:rPr>
           <w:noProof/>
-        </w:rPr>
-        <w:lastRenderedPageBreak/>
+          <w:lang w:eastAsia="en-US"/>
+        </w:rPr>
         <w:drawing>
-          <wp:inline distT="0" distB="0" distL="0" distR="0" wp14:anchorId="755C52E1" wp14:editId="2CD6E7C3">
-            <wp:extent cx="3199765" cy="661490"/>
-            <wp:effectExtent l="0" t="0" r="635" b="5715"/>
-            <wp:docPr id="7" name="Imagen 7"/>
+          <wp:inline distT="0" distB="0" distL="0" distR="0" wp14:anchorId="7C8EF5A8" wp14:editId="137339ED">
+            <wp:extent cx="4953000" cy="2609850"/>
+            <wp:effectExtent l="0" t="0" r="0" b="0"/>
+            <wp:docPr id="15" name="Imagen 15"/>
             <wp:cNvGraphicFramePr>
               <a:graphicFrameLocks xmlns:a="http://schemas.openxmlformats.org/drawingml/2006/main" noChangeAspect="1"/>
             </wp:cNvGraphicFramePr>
@@ -6216,7 +6139,7 @@
                   <pic:spPr>
                     <a:xfrm>
                       <a:off x="0" y="0"/>
-                      <a:ext cx="3237240" cy="669237"/>
+                      <a:ext cx="4953000" cy="2609850"/>
                     </a:xfrm>
                     <a:prstGeom prst="rect">
                       <a:avLst/>
@@ -6231,6 +6154,213 @@
     </w:p>
     <w:p>
       <w:pPr>
+        <w:keepNext/>
+        <w:keepLines/>
+        <w:numPr>
+          <w:ilvl w:val="0"/>
+          <w:numId w:val="3"/>
+        </w:numPr>
+        <w:pBdr>
+          <w:top w:val="nil"/>
+          <w:left w:val="nil"/>
+          <w:bottom w:val="single" w:sz="4" w:space="1" w:color="595959"/>
+          <w:right w:val="nil"/>
+          <w:between w:val="nil"/>
+        </w:pBdr>
+        <w:spacing w:before="360"/>
+        <w:ind w:left="2" w:hanging="4"/>
+        <w:rPr>
+          <w:b/>
+          <w:smallCaps/>
+          <w:color w:val="000000"/>
+          <w:sz w:val="36"/>
+          <w:szCs w:val="36"/>
+          <w:lang w:val="es-CO"/>
+        </w:rPr>
+      </w:pPr>
+      <w:r>
+        <w:rPr>
+          <w:b/>
+          <w:smallCaps/>
+          <w:color w:val="000000"/>
+          <w:sz w:val="36"/>
+          <w:szCs w:val="36"/>
+          <w:lang w:val="es-CO"/>
+        </w:rPr>
+        <w:lastRenderedPageBreak/>
+        <w:t>MongoDB</w:t>
+      </w:r>
+    </w:p>
+    <w:p>
+      <w:pPr>
+        <w:keepNext/>
+        <w:keepLines/>
+        <w:numPr>
+          <w:ilvl w:val="1"/>
+          <w:numId w:val="3"/>
+        </w:numPr>
+        <w:pBdr>
+          <w:top w:val="nil"/>
+          <w:left w:val="nil"/>
+          <w:bottom w:val="nil"/>
+          <w:right w:val="nil"/>
+          <w:between w:val="nil"/>
+        </w:pBdr>
+        <w:spacing w:before="360" w:after="0"/>
+        <w:ind w:left="1" w:hanging="3"/>
+        <w:rPr>
+          <w:b/>
+          <w:smallCaps/>
+          <w:color w:val="000000"/>
+          <w:sz w:val="28"/>
+          <w:szCs w:val="28"/>
+          <w:lang w:val="es-CO"/>
+        </w:rPr>
+      </w:pPr>
+      <w:r>
+        <w:rPr>
+          <w:b/>
+          <w:smallCaps/>
+          <w:color w:val="000000"/>
+          <w:sz w:val="28"/>
+          <w:szCs w:val="28"/>
+          <w:lang w:val="es-CO"/>
+        </w:rPr>
+        <w:t xml:space="preserve">Sentencia o consulta de creación del documento(s) </w:t>
+      </w:r>
+    </w:p>
+    <w:p>
+      <w:pPr>
+        <w:ind w:left="0" w:hanging="2"/>
+        <w:jc w:val="both"/>
+        <w:rPr>
+          <w:lang w:val="es-CO"/>
+        </w:rPr>
+      </w:pPr>
+      <w:r>
+        <w:rPr>
+          <w:b/>
+          <w:i/>
+          <w:lang w:val="es-CO"/>
+        </w:rPr>
+        <w:t>Observación</w:t>
+      </w:r>
+      <w:r>
+        <w:rPr>
+          <w:i/>
+          <w:lang w:val="es-CO"/>
+        </w:rPr>
+        <w:t xml:space="preserve">: Escriba el código en MongoDB para crear al menos 20 documentos que correspondan a su conjunto de datos específico. Almacene en el repositorio </w:t>
+      </w:r>
+      <w:r>
+        <w:rPr>
+          <w:b/>
+          <w:color w:val="FF0000"/>
+          <w:lang w:val="es-CO"/>
+        </w:rPr>
+        <w:t xml:space="preserve">(REPO EN GITHUB) </w:t>
+      </w:r>
+      <w:r>
+        <w:rPr>
+          <w:i/>
+          <w:lang w:val="es-CO"/>
+        </w:rPr>
+        <w:t>el script con el nombre de T1.4.1.Creacion_Documentos.sql</w:t>
+      </w:r>
+    </w:p>
+    <w:p>
+      <w:pPr>
+        <w:keepNext/>
+        <w:keepLines/>
+        <w:numPr>
+          <w:ilvl w:val="1"/>
+          <w:numId w:val="3"/>
+        </w:numPr>
+        <w:pBdr>
+          <w:top w:val="nil"/>
+          <w:left w:val="nil"/>
+          <w:bottom w:val="nil"/>
+          <w:right w:val="nil"/>
+          <w:between w:val="nil"/>
+        </w:pBdr>
+        <w:spacing w:before="360" w:after="0"/>
+        <w:ind w:left="1" w:hanging="3"/>
+        <w:rPr>
+          <w:b/>
+          <w:smallCaps/>
+          <w:color w:val="000000"/>
+          <w:sz w:val="28"/>
+          <w:szCs w:val="28"/>
+          <w:lang w:val="es-CO"/>
+        </w:rPr>
+      </w:pPr>
+      <w:r>
+        <w:rPr>
+          <w:b/>
+          <w:smallCaps/>
+          <w:color w:val="000000"/>
+          <w:sz w:val="28"/>
+          <w:szCs w:val="28"/>
+          <w:lang w:val="es-CO"/>
+        </w:rPr>
+        <w:t>Sentencia de consulta</w:t>
+      </w:r>
+    </w:p>
+    <w:p>
+      <w:pPr>
+        <w:ind w:left="0" w:hanging="2"/>
+        <w:jc w:val="both"/>
+        <w:rPr>
+          <w:u w:val="single"/>
+          <w:lang w:val="es-CO"/>
+        </w:rPr>
+      </w:pPr>
+      <w:r>
+        <w:rPr>
+          <w:b/>
+          <w:i/>
+          <w:lang w:val="es-CO"/>
+        </w:rPr>
+        <w:t>Observación</w:t>
+      </w:r>
+      <w:r>
+        <w:rPr>
+          <w:i/>
+          <w:lang w:val="es-CO"/>
+        </w:rPr>
+        <w:t xml:space="preserve">: Realice la exploración básica de los datos, conteos totales y por categorías, máximos, promedio y mínimos. </w:t>
+      </w:r>
+      <w:r>
+        <w:rPr>
+          <w:lang w:val="es-CO"/>
+        </w:rPr>
+        <w:t xml:space="preserve">Es decir, aplique estadística descriptiva con el fin de conocer las propiedades de los datos y entenderlos lo mejor posible. Use solamente sentencias SQL. Anexe las tomas de pantalla donde evidencie la sentencia SQL y su correspondiente ejecución. Además, </w:t>
+      </w:r>
+      <w:r>
+        <w:rPr>
+          <w:i/>
+          <w:lang w:val="es-CO"/>
+        </w:rPr>
+        <w:t xml:space="preserve">Almacene en el repositorio </w:t>
+      </w:r>
+      <w:r>
+        <w:rPr>
+          <w:b/>
+          <w:color w:val="FF0000"/>
+          <w:lang w:val="es-CO"/>
+        </w:rPr>
+        <w:t xml:space="preserve">(REPO EN GITHUB) </w:t>
+      </w:r>
+      <w:r>
+        <w:rPr>
+          <w:i/>
+          <w:lang w:val="es-CO"/>
+        </w:rPr>
+        <w:t>el script con el nombre de T1.4.2.Consultar_Datos.sql</w:t>
+      </w:r>
+    </w:p>
+    <w:p>
+      <w:pPr>
         <w:pStyle w:val="Prrafodelista"/>
         <w:numPr>
           <w:ilvl w:val="0"/>
@@ -6242,16 +6372,24 @@
           <w:lang w:val="es-CO"/>
         </w:rPr>
       </w:pPr>
-      <w:r>
-        <w:rPr>
-          <w:lang w:val="es-CO"/>
-        </w:rPr>
-        <w:t>Precio mínimo de venta</w:t>
-      </w:r>
-    </w:p>
-    <w:p>
-      <w:pPr>
-        <w:ind w:leftChars="0" w:left="-2" w:firstLineChars="0" w:firstLine="0"/>
+      <w:proofErr w:type="gramStart"/>
+      <w:r>
+        <w:rPr>
+          <w:lang w:val="es-CO"/>
+        </w:rPr>
+        <w:t>Total</w:t>
+      </w:r>
+      <w:proofErr w:type="gramEnd"/>
+      <w:r>
+        <w:rPr>
+          <w:lang w:val="es-CO"/>
+        </w:rPr>
+        <w:t xml:space="preserve"> de Ordenes</w:t>
+      </w:r>
+    </w:p>
+    <w:p>
+      <w:pPr>
+        <w:ind w:left="0" w:hanging="2"/>
         <w:jc w:val="both"/>
         <w:rPr>
           <w:lang w:val="es-CO"/>
@@ -6260,12 +6398,13 @@
       <w:r>
         <w:rPr>
           <w:noProof/>
+          <w:lang w:eastAsia="en-US"/>
         </w:rPr>
         <w:drawing>
-          <wp:inline distT="0" distB="0" distL="0" distR="0" wp14:anchorId="0D6C34C4" wp14:editId="4CCE8BB2">
-            <wp:extent cx="3160212" cy="810986"/>
-            <wp:effectExtent l="0" t="0" r="2540" b="8255"/>
-            <wp:docPr id="10" name="Imagen 10"/>
+          <wp:inline distT="0" distB="0" distL="0" distR="0" wp14:anchorId="2A36ACA1" wp14:editId="30FB3973">
+            <wp:extent cx="3352508" cy="234043"/>
+            <wp:effectExtent l="0" t="0" r="635" b="0"/>
+            <wp:docPr id="4" name="Imagen 4"/>
             <wp:cNvGraphicFramePr>
               <a:graphicFrameLocks xmlns:a="http://schemas.openxmlformats.org/drawingml/2006/main" noChangeAspect="1"/>
             </wp:cNvGraphicFramePr>
@@ -6285,6 +6424,450 @@
                   <pic:spPr>
                     <a:xfrm>
                       <a:off x="0" y="0"/>
+                      <a:ext cx="3608379" cy="251906"/>
+                    </a:xfrm>
+                    <a:prstGeom prst="rect">
+                      <a:avLst/>
+                    </a:prstGeom>
+                  </pic:spPr>
+                </pic:pic>
+              </a:graphicData>
+            </a:graphic>
+          </wp:inline>
+        </w:drawing>
+      </w:r>
+    </w:p>
+    <w:p>
+      <w:pPr>
+        <w:pStyle w:val="Prrafodelista"/>
+        <w:numPr>
+          <w:ilvl w:val="0"/>
+          <w:numId w:val="5"/>
+        </w:numPr>
+        <w:ind w:leftChars="0" w:firstLineChars="0"/>
+        <w:jc w:val="both"/>
+        <w:rPr>
+          <w:lang w:val="es-CO"/>
+        </w:rPr>
+      </w:pPr>
+      <w:proofErr w:type="gramStart"/>
+      <w:r>
+        <w:rPr>
+          <w:lang w:val="es-CO"/>
+        </w:rPr>
+        <w:t>Total</w:t>
+      </w:r>
+      <w:proofErr w:type="gramEnd"/>
+      <w:r>
+        <w:rPr>
+          <w:lang w:val="es-CO"/>
+        </w:rPr>
+        <w:t xml:space="preserve"> de ordenes por estado</w:t>
+      </w:r>
+    </w:p>
+    <w:p>
+      <w:pPr>
+        <w:ind w:left="0" w:hanging="2"/>
+        <w:jc w:val="both"/>
+        <w:rPr>
+          <w:lang w:val="es-CO"/>
+        </w:rPr>
+      </w:pPr>
+      <w:r>
+        <w:rPr>
+          <w:noProof/>
+          <w:lang w:eastAsia="en-US"/>
+        </w:rPr>
+        <w:drawing>
+          <wp:inline distT="0" distB="0" distL="0" distR="0" wp14:anchorId="404532F9" wp14:editId="6951E17C">
+            <wp:extent cx="3374571" cy="685009"/>
+            <wp:effectExtent l="0" t="0" r="0" b="1270"/>
+            <wp:docPr id="3" name="Imagen 3"/>
+            <wp:cNvGraphicFramePr>
+              <a:graphicFrameLocks xmlns:a="http://schemas.openxmlformats.org/drawingml/2006/main" noChangeAspect="1"/>
+            </wp:cNvGraphicFramePr>
+            <a:graphic xmlns:a="http://schemas.openxmlformats.org/drawingml/2006/main">
+              <a:graphicData uri="http://schemas.openxmlformats.org/drawingml/2006/picture">
+                <pic:pic xmlns:pic="http://schemas.openxmlformats.org/drawingml/2006/picture">
+                  <pic:nvPicPr>
+                    <pic:cNvPr id="1" name=""/>
+                    <pic:cNvPicPr/>
+                  </pic:nvPicPr>
+                  <pic:blipFill>
+                    <a:blip r:embed="rId18"/>
+                    <a:stretch>
+                      <a:fillRect/>
+                    </a:stretch>
+                  </pic:blipFill>
+                  <pic:spPr>
+                    <a:xfrm>
+                      <a:off x="0" y="0"/>
+                      <a:ext cx="3544672" cy="719538"/>
+                    </a:xfrm>
+                    <a:prstGeom prst="rect">
+                      <a:avLst/>
+                    </a:prstGeom>
+                  </pic:spPr>
+                </pic:pic>
+              </a:graphicData>
+            </a:graphic>
+          </wp:inline>
+        </w:drawing>
+      </w:r>
+    </w:p>
+    <w:p>
+      <w:pPr>
+        <w:pStyle w:val="Prrafodelista"/>
+        <w:numPr>
+          <w:ilvl w:val="0"/>
+          <w:numId w:val="5"/>
+        </w:numPr>
+        <w:ind w:leftChars="0" w:firstLineChars="0"/>
+        <w:jc w:val="both"/>
+        <w:rPr>
+          <w:lang w:val="es-CO"/>
+        </w:rPr>
+      </w:pPr>
+      <w:r>
+        <w:rPr>
+          <w:lang w:val="es-CO"/>
+        </w:rPr>
+        <w:t>Vendedores con mayor número de ítems en ordenes</w:t>
+      </w:r>
+    </w:p>
+    <w:p>
+      <w:pPr>
+        <w:ind w:leftChars="0" w:left="-2" w:firstLineChars="0" w:firstLine="0"/>
+        <w:jc w:val="both"/>
+        <w:rPr>
+          <w:lang w:val="es-CO"/>
+        </w:rPr>
+      </w:pPr>
+    </w:p>
+    <w:p>
+      <w:pPr>
+        <w:ind w:leftChars="0" w:left="-2" w:firstLineChars="0" w:firstLine="0"/>
+        <w:jc w:val="both"/>
+        <w:rPr>
+          <w:lang w:val="es-CO"/>
+        </w:rPr>
+      </w:pPr>
+      <w:r>
+        <w:rPr>
+          <w:noProof/>
+          <w:lang w:eastAsia="en-US"/>
+        </w:rPr>
+        <w:drawing>
+          <wp:inline distT="0" distB="0" distL="0" distR="0" wp14:anchorId="67123A11" wp14:editId="1607B24F">
+            <wp:extent cx="3211277" cy="2449285"/>
+            <wp:effectExtent l="0" t="0" r="8255" b="8255"/>
+            <wp:docPr id="5" name="Imagen 5"/>
+            <wp:cNvGraphicFramePr>
+              <a:graphicFrameLocks xmlns:a="http://schemas.openxmlformats.org/drawingml/2006/main" noChangeAspect="1"/>
+            </wp:cNvGraphicFramePr>
+            <a:graphic xmlns:a="http://schemas.openxmlformats.org/drawingml/2006/main">
+              <a:graphicData uri="http://schemas.openxmlformats.org/drawingml/2006/picture">
+                <pic:pic xmlns:pic="http://schemas.openxmlformats.org/drawingml/2006/picture">
+                  <pic:nvPicPr>
+                    <pic:cNvPr id="1" name=""/>
+                    <pic:cNvPicPr/>
+                  </pic:nvPicPr>
+                  <pic:blipFill>
+                    <a:blip r:embed="rId19"/>
+                    <a:stretch>
+                      <a:fillRect/>
+                    </a:stretch>
+                  </pic:blipFill>
+                  <pic:spPr>
+                    <a:xfrm>
+                      <a:off x="0" y="0"/>
+                      <a:ext cx="3256247" cy="2483584"/>
+                    </a:xfrm>
+                    <a:prstGeom prst="rect">
+                      <a:avLst/>
+                    </a:prstGeom>
+                  </pic:spPr>
+                </pic:pic>
+              </a:graphicData>
+            </a:graphic>
+          </wp:inline>
+        </w:drawing>
+      </w:r>
+    </w:p>
+    <w:p>
+      <w:pPr>
+        <w:pStyle w:val="Prrafodelista"/>
+        <w:numPr>
+          <w:ilvl w:val="0"/>
+          <w:numId w:val="5"/>
+        </w:numPr>
+        <w:ind w:leftChars="0" w:firstLineChars="0"/>
+        <w:jc w:val="both"/>
+        <w:rPr>
+          <w:lang w:val="es-CO"/>
+        </w:rPr>
+      </w:pPr>
+      <w:r>
+        <w:rPr>
+          <w:lang w:val="es-CO"/>
+        </w:rPr>
+        <w:t>Categorías de producto más vendidas</w:t>
+      </w:r>
+    </w:p>
+    <w:p>
+      <w:pPr>
+        <w:ind w:leftChars="0" w:left="-2" w:firstLineChars="0" w:firstLine="0"/>
+        <w:jc w:val="both"/>
+        <w:rPr>
+          <w:lang w:val="es-CO"/>
+        </w:rPr>
+      </w:pPr>
+      <w:r>
+        <w:rPr>
+          <w:noProof/>
+          <w:lang w:eastAsia="en-US"/>
+        </w:rPr>
+        <w:lastRenderedPageBreak/>
+        <w:drawing>
+          <wp:inline distT="0" distB="0" distL="0" distR="0" wp14:anchorId="4D627E37" wp14:editId="76389817">
+            <wp:extent cx="3200353" cy="2340429"/>
+            <wp:effectExtent l="0" t="0" r="635" b="3175"/>
+            <wp:docPr id="6" name="Imagen 6"/>
+            <wp:cNvGraphicFramePr>
+              <a:graphicFrameLocks xmlns:a="http://schemas.openxmlformats.org/drawingml/2006/main" noChangeAspect="1"/>
+            </wp:cNvGraphicFramePr>
+            <a:graphic xmlns:a="http://schemas.openxmlformats.org/drawingml/2006/main">
+              <a:graphicData uri="http://schemas.openxmlformats.org/drawingml/2006/picture">
+                <pic:pic xmlns:pic="http://schemas.openxmlformats.org/drawingml/2006/picture">
+                  <pic:nvPicPr>
+                    <pic:cNvPr id="1" name=""/>
+                    <pic:cNvPicPr/>
+                  </pic:nvPicPr>
+                  <pic:blipFill>
+                    <a:blip r:embed="rId20"/>
+                    <a:stretch>
+                      <a:fillRect/>
+                    </a:stretch>
+                  </pic:blipFill>
+                  <pic:spPr>
+                    <a:xfrm>
+                      <a:off x="0" y="0"/>
+                      <a:ext cx="3232944" cy="2364263"/>
+                    </a:xfrm>
+                    <a:prstGeom prst="rect">
+                      <a:avLst/>
+                    </a:prstGeom>
+                  </pic:spPr>
+                </pic:pic>
+              </a:graphicData>
+            </a:graphic>
+          </wp:inline>
+        </w:drawing>
+      </w:r>
+    </w:p>
+    <w:p>
+      <w:pPr>
+        <w:pStyle w:val="Prrafodelista"/>
+        <w:numPr>
+          <w:ilvl w:val="0"/>
+          <w:numId w:val="5"/>
+        </w:numPr>
+        <w:ind w:leftChars="0" w:firstLineChars="0"/>
+        <w:jc w:val="both"/>
+        <w:rPr>
+          <w:lang w:val="es-CO"/>
+        </w:rPr>
+      </w:pPr>
+      <w:r>
+        <w:rPr>
+          <w:lang w:val="es-CO"/>
+        </w:rPr>
+        <w:t>Precio promedio de venta</w:t>
+      </w:r>
+    </w:p>
+    <w:p>
+      <w:pPr>
+        <w:ind w:leftChars="0" w:left="-2" w:firstLineChars="0" w:firstLine="0"/>
+        <w:jc w:val="both"/>
+        <w:rPr>
+          <w:lang w:val="es-CO"/>
+        </w:rPr>
+      </w:pPr>
+      <w:r>
+        <w:rPr>
+          <w:noProof/>
+          <w:lang w:eastAsia="en-US"/>
+        </w:rPr>
+        <w:drawing>
+          <wp:inline distT="0" distB="0" distL="0" distR="0" wp14:anchorId="14344513" wp14:editId="344AAACB">
+            <wp:extent cx="3199765" cy="823530"/>
+            <wp:effectExtent l="0" t="0" r="635" b="0"/>
+            <wp:docPr id="8" name="Imagen 8"/>
+            <wp:cNvGraphicFramePr>
+              <a:graphicFrameLocks xmlns:a="http://schemas.openxmlformats.org/drawingml/2006/main" noChangeAspect="1"/>
+            </wp:cNvGraphicFramePr>
+            <a:graphic xmlns:a="http://schemas.openxmlformats.org/drawingml/2006/main">
+              <a:graphicData uri="http://schemas.openxmlformats.org/drawingml/2006/picture">
+                <pic:pic xmlns:pic="http://schemas.openxmlformats.org/drawingml/2006/picture">
+                  <pic:nvPicPr>
+                    <pic:cNvPr id="1" name=""/>
+                    <pic:cNvPicPr/>
+                  </pic:nvPicPr>
+                  <pic:blipFill>
+                    <a:blip r:embed="rId21"/>
+                    <a:stretch>
+                      <a:fillRect/>
+                    </a:stretch>
+                  </pic:blipFill>
+                  <pic:spPr>
+                    <a:xfrm>
+                      <a:off x="0" y="0"/>
+                      <a:ext cx="3236096" cy="832880"/>
+                    </a:xfrm>
+                    <a:prstGeom prst="rect">
+                      <a:avLst/>
+                    </a:prstGeom>
+                  </pic:spPr>
+                </pic:pic>
+              </a:graphicData>
+            </a:graphic>
+          </wp:inline>
+        </w:drawing>
+      </w:r>
+    </w:p>
+    <w:p>
+      <w:pPr>
+        <w:pStyle w:val="Prrafodelista"/>
+        <w:numPr>
+          <w:ilvl w:val="0"/>
+          <w:numId w:val="5"/>
+        </w:numPr>
+        <w:ind w:leftChars="0" w:firstLineChars="0"/>
+        <w:jc w:val="both"/>
+        <w:rPr>
+          <w:lang w:val="es-CO"/>
+        </w:rPr>
+      </w:pPr>
+      <w:r>
+        <w:rPr>
+          <w:lang w:val="es-CO"/>
+        </w:rPr>
+        <w:t xml:space="preserve">Precio máximo de </w:t>
+      </w:r>
+      <w:r>
+        <w:rPr>
+          <w:lang w:val="es-CO"/>
+        </w:rPr>
+        <w:t>venta</w:t>
+      </w:r>
+    </w:p>
+    <w:p>
+      <w:pPr>
+        <w:ind w:leftChars="0" w:left="0" w:firstLineChars="0" w:firstLine="0"/>
+        <w:jc w:val="both"/>
+        <w:rPr>
+          <w:lang w:val="es-CO"/>
+        </w:rPr>
+      </w:pPr>
+      <w:r>
+        <w:rPr>
+          <w:noProof/>
+          <w:lang w:eastAsia="en-US"/>
+        </w:rPr>
+        <w:drawing>
+          <wp:inline distT="0" distB="0" distL="0" distR="0" wp14:anchorId="755C52E1" wp14:editId="2CD6E7C3">
+            <wp:extent cx="3199765" cy="661490"/>
+            <wp:effectExtent l="0" t="0" r="635" b="5715"/>
+            <wp:docPr id="7" name="Imagen 7"/>
+            <wp:cNvGraphicFramePr>
+              <a:graphicFrameLocks xmlns:a="http://schemas.openxmlformats.org/drawingml/2006/main" noChangeAspect="1"/>
+            </wp:cNvGraphicFramePr>
+            <a:graphic xmlns:a="http://schemas.openxmlformats.org/drawingml/2006/main">
+              <a:graphicData uri="http://schemas.openxmlformats.org/drawingml/2006/picture">
+                <pic:pic xmlns:pic="http://schemas.openxmlformats.org/drawingml/2006/picture">
+                  <pic:nvPicPr>
+                    <pic:cNvPr id="1" name=""/>
+                    <pic:cNvPicPr/>
+                  </pic:nvPicPr>
+                  <pic:blipFill>
+                    <a:blip r:embed="rId22"/>
+                    <a:stretch>
+                      <a:fillRect/>
+                    </a:stretch>
+                  </pic:blipFill>
+                  <pic:spPr>
+                    <a:xfrm>
+                      <a:off x="0" y="0"/>
+                      <a:ext cx="3237240" cy="669237"/>
+                    </a:xfrm>
+                    <a:prstGeom prst="rect">
+                      <a:avLst/>
+                    </a:prstGeom>
+                  </pic:spPr>
+                </pic:pic>
+              </a:graphicData>
+            </a:graphic>
+          </wp:inline>
+        </w:drawing>
+      </w:r>
+    </w:p>
+    <w:p>
+      <w:pPr>
+        <w:pStyle w:val="Prrafodelista"/>
+        <w:numPr>
+          <w:ilvl w:val="0"/>
+          <w:numId w:val="5"/>
+        </w:numPr>
+        <w:ind w:leftChars="0" w:firstLineChars="0"/>
+        <w:jc w:val="both"/>
+        <w:rPr>
+          <w:lang w:val="es-CO"/>
+        </w:rPr>
+      </w:pPr>
+      <w:r>
+        <w:rPr>
+          <w:lang w:val="es-CO"/>
+        </w:rPr>
+        <w:t>Precio mínimo de venta</w:t>
+      </w:r>
+    </w:p>
+    <w:p>
+      <w:pPr>
+        <w:ind w:leftChars="0" w:left="-2" w:firstLineChars="0" w:firstLine="0"/>
+        <w:jc w:val="both"/>
+        <w:rPr>
+          <w:lang w:val="es-CO"/>
+        </w:rPr>
+      </w:pPr>
+      <w:r>
+        <w:rPr>
+          <w:noProof/>
+          <w:lang w:eastAsia="en-US"/>
+        </w:rPr>
+        <w:drawing>
+          <wp:inline distT="0" distB="0" distL="0" distR="0" wp14:anchorId="0D6C34C4" wp14:editId="4CCE8BB2">
+            <wp:extent cx="3160212" cy="810986"/>
+            <wp:effectExtent l="0" t="0" r="2540" b="8255"/>
+            <wp:docPr id="10" name="Imagen 10"/>
+            <wp:cNvGraphicFramePr>
+              <a:graphicFrameLocks xmlns:a="http://schemas.openxmlformats.org/drawingml/2006/main" noChangeAspect="1"/>
+            </wp:cNvGraphicFramePr>
+            <a:graphic xmlns:a="http://schemas.openxmlformats.org/drawingml/2006/main">
+              <a:graphicData uri="http://schemas.openxmlformats.org/drawingml/2006/picture">
+                <pic:pic xmlns:pic="http://schemas.openxmlformats.org/drawingml/2006/picture">
+                  <pic:nvPicPr>
+                    <pic:cNvPr id="1" name=""/>
+                    <pic:cNvPicPr/>
+                  </pic:nvPicPr>
+                  <pic:blipFill>
+                    <a:blip r:embed="rId23"/>
+                    <a:stretch>
+                      <a:fillRect/>
+                    </a:stretch>
+                  </pic:blipFill>
+                  <pic:spPr>
+                    <a:xfrm>
+                      <a:off x="0" y="0"/>
                       <a:ext cx="3192488" cy="819269"/>
                     </a:xfrm>
                     <a:prstGeom prst="rect">
@@ -6399,21 +6982,7 @@
         <w:rPr>
           <w:lang w:val="es-CO"/>
         </w:rPr>
-        <w:t xml:space="preserve"> </w:t>
-      </w:r>
-      <w:proofErr w:type="spellStart"/>
-      <w:r>
-        <w:rPr>
-          <w:lang w:val="es-CO"/>
-        </w:rPr>
-        <w:t>to</w:t>
-      </w:r>
-      <w:proofErr w:type="spellEnd"/>
-      <w:r>
-        <w:rPr>
-          <w:lang w:val="es-CO"/>
-        </w:rPr>
-        <w:t xml:space="preserve"> </w:t>
+        <w:t xml:space="preserve"> to </w:t>
       </w:r>
       <w:proofErr w:type="spellStart"/>
       <w:r>
@@ -6550,7 +7119,17 @@
           <w:bCs/>
           <w:color w:val="000000"/>
         </w:rPr>
-        <w:t xml:space="preserve"> Cuando utiliza consultas que JOIN en muchas tablas diferentes, hay una explosión de complejidad y consumo de recursos informáticos. Esto da como resultado un aumento correspondiente en los tiempos de respuesta a las consultas.</w:t>
+        <w:t xml:space="preserve"> Cuando utiliza consultas que JOIN en muchas tablas diferentes, hay una explosión de complejidad y consumo de recursos informáticos. Esto </w:t>
+      </w:r>
+      <w:r>
+        <w:rPr>
+          <w:rFonts w:ascii="Arial Narrow" w:hAnsi="Arial Narrow" w:cs="Calibri"/>
+          <w:b/>
+          <w:bCs/>
+          <w:color w:val="000000"/>
+        </w:rPr>
+        <w:lastRenderedPageBreak/>
+        <w:t>da como resultado un aumento correspondiente en los tiempos de respuesta a las consultas.</w:t>
       </w:r>
     </w:p>
     <w:p>
@@ -6664,43 +7243,7 @@
           <w:bCs/>
           <w:color w:val="000000"/>
         </w:rPr>
-        <w:t xml:space="preserve">Cambios frecuentes en el esquema En un momento en el que la agilidad empresarial es primordial, los administradores de bases de datos suelen postergar las solicitudes de cambios porque </w:t>
-      </w:r>
-      <w:r>
-        <w:rPr>
-          <w:rFonts w:ascii="Arial Narrow" w:hAnsi="Arial Narrow" w:cs="Calibri"/>
-          <w:b/>
-          <w:bCs/>
-          <w:color w:val="000000"/>
-        </w:rPr>
-        <w:t>el esquema de Las bases de datos relacionales no está</w:t>
-      </w:r>
-      <w:r>
-        <w:rPr>
-          <w:rFonts w:ascii="Arial Narrow" w:hAnsi="Arial Narrow" w:cs="Calibri"/>
-          <w:b/>
-          <w:bCs/>
-          <w:color w:val="000000"/>
-        </w:rPr>
-        <w:t xml:space="preserve"> </w:t>
-      </w:r>
-      <w:r>
-        <w:rPr>
-          <w:rFonts w:ascii="Arial Narrow" w:hAnsi="Arial Narrow" w:cs="Calibri"/>
-          <w:b/>
-          <w:bCs/>
-          <w:color w:val="000000"/>
-        </w:rPr>
-        <w:t>diseñado</w:t>
-      </w:r>
-      <w:r>
-        <w:rPr>
-          <w:rFonts w:ascii="Arial Narrow" w:hAnsi="Arial Narrow" w:cs="Calibri"/>
-          <w:b/>
-          <w:bCs/>
-          <w:color w:val="000000"/>
-        </w:rPr>
-        <w:t xml:space="preserve"> para cambios y modificaciones frecuentes. Los cambios de esquema comunes indican que los datos o requisitos están evolucionando rápidamente, lo que exige un modelo de datos más flexible.</w:t>
+        <w:t>Cambios frecuentes en el esquema En un momento en el que la agilidad empresarial es primordial, los administradores de bases de datos suelen postergar las solicitudes de cambios porque el esquema de Las bases de datos relacionales no está diseñado para cambios y modificaciones frecuentes. Los cambios de esquema comunes indican que los datos o requisitos están evolucionando rápidamente, lo que exige un modelo de datos más flexible.</w:t>
       </w:r>
     </w:p>
     <w:p>
@@ -6727,25 +7270,7 @@
           <w:bCs/>
           <w:color w:val="000000"/>
         </w:rPr>
-        <w:t xml:space="preserve">Consultas de ejecución lenta (a pesar de un gran ajuste) Su administrador de bases de datos puede utilizar todos los trucos del libro para acelerar los tiempos de consulta, pero muchas consultas aún no son lo suficientemente rápidas para respaldar </w:t>
-      </w:r>
-      <w:r>
-        <w:rPr>
-          <w:rFonts w:ascii="Arial Narrow" w:hAnsi="Arial Narrow" w:cs="Calibri"/>
-          <w:b/>
-          <w:bCs/>
-          <w:color w:val="000000"/>
-        </w:rPr>
-        <w:t>sus las necesidades</w:t>
-      </w:r>
-      <w:r>
-        <w:rPr>
-          <w:rFonts w:ascii="Arial Narrow" w:hAnsi="Arial Narrow" w:cs="Calibri"/>
-          <w:b/>
-          <w:bCs/>
-          <w:color w:val="000000"/>
-        </w:rPr>
-        <w:t xml:space="preserve"> de la aplicación. Además, la desnormalización de los modelos de datos para el rendimiento puede afectar negativamente la calidad de los datos y el comportamiento de las actualizaciones.</w:t>
+        <w:t>Consultas de ejecución lenta (a pesar de un gran ajuste) Su administrador de bases de datos puede utilizar todos los trucos del libro para acelerar los tiempos de consulta, pero muchas consultas aún no son lo suficientemente rápidas para respaldar sus las necesidades de la aplicación. Además, la desnormalización de los modelos de datos para el rendimiento puede afectar negativamente la calidad de los datos y el comportamiento de las actualizaciones.</w:t>
       </w:r>
     </w:p>
     <w:p>
@@ -6772,61 +7297,7 @@
           <w:bCs/>
           <w:color w:val="000000"/>
         </w:rPr>
-        <w:t xml:space="preserve">Calcular previamente sus resultados Debido a que las consultas se ejecutan tan lentamente, muchas aplicaciones calculan previamente sus resultados utilizando datos anteriores. Sin embargo, esto está utilizando de manera efectiva </w:t>
-      </w:r>
-      <w:r>
-        <w:rPr>
-          <w:rFonts w:ascii="Arial Narrow" w:hAnsi="Arial Narrow" w:cs="Calibri"/>
-          <w:b/>
-          <w:bCs/>
-          <w:color w:val="000000"/>
-        </w:rPr>
-        <w:t>el dato</w:t>
-      </w:r>
-      <w:r>
-        <w:rPr>
-          <w:rFonts w:ascii="Arial Narrow" w:hAnsi="Arial Narrow" w:cs="Calibri"/>
-          <w:b/>
-          <w:bCs/>
-          <w:color w:val="000000"/>
-        </w:rPr>
-        <w:t xml:space="preserve"> para consultas que deben manejarse en tiempo real hoy. Además, su sistema generalmente debe </w:t>
-      </w:r>
-      <w:r>
-        <w:rPr>
-          <w:rFonts w:ascii="Arial Narrow" w:hAnsi="Arial Narrow" w:cs="Calibri"/>
-          <w:b/>
-          <w:bCs/>
-          <w:color w:val="000000"/>
-        </w:rPr>
-        <w:t>recalcular</w:t>
-      </w:r>
-      <w:r>
-        <w:rPr>
-          <w:rFonts w:ascii="Arial Narrow" w:hAnsi="Arial Narrow" w:cs="Calibri"/>
-          <w:b/>
-          <w:bCs/>
-          <w:color w:val="000000"/>
-        </w:rPr>
-        <w:t xml:space="preserve"> el 100% de </w:t>
-      </w:r>
-      <w:r>
-        <w:rPr>
-          <w:rFonts w:ascii="Arial Narrow" w:hAnsi="Arial Narrow" w:cs="Calibri"/>
-          <w:b/>
-          <w:bCs/>
-          <w:color w:val="000000"/>
-        </w:rPr>
-        <w:t>sus datos</w:t>
-      </w:r>
-      <w:r>
-        <w:rPr>
-          <w:rFonts w:ascii="Arial Narrow" w:hAnsi="Arial Narrow" w:cs="Calibri"/>
-          <w:b/>
-          <w:bCs/>
-          <w:color w:val="000000"/>
-        </w:rPr>
-        <w:t>, incluso si sólo se accede al 1-2% de ellos en un momento dado.</w:t>
+        <w:t>Calcular previamente sus resultados Debido a que las consultas se ejecutan tan lentamente, muchas aplicaciones calculan previamente sus resultados utilizando datos anteriores. Sin embargo, esto está utilizando de manera efectiva el dato para consultas que deben manejarse en tiempo real hoy. Además, su sistema generalmente debe recalcular el 100% de sus datos, incluso si sólo se accede al 1-2% de ellos en un momento dado.</w:t>
       </w:r>
     </w:p>
     <w:p>
@@ -6935,25 +7406,7 @@
           <w:bCs/>
           <w:color w:val="000000"/>
         </w:rPr>
-        <w:t xml:space="preserve">No </w:t>
-      </w:r>
-      <w:r>
-        <w:rPr>
-          <w:rFonts w:ascii="Arial Narrow" w:hAnsi="Arial Narrow" w:cs="Calibri"/>
-          <w:b/>
-          <w:bCs/>
-          <w:color w:val="000000"/>
-        </w:rPr>
-        <w:t>todas las bases</w:t>
-      </w:r>
-      <w:r>
-        <w:rPr>
-          <w:rFonts w:ascii="Arial Narrow" w:hAnsi="Arial Narrow" w:cs="Calibri"/>
-          <w:b/>
-          <w:bCs/>
-          <w:color w:val="000000"/>
-        </w:rPr>
-        <w:t xml:space="preserve"> de datos contemplan la atomicidad de las instrucciones y la integridad de los datos.</w:t>
+        <w:t>No todas las bases de datos contemplan la atomicidad de las instrucciones y la integridad de los datos.</w:t>
       </w:r>
     </w:p>
     <w:p>
@@ -7089,43 +7542,7 @@
           <w:bCs/>
           <w:color w:val="000000"/>
         </w:rPr>
-        <w:t xml:space="preserve">Su crecimiento y Evolución </w:t>
-      </w:r>
-      <w:r>
-        <w:rPr>
-          <w:rFonts w:ascii="Arial Narrow" w:hAnsi="Arial Narrow" w:cs="Calibri"/>
-          <w:b/>
-          <w:bCs/>
-          <w:color w:val="000000"/>
-        </w:rPr>
-        <w:t>según</w:t>
-      </w:r>
-      <w:r>
-        <w:rPr>
-          <w:rFonts w:ascii="Arial Narrow" w:hAnsi="Arial Narrow" w:cs="Calibri"/>
-          <w:b/>
-          <w:bCs/>
-          <w:color w:val="000000"/>
-        </w:rPr>
-        <w:t xml:space="preserve"> la demanda de la </w:t>
-      </w:r>
-      <w:r>
-        <w:rPr>
-          <w:rFonts w:ascii="Arial Narrow" w:hAnsi="Arial Narrow" w:cs="Calibri"/>
-          <w:b/>
-          <w:bCs/>
-          <w:color w:val="000000"/>
-        </w:rPr>
-        <w:t>aplicación</w:t>
-      </w:r>
-      <w:r>
-        <w:rPr>
-          <w:rFonts w:ascii="Arial Narrow" w:hAnsi="Arial Narrow" w:cs="Calibri"/>
-          <w:b/>
-          <w:bCs/>
-          <w:color w:val="000000"/>
-        </w:rPr>
-        <w:t xml:space="preserve"> del Usuario</w:t>
+        <w:t>Su crecimiento y Evolución según la demanda de la aplicación del Usuario</w:t>
       </w:r>
     </w:p>
     <w:p>
@@ -7152,25 +7569,7 @@
           <w:bCs/>
           <w:color w:val="000000"/>
         </w:rPr>
-        <w:t xml:space="preserve">Tener </w:t>
-      </w:r>
-      <w:r>
-        <w:rPr>
-          <w:rFonts w:ascii="Arial Narrow" w:hAnsi="Arial Narrow" w:cs="Calibri"/>
-          <w:b/>
-          <w:bCs/>
-          <w:color w:val="000000"/>
-        </w:rPr>
-        <w:t>una representación precisa</w:t>
-      </w:r>
-      <w:r>
-        <w:rPr>
-          <w:rFonts w:ascii="Arial Narrow" w:hAnsi="Arial Narrow" w:cs="Calibri"/>
-          <w:b/>
-          <w:bCs/>
-          <w:color w:val="000000"/>
-        </w:rPr>
-        <w:t xml:space="preserve"> del modelo del dominio</w:t>
+        <w:t>Tener una representación precisa del modelo del dominio</w:t>
       </w:r>
     </w:p>
     <w:p>
@@ -7197,6 +7596,7 @@
           <w:bCs/>
           <w:color w:val="000000"/>
         </w:rPr>
+        <w:lastRenderedPageBreak/>
         <w:t>El proceso de construir un modelo de base de datos relacional no es adecuado para preguntar o/y responder.</w:t>
       </w:r>
     </w:p>
@@ -7220,7 +7620,7 @@
 </file>
 
 <file path=word/numbering.xml><?xml version="1.0" encoding="utf-8"?>
-<w:numbering xmlns:wpc="http://schemas.microsoft.com/office/word/2010/wordprocessingCanvas" xmlns:cx="http://schemas.microsoft.com/office/drawing/2014/chartex" xmlns:cx1="http://schemas.microsoft.com/office/drawing/2015/9/8/chartex" xmlns:cx2="http://schemas.microsoft.com/office/drawing/2015/10/21/chartex" xmlns:cx3="http://schemas.microsoft.com/office/drawing/2016/5/9/chartex" xmlns:cx4="http://schemas.microsoft.com/office/drawing/2016/5/10/chartex" xmlns:cx5="http://schemas.microsoft.com/office/drawing/2016/5/11/chartex" xmlns:cx6="http://schemas.microsoft.com/office/drawing/2016/5/12/chartex" xmlns:cx7="http://schemas.microsoft.com/office/drawing/2016/5/13/chartex" xmlns:cx8="http://schemas.microsoft.com/office/drawing/2016/5/14/chartex" xmlns:mc="http://schemas.openxmlformats.org/markup-compatibility/2006" xmlns:aink="http://schemas.microsoft.com/office/drawing/2016/ink" xmlns:am3d="http://schemas.microsoft.com/office/drawing/2017/model3d" xmlns:o="urn:schemas-microsoft-com:office:office" xmlns:r="http://schemas.openxmlformats.org/officeDocument/2006/relationships" xmlns:m="http://schemas.openxmlformats.org/officeDocument/2006/math" xmlns:v="urn:schemas-microsoft-com:vml" xmlns:wp14="http://schemas.microsoft.com/office/word/2010/wordprocessingDrawing" xmlns:wp="http://schemas.openxmlformats.org/drawingml/2006/wordprocessingDrawing" xmlns:w10="urn:schemas-microsoft-com:office:word" xmlns:w="http://schemas.openxmlformats.org/wordprocessingml/2006/main" xmlns:w14="http://schemas.microsoft.com/office/word/2010/wordml" xmlns:w15="http://schemas.microsoft.com/office/word/2012/wordml" xmlns:w16cex="http://schemas.microsoft.com/office/word/2018/wordml/cex" xmlns:w16cid="http://schemas.microsoft.com/office/word/2016/wordml/cid" xmlns:w16="http://schemas.microsoft.com/office/word/2018/wordml" xmlns:w16sdtdh="http://schemas.microsoft.com/office/word/2020/wordml/sdtdatahash" xmlns:w16se="http://schemas.microsoft.com/office/word/2015/wordml/symex" xmlns:wpg="http://schemas.microsoft.com/office/word/2010/wordprocessingGroup" xmlns:wpi="http://schemas.microsoft.com/office/word/2010/wordprocessingInk" xmlns:wne="http://schemas.microsoft.com/office/word/2006/wordml" xmlns:wps="http://schemas.microsoft.com/office/word/2010/wordprocessingShape" mc:Ignorable="w14 w15 w16se w16cid w16 w16cex w16sdtdh wp14">
+<w:numbering xmlns:wpc="http://schemas.microsoft.com/office/word/2010/wordprocessingCanvas" xmlns:cx="http://schemas.microsoft.com/office/drawing/2014/chartex" xmlns:mc="http://schemas.openxmlformats.org/markup-compatibility/2006" xmlns:o="urn:schemas-microsoft-com:office:office" xmlns:r="http://schemas.openxmlformats.org/officeDocument/2006/relationships" xmlns:m="http://schemas.openxmlformats.org/officeDocument/2006/math" xmlns:v="urn:schemas-microsoft-com:vml" xmlns:wp14="http://schemas.microsoft.com/office/word/2010/wordprocessingDrawing" xmlns:wp="http://schemas.openxmlformats.org/drawingml/2006/wordprocessingDrawing" xmlns:w10="urn:schemas-microsoft-com:office:word" xmlns:w="http://schemas.openxmlformats.org/wordprocessingml/2006/main" xmlns:w14="http://schemas.microsoft.com/office/word/2010/wordml" xmlns:w15="http://schemas.microsoft.com/office/word/2012/wordml" xmlns:w16se="http://schemas.microsoft.com/office/word/2015/wordml/symex" xmlns:wpg="http://schemas.microsoft.com/office/word/2010/wordprocessingGroup" xmlns:wpi="http://schemas.microsoft.com/office/word/2010/wordprocessingInk" xmlns:wne="http://schemas.microsoft.com/office/word/2006/wordml" xmlns:wps="http://schemas.microsoft.com/office/word/2010/wordprocessingShape" mc:Ignorable="w14 w15 w16se wp14">
   <w:abstractNum w:abstractNumId="0" w15:restartNumberingAfterBreak="0">
     <w:nsid w:val="0A8425F8"/>
     <w:multiLevelType w:val="hybridMultilevel"/>
@@ -8617,7 +9017,7 @@
 </file>
 
 <file path=word/styles.xml><?xml version="1.0" encoding="utf-8"?>
-<w:styles xmlns:mc="http://schemas.openxmlformats.org/markup-compatibility/2006" xmlns:r="http://schemas.openxmlformats.org/officeDocument/2006/relationships" xmlns:w="http://schemas.openxmlformats.org/wordprocessingml/2006/main" xmlns:w14="http://schemas.microsoft.com/office/word/2010/wordml" xmlns:w15="http://schemas.microsoft.com/office/word/2012/wordml" xmlns:w16cex="http://schemas.microsoft.com/office/word/2018/wordml/cex" xmlns:w16cid="http://schemas.microsoft.com/office/word/2016/wordml/cid" xmlns:w16="http://schemas.microsoft.com/office/word/2018/wordml" xmlns:w16sdtdh="http://schemas.microsoft.com/office/word/2020/wordml/sdtdatahash" xmlns:w16se="http://schemas.microsoft.com/office/word/2015/wordml/symex" mc:Ignorable="w14 w15 w16se w16cid w16 w16cex w16sdtdh">
+<w:styles xmlns:mc="http://schemas.openxmlformats.org/markup-compatibility/2006" xmlns:r="http://schemas.openxmlformats.org/officeDocument/2006/relationships" xmlns:w="http://schemas.openxmlformats.org/wordprocessingml/2006/main" xmlns:w14="http://schemas.microsoft.com/office/word/2010/wordml" xmlns:w15="http://schemas.microsoft.com/office/word/2012/wordml" xmlns:w16se="http://schemas.microsoft.com/office/word/2015/wordml/symex" mc:Ignorable="w14 w15 w16se">
   <w:docDefaults>
     <w:rPrDefault>
       <w:rPr>
@@ -8633,7 +9033,7 @@
       </w:pPr>
     </w:pPrDefault>
   </w:docDefaults>
-  <w:latentStyles w:defLockedState="0" w:defUIPriority="99" w:defSemiHidden="0" w:defUnhideWhenUsed="0" w:defQFormat="0" w:count="376">
+  <w:latentStyles w:defLockedState="0" w:defUIPriority="99" w:defSemiHidden="0" w:defUnhideWhenUsed="0" w:defQFormat="0" w:count="371">
     <w:lsdException w:name="Normal" w:uiPriority="0" w:qFormat="1"/>
     <w:lsdException w:name="heading 1" w:uiPriority="9" w:qFormat="1"/>
     <w:lsdException w:name="heading 2" w:semiHidden="1" w:uiPriority="9" w:unhideWhenUsed="1" w:qFormat="1"/>
@@ -8813,7 +9213,7 @@
     <w:lsdException w:name="Medium Shading 2 Accent 1" w:uiPriority="64"/>
     <w:lsdException w:name="Medium List 1 Accent 1" w:uiPriority="65"/>
     <w:lsdException w:name="Revision" w:semiHidden="1"/>
-    <w:lsdException w:name="List Paragraph" w:uiPriority="34" w:qFormat="1"/>
+    <w:lsdException w:name="List Paragraph" w:uiPriority="0" w:qFormat="1"/>
     <w:lsdException w:name="Quote" w:uiPriority="29" w:qFormat="1"/>
     <w:lsdException w:name="Intense Quote" w:uiPriority="30" w:qFormat="1"/>
     <w:lsdException w:name="Medium List 2 Accent 1" w:uiPriority="66"/>
@@ -9005,11 +9405,6 @@
     <w:lsdException w:name="List Table 5 Dark Accent 6" w:uiPriority="50"/>
     <w:lsdException w:name="List Table 6 Colorful Accent 6" w:uiPriority="51"/>
     <w:lsdException w:name="List Table 7 Colorful Accent 6" w:uiPriority="52"/>
-    <w:lsdException w:name="Mention" w:semiHidden="1" w:unhideWhenUsed="1"/>
-    <w:lsdException w:name="Smart Hyperlink" w:semiHidden="1" w:unhideWhenUsed="1"/>
-    <w:lsdException w:name="Hashtag" w:semiHidden="1" w:unhideWhenUsed="1"/>
-    <w:lsdException w:name="Unresolved Mention" w:semiHidden="1" w:unhideWhenUsed="1"/>
-    <w:lsdException w:name="Smart Link" w:semiHidden="1" w:unhideWhenUsed="1"/>
   </w:latentStyles>
   <w:style w:type="paragraph" w:default="1" w:styleId="Normal">
     <w:name w:val="Normal"/>

</xml_diff>